<commit_message>
Atualizações na documentação: Contexto mais sucinto, infográfico, diagrama de visão de negócios/técnico, project backlog adicionados
</commit_message>
<xml_diff>
--- a/SPRINT 1/TI-Documentação-Grupo1.docx
+++ b/SPRINT 1/TI-Documentação-Grupo1.docx
@@ -143,25 +143,7 @@
           <w:b/>
           <w:bCs/>
         </w:rPr>
-        <w:t xml:space="preserve">Guilherme </w:t>
-      </w:r>
-      <w:proofErr w:type="spellStart"/>
-      <w:r>
-        <w:rPr>
-          <w:rFonts w:ascii="Times New Roman" w:eastAsia="Times New Roman" w:hAnsi="Times New Roman" w:cs="Times New Roman"/>
-          <w:b/>
-          <w:bCs/>
-        </w:rPr>
-        <w:t>Antonio</w:t>
-      </w:r>
-      <w:proofErr w:type="spellEnd"/>
-      <w:r>
-        <w:rPr>
-          <w:rFonts w:ascii="Times New Roman" w:eastAsia="Times New Roman" w:hAnsi="Times New Roman" w:cs="Times New Roman"/>
-          <w:b/>
-          <w:bCs/>
-        </w:rPr>
-        <w:t xml:space="preserve"> Souza</w:t>
+        <w:t>Guilherme Antonio Souza</w:t>
       </w:r>
       <w:r>
         <w:rPr>
@@ -199,23 +181,13 @@
           <w:rFonts w:ascii="Times New Roman" w:eastAsia="Times New Roman" w:hAnsi="Times New Roman" w:cs="Times New Roman"/>
         </w:rPr>
       </w:pPr>
-      <w:proofErr w:type="spellStart"/>
-      <w:r>
-        <w:rPr>
-          <w:rFonts w:ascii="Times New Roman" w:eastAsia="Times New Roman" w:hAnsi="Times New Roman" w:cs="Times New Roman"/>
-          <w:b/>
-          <w:bCs/>
-        </w:rPr>
-        <w:t>Linya</w:t>
-      </w:r>
-      <w:proofErr w:type="spellEnd"/>
-      <w:r>
-        <w:rPr>
-          <w:rFonts w:ascii="Times New Roman" w:eastAsia="Times New Roman" w:hAnsi="Times New Roman" w:cs="Times New Roman"/>
-          <w:b/>
-          <w:bCs/>
-        </w:rPr>
-        <w:t xml:space="preserve"> Mendonça</w:t>
+      <w:r>
+        <w:rPr>
+          <w:rFonts w:ascii="Times New Roman" w:eastAsia="Times New Roman" w:hAnsi="Times New Roman" w:cs="Times New Roman"/>
+          <w:b/>
+          <w:bCs/>
+        </w:rPr>
+        <w:t>Linya Mendonça</w:t>
       </w:r>
       <w:r>
         <w:rPr>
@@ -323,19 +295,11 @@
           <w:rFonts w:ascii="Times New Roman" w:eastAsia="Times New Roman" w:hAnsi="Times New Roman" w:cs="Times New Roman"/>
         </w:rPr>
       </w:pPr>
-      <w:proofErr w:type="spellStart"/>
-      <w:r>
-        <w:rPr>
-          <w:rFonts w:ascii="Times New Roman" w:eastAsia="Times New Roman" w:hAnsi="Times New Roman" w:cs="Times New Roman"/>
-        </w:rPr>
-        <w:t>SPTech</w:t>
-      </w:r>
-      <w:proofErr w:type="spellEnd"/>
-      <w:r>
-        <w:rPr>
-          <w:rFonts w:ascii="Times New Roman" w:eastAsia="Times New Roman" w:hAnsi="Times New Roman" w:cs="Times New Roman"/>
-        </w:rPr>
-        <w:t xml:space="preserve"> - </w:t>
+      <w:r>
+        <w:rPr>
+          <w:rFonts w:ascii="Times New Roman" w:eastAsia="Times New Roman" w:hAnsi="Times New Roman" w:cs="Times New Roman"/>
+        </w:rPr>
+        <w:t xml:space="preserve">SPTech - </w:t>
       </w:r>
       <w:r>
         <w:rPr>
@@ -423,13 +387,80 @@
         <w:jc w:val="both"/>
         <w:rPr>
           <w:rFonts w:ascii="Times New Roman" w:eastAsia="Times New Roman" w:hAnsi="Times New Roman" w:cs="Times New Roman"/>
-        </w:rPr>
-      </w:pPr>
-      <w:r>
-        <w:rPr>
-          <w:rFonts w:ascii="Times New Roman" w:eastAsia="Times New Roman" w:hAnsi="Times New Roman" w:cs="Times New Roman"/>
-        </w:rPr>
-        <w:t>O Brasil é o principal produtor de soja do mundo, na safra de 2023/24 se foi produzido cerca de 147 milhões de toneladas do grão, o equivalente à 37% de toda a produção mundial. Em 20 anos, a produção brasileira saltou, aproximadamente, de 100 milhões de toneladas para 250 milhões, sem aumentar significativamente a área utilizada.</w:t>
+          <w:u w:val="single"/>
+        </w:rPr>
+      </w:pPr>
+      <w:r>
+        <w:rPr>
+          <w:rFonts w:ascii="Times New Roman" w:eastAsia="Times New Roman" w:hAnsi="Times New Roman" w:cs="Times New Roman"/>
+        </w:rPr>
+        <w:t>O Brasil é o principal produtor de soja do mundo, na safra de 2023/24 se foi produzido cerca de 147 milhões de toneladas do grão, o equivalente à 37% de toda a produção mundial</w:t>
+      </w:r>
+      <w:r>
+        <w:rPr>
+          <w:rFonts w:ascii="Times New Roman" w:eastAsia="Times New Roman" w:hAnsi="Times New Roman" w:cs="Times New Roman"/>
+        </w:rPr>
+        <w:t xml:space="preserve">, </w:t>
+      </w:r>
+      <w:r>
+        <w:rPr>
+          <w:rFonts w:ascii="Times New Roman" w:eastAsia="Times New Roman" w:hAnsi="Times New Roman" w:cs="Times New Roman"/>
+        </w:rPr>
+        <w:t>consolidando o país como líder no setor. O grão é responsável por cerca de 14% das exportações brasileiras e gera aproximadamente 2,4% do PIB nacional, sendo um dos pilares do agronegócio, que</w:t>
+      </w:r>
+      <w:r>
+        <w:rPr>
+          <w:rFonts w:ascii="Times New Roman" w:eastAsia="Times New Roman" w:hAnsi="Times New Roman" w:cs="Times New Roman"/>
+        </w:rPr>
+        <w:t xml:space="preserve"> </w:t>
+      </w:r>
+      <w:r>
+        <w:rPr>
+          <w:rFonts w:ascii="Times New Roman" w:eastAsia="Times New Roman" w:hAnsi="Times New Roman" w:cs="Times New Roman"/>
+        </w:rPr>
+        <w:t xml:space="preserve">por sua vez, </w:t>
+      </w:r>
+      <w:r>
+        <w:rPr>
+          <w:rFonts w:ascii="Times New Roman" w:eastAsia="Times New Roman" w:hAnsi="Times New Roman" w:cs="Times New Roman"/>
+        </w:rPr>
+        <w:t>cor</w:t>
+      </w:r>
+      <w:r>
+        <w:rPr>
+          <w:rFonts w:ascii="Times New Roman" w:eastAsia="Times New Roman" w:hAnsi="Times New Roman" w:cs="Times New Roman"/>
+        </w:rPr>
+        <w:t xml:space="preserve">responde </w:t>
+      </w:r>
+      <w:r>
+        <w:rPr>
+          <w:rFonts w:ascii="Times New Roman" w:eastAsia="Times New Roman" w:hAnsi="Times New Roman" w:cs="Times New Roman"/>
+        </w:rPr>
+        <w:t>à</w:t>
+      </w:r>
+      <w:r>
+        <w:rPr>
+          <w:rFonts w:ascii="Times New Roman" w:eastAsia="Times New Roman" w:hAnsi="Times New Roman" w:cs="Times New Roman"/>
+        </w:rPr>
+        <w:t xml:space="preserve"> 27% do PIB</w:t>
+      </w:r>
+      <w:r>
+        <w:rPr>
+          <w:rFonts w:ascii="Times New Roman" w:eastAsia="Times New Roman" w:hAnsi="Times New Roman" w:cs="Times New Roman"/>
+        </w:rPr>
+        <w:t xml:space="preserve"> brasileiro</w:t>
+      </w:r>
+      <w:r>
+        <w:rPr>
+          <w:rFonts w:ascii="Times New Roman" w:eastAsia="Times New Roman" w:hAnsi="Times New Roman" w:cs="Times New Roman"/>
+        </w:rPr>
+        <w:t>.</w:t>
+      </w:r>
+      <w:r>
+        <w:rPr>
+          <w:rFonts w:ascii="Times New Roman" w:eastAsia="Times New Roman" w:hAnsi="Times New Roman" w:cs="Times New Roman"/>
+        </w:rPr>
+        <w:t xml:space="preserve"> Em 20 anos, a produção brasileira saltou, aproximadamente, de 100 milhões de toneladas para 250 milhões, sem aumentar significativamente a área utilizada.</w:t>
       </w:r>
     </w:p>
     <w:p>
@@ -547,14 +578,8 @@
         <w:rPr>
           <w:rFonts w:ascii="Times New Roman" w:eastAsia="Times New Roman" w:hAnsi="Times New Roman" w:cs="Times New Roman"/>
         </w:rPr>
-        <w:t xml:space="preserve">Entretanto, o armazenamento em silos, que é o principal método utilizado, tem uma problemática. O grão de soja com o tempo sofre decomposição emitindo ao ar gases orgânicos como </w:t>
-      </w:r>
-      <w:r>
-        <w:rPr>
-          <w:rFonts w:ascii="Times New Roman" w:eastAsia="Times New Roman" w:hAnsi="Times New Roman" w:cs="Times New Roman"/>
-        </w:rPr>
         <w:lastRenderedPageBreak/>
-        <w:t>o metano. Este, por sua vez, é altamente explosivo, tornando, portanto, os silos, os quais são espaços de armazenamento fechados, um grande risco financeiro e humano.  </w:t>
+        <w:t>Entretanto, o armazenamento em silos, que é o principal método utilizado, tem uma problemática. O grão de soja com o tempo sofre decomposição emitindo ao ar gases orgânicos como o metano. Este, por sua vez, é altamente explosivo, tornando, portanto, os silos, os quais são espaços de armazenamento fechados, um grande risco financeiro e humano.  </w:t>
       </w:r>
     </w:p>
     <w:p>
@@ -648,77 +673,7 @@
         <w:rPr>
           <w:rFonts w:ascii="Times New Roman" w:eastAsia="Times New Roman" w:hAnsi="Times New Roman" w:cs="Times New Roman"/>
         </w:rPr>
-        <w:t>Um exemplo do perigo desse armazenamento é a explosão que aconteceu no Paraná na Cooperativa C. Vale em 2023, na qual segundo o G1 deixou 8 mortos e acarretou a perda dos grãos armazenados. Além disso, o risco se agrava devido à proximidade com áreas de trabalho e outros silos que podem reverberar a explosão. Somando-se a isso, segundo a OSHA (</w:t>
-      </w:r>
-      <w:proofErr w:type="spellStart"/>
-      <w:r>
-        <w:rPr>
-          <w:rFonts w:ascii="Times New Roman" w:eastAsia="Times New Roman" w:hAnsi="Times New Roman" w:cs="Times New Roman"/>
-        </w:rPr>
-        <w:t>Occupational</w:t>
-      </w:r>
-      <w:proofErr w:type="spellEnd"/>
-      <w:r>
-        <w:rPr>
-          <w:rFonts w:ascii="Times New Roman" w:eastAsia="Times New Roman" w:hAnsi="Times New Roman" w:cs="Times New Roman"/>
-        </w:rPr>
-        <w:t xml:space="preserve"> </w:t>
-      </w:r>
-      <w:proofErr w:type="spellStart"/>
-      <w:r>
-        <w:rPr>
-          <w:rFonts w:ascii="Times New Roman" w:eastAsia="Times New Roman" w:hAnsi="Times New Roman" w:cs="Times New Roman"/>
-        </w:rPr>
-        <w:t>Safety</w:t>
-      </w:r>
-      <w:proofErr w:type="spellEnd"/>
-      <w:r>
-        <w:rPr>
-          <w:rFonts w:ascii="Times New Roman" w:eastAsia="Times New Roman" w:hAnsi="Times New Roman" w:cs="Times New Roman"/>
-        </w:rPr>
-        <w:t xml:space="preserve"> </w:t>
-      </w:r>
-      <w:proofErr w:type="spellStart"/>
-      <w:r>
-        <w:rPr>
-          <w:rFonts w:ascii="Times New Roman" w:eastAsia="Times New Roman" w:hAnsi="Times New Roman" w:cs="Times New Roman"/>
-        </w:rPr>
-        <w:t>and</w:t>
-      </w:r>
-      <w:proofErr w:type="spellEnd"/>
-      <w:r>
-        <w:rPr>
-          <w:rFonts w:ascii="Times New Roman" w:eastAsia="Times New Roman" w:hAnsi="Times New Roman" w:cs="Times New Roman"/>
-        </w:rPr>
-        <w:t xml:space="preserve"> </w:t>
-      </w:r>
-      <w:proofErr w:type="spellStart"/>
-      <w:r>
-        <w:rPr>
-          <w:rFonts w:ascii="Times New Roman" w:eastAsia="Times New Roman" w:hAnsi="Times New Roman" w:cs="Times New Roman"/>
-        </w:rPr>
-        <w:t>Healt</w:t>
-      </w:r>
-      <w:proofErr w:type="spellEnd"/>
-      <w:r>
-        <w:rPr>
-          <w:rFonts w:ascii="Times New Roman" w:eastAsia="Times New Roman" w:hAnsi="Times New Roman" w:cs="Times New Roman"/>
-        </w:rPr>
-        <w:t xml:space="preserve"> </w:t>
-      </w:r>
-      <w:proofErr w:type="spellStart"/>
-      <w:r>
-        <w:rPr>
-          <w:rFonts w:ascii="Times New Roman" w:eastAsia="Times New Roman" w:hAnsi="Times New Roman" w:cs="Times New Roman"/>
-        </w:rPr>
-        <w:t>Admnistration</w:t>
-      </w:r>
-      <w:proofErr w:type="spellEnd"/>
-      <w:r>
-        <w:rPr>
-          <w:rFonts w:ascii="Times New Roman" w:eastAsia="Times New Roman" w:hAnsi="Times New Roman" w:cs="Times New Roman"/>
-        </w:rPr>
-        <w:t>), órgão americano, de 1976 a 2011 houve 503 explosões em silos, sendo 12 explosões ainda em 2010, as quais acarretaram à morte de 184 pessoas. Portanto, torna-se evidente o risco humano e financeiro. Ameaçando então os agricultores donos da safra e os funcionários que rondam perto desses silos. </w:t>
+        <w:t>Um exemplo do perigo desse armazenamento é a explosão que aconteceu no Paraná na Cooperativa C. Vale em 2023, na qual segundo o G1 deixou 8 mortos e acarretou a perda dos grãos armazenados. Além disso, o risco se agrava devido à proximidade com áreas de trabalho e outros silos que podem reverberar a explosão. Somando-se a isso, segundo a OSHA (Occupational Safety and Healt Admnistration), órgão americano, de 1976 a 2011 houve 503 explosões em silos, sendo 12 explosões ainda em 2010, as quais acarretaram à morte de 184 pessoas. Portanto, torna-se evidente o risco humano e financeiro. Ameaçando então os agricultores donos da safra e os funcionários que rondam perto desses silos. </w:t>
       </w:r>
     </w:p>
     <w:p>
@@ -789,7 +744,6 @@
           <w:b/>
           <w:bCs/>
         </w:rPr>
-        <w:lastRenderedPageBreak/>
         <w:t>Já existe algum movimento para resolver o problema?</w:t>
       </w:r>
     </w:p>
@@ -1022,7 +976,6 @@
           <w:b/>
           <w:bCs/>
         </w:rPr>
-        <w:lastRenderedPageBreak/>
         <w:tab/>
         <w:t>JUSTIFICATIVA</w:t>
       </w:r>
@@ -1255,6 +1208,7 @@
           <w:b/>
           <w:bCs/>
         </w:rPr>
+        <w:lastRenderedPageBreak/>
         <w:t>Ambiente de Armazenamento:</w:t>
       </w:r>
       <w:r>
@@ -1278,399 +1232,1053 @@
           <w:b/>
           <w:bCs/>
         </w:rPr>
+        <w:t>Manutenção dos Sensores:</w:t>
+      </w:r>
+      <w:r>
+        <w:rPr>
+          <w:rFonts w:ascii="Times New Roman" w:eastAsia="Times New Roman" w:hAnsi="Times New Roman" w:cs="Times New Roman"/>
+        </w:rPr>
+        <w:t xml:space="preserve"> Assume-se que os sensores serão calibrados regularmente. </w:t>
+      </w:r>
+    </w:p>
+    <w:p>
+      <w:pPr>
+        <w:spacing w:line="360" w:lineRule="auto"/>
+        <w:jc w:val="both"/>
+        <w:rPr>
+          <w:rFonts w:ascii="Times New Roman" w:eastAsia="Times New Roman" w:hAnsi="Times New Roman" w:cs="Times New Roman"/>
+        </w:rPr>
+      </w:pPr>
+      <w:r>
+        <w:rPr>
+          <w:rFonts w:ascii="Times New Roman" w:eastAsia="Times New Roman" w:hAnsi="Times New Roman" w:cs="Times New Roman"/>
+          <w:b/>
+          <w:bCs/>
+        </w:rPr>
+        <w:t>Sistema de Alerta:</w:t>
+      </w:r>
+      <w:r>
+        <w:rPr>
+          <w:rFonts w:ascii="Times New Roman" w:eastAsia="Times New Roman" w:hAnsi="Times New Roman" w:cs="Times New Roman"/>
+        </w:rPr>
+        <w:t xml:space="preserve"> Assume-se que a infraestrutura elétrica e de comunicação wi-fi do local é adequada para suportar o sistema e enviar dados para o usuário. </w:t>
+      </w:r>
+    </w:p>
+    <w:p>
+      <w:pPr>
+        <w:spacing w:line="360" w:lineRule="auto"/>
+        <w:jc w:val="both"/>
+        <w:rPr>
+          <w:rFonts w:ascii="Times New Roman" w:eastAsia="Times New Roman" w:hAnsi="Times New Roman" w:cs="Times New Roman"/>
+        </w:rPr>
+      </w:pPr>
+      <w:r>
+        <w:rPr>
+          <w:rFonts w:ascii="Times New Roman" w:eastAsia="Times New Roman" w:hAnsi="Times New Roman" w:cs="Times New Roman"/>
+          <w:b/>
+          <w:bCs/>
+        </w:rPr>
+        <w:t>Regulamentações:</w:t>
+      </w:r>
+      <w:r>
+        <w:rPr>
+          <w:rFonts w:ascii="Times New Roman" w:eastAsia="Times New Roman" w:hAnsi="Times New Roman" w:cs="Times New Roman"/>
+        </w:rPr>
+        <w:t xml:space="preserve"> Assume-se que o projeto estará em conformidade com as regulamentações locais e internacionais sobre segurança industrial e controle de gases inflamáveis. </w:t>
+      </w:r>
+    </w:p>
+    <w:p>
+      <w:pPr>
+        <w:spacing w:line="360" w:lineRule="auto"/>
+        <w:jc w:val="both"/>
+        <w:rPr>
+          <w:rFonts w:ascii="Times New Roman" w:eastAsia="Times New Roman" w:hAnsi="Times New Roman" w:cs="Times New Roman"/>
+        </w:rPr>
+      </w:pPr>
+      <w:r>
+        <w:rPr>
+          <w:rFonts w:ascii="Times New Roman" w:eastAsia="Times New Roman" w:hAnsi="Times New Roman" w:cs="Times New Roman"/>
+          <w:b/>
+          <w:bCs/>
+        </w:rPr>
+        <w:t>Posição:</w:t>
+      </w:r>
+      <w:r>
+        <w:rPr>
+          <w:rFonts w:ascii="Times New Roman" w:eastAsia="Times New Roman" w:hAnsi="Times New Roman" w:cs="Times New Roman"/>
+        </w:rPr>
+        <w:t xml:space="preserve"> Assume-se que o sensor deve estar localizado na parte interna do silo para uma melhor detecção de gases. </w:t>
+      </w:r>
+    </w:p>
+    <w:p>
+      <w:pPr>
+        <w:spacing w:line="360" w:lineRule="auto"/>
+        <w:jc w:val="both"/>
+        <w:rPr>
+          <w:rFonts w:ascii="Times New Roman" w:eastAsia="Times New Roman" w:hAnsi="Times New Roman" w:cs="Times New Roman"/>
+        </w:rPr>
+      </w:pPr>
+      <w:r>
+        <w:rPr>
+          <w:rFonts w:ascii="Times New Roman" w:eastAsia="Times New Roman" w:hAnsi="Times New Roman" w:cs="Times New Roman"/>
+          <w:b/>
+          <w:bCs/>
+        </w:rPr>
+        <w:t>Espaço no Silo:</w:t>
+      </w:r>
+      <w:r>
+        <w:rPr>
+          <w:rFonts w:ascii="Times New Roman" w:eastAsia="Times New Roman" w:hAnsi="Times New Roman" w:cs="Times New Roman"/>
+        </w:rPr>
+        <w:t xml:space="preserve"> Assume-se que a instalação dos sensores deve ser realizada podendo comprometer o espaço útil dentro do silo. </w:t>
+      </w:r>
+    </w:p>
+    <w:p>
+      <w:pPr>
+        <w:spacing w:line="360" w:lineRule="auto"/>
+        <w:jc w:val="both"/>
+        <w:rPr>
+          <w:rFonts w:ascii="Times New Roman" w:eastAsia="Times New Roman" w:hAnsi="Times New Roman" w:cs="Times New Roman"/>
+        </w:rPr>
+      </w:pPr>
+      <w:r>
+        <w:rPr>
+          <w:rFonts w:ascii="Times New Roman" w:eastAsia="Times New Roman" w:hAnsi="Times New Roman" w:cs="Times New Roman"/>
+          <w:b/>
+          <w:bCs/>
+        </w:rPr>
+        <w:t>Manutenção e Operação:</w:t>
+      </w:r>
+      <w:r>
+        <w:rPr>
+          <w:rFonts w:ascii="Times New Roman" w:eastAsia="Times New Roman" w:hAnsi="Times New Roman" w:cs="Times New Roman"/>
+        </w:rPr>
+        <w:t xml:space="preserve"> Assume-se que a instalação e manutenção dos sensores quando feitas poderão interromper significativamente as operações normais do silo durante um período. </w:t>
+      </w:r>
+    </w:p>
+    <w:p>
+      <w:pPr>
+        <w:spacing w:line="360" w:lineRule="auto"/>
+        <w:jc w:val="both"/>
+        <w:rPr>
+          <w:rFonts w:ascii="Times New Roman" w:eastAsia="Times New Roman" w:hAnsi="Times New Roman" w:cs="Times New Roman"/>
+          <w:b/>
+          <w:bCs/>
+        </w:rPr>
+      </w:pPr>
+    </w:p>
+    <w:p>
+      <w:pPr>
+        <w:spacing w:line="360" w:lineRule="auto"/>
+        <w:jc w:val="both"/>
+        <w:rPr>
+          <w:rFonts w:ascii="Times New Roman" w:eastAsia="Times New Roman" w:hAnsi="Times New Roman" w:cs="Times New Roman"/>
+          <w:b/>
+          <w:bCs/>
+        </w:rPr>
+      </w:pPr>
+      <w:r>
+        <w:rPr>
+          <w:rFonts w:ascii="Times New Roman" w:eastAsia="Times New Roman" w:hAnsi="Times New Roman" w:cs="Times New Roman"/>
+          <w:b/>
+          <w:bCs/>
+        </w:rPr>
+        <w:t>RESTRIÇÕES</w:t>
+      </w:r>
+    </w:p>
+    <w:p>
+      <w:pPr>
+        <w:spacing w:line="360" w:lineRule="auto"/>
+        <w:jc w:val="both"/>
+        <w:rPr>
+          <w:rFonts w:ascii="Times New Roman" w:eastAsia="Times New Roman" w:hAnsi="Times New Roman" w:cs="Times New Roman"/>
+        </w:rPr>
+      </w:pPr>
+      <w:r>
+        <w:rPr>
+          <w:rFonts w:ascii="Times New Roman" w:eastAsia="Times New Roman" w:hAnsi="Times New Roman" w:cs="Times New Roman"/>
+          <w:b/>
+          <w:bCs/>
+        </w:rPr>
+        <w:t>Custos:</w:t>
+      </w:r>
+      <w:r>
+        <w:rPr>
+          <w:rFonts w:ascii="Times New Roman" w:eastAsia="Times New Roman" w:hAnsi="Times New Roman" w:cs="Times New Roman"/>
+        </w:rPr>
+        <w:t xml:space="preserve"> O orçamento para aquisição, instalação e manutenção dos sensores e sistemas. </w:t>
+      </w:r>
+    </w:p>
+    <w:p>
+      <w:pPr>
+        <w:spacing w:line="360" w:lineRule="auto"/>
+        <w:jc w:val="both"/>
+        <w:rPr>
+          <w:rFonts w:ascii="Times New Roman" w:eastAsia="Times New Roman" w:hAnsi="Times New Roman" w:cs="Times New Roman"/>
+        </w:rPr>
+      </w:pPr>
+      <w:r>
+        <w:rPr>
+          <w:rFonts w:ascii="Times New Roman" w:eastAsia="Times New Roman" w:hAnsi="Times New Roman" w:cs="Times New Roman"/>
+          <w:b/>
+          <w:bCs/>
+        </w:rPr>
+        <w:t>Condições Ambientais:</w:t>
+      </w:r>
+      <w:r>
+        <w:rPr>
+          <w:rFonts w:ascii="Times New Roman" w:eastAsia="Times New Roman" w:hAnsi="Times New Roman" w:cs="Times New Roman"/>
+        </w:rPr>
+        <w:t xml:space="preserve"> Os sensores devem estar adequados para as condições ambientais específicas do silo, como umidade, temperatura e poeira, que podem variar de acordo com a região e o tipo de soja, porém seus limites não podem ser ultrapassados para evitar danos. </w:t>
+      </w:r>
+    </w:p>
+    <w:p>
+      <w:pPr>
+        <w:spacing w:line="360" w:lineRule="auto"/>
+        <w:jc w:val="both"/>
+        <w:rPr>
+          <w:rFonts w:ascii="Times New Roman" w:eastAsia="Times New Roman" w:hAnsi="Times New Roman" w:cs="Times New Roman"/>
+        </w:rPr>
+      </w:pPr>
+      <w:r>
+        <w:rPr>
+          <w:rFonts w:ascii="Times New Roman" w:eastAsia="Times New Roman" w:hAnsi="Times New Roman" w:cs="Times New Roman"/>
+          <w:b/>
+          <w:bCs/>
+        </w:rPr>
+        <w:t>Alarmes Falsos:</w:t>
+      </w:r>
+      <w:r>
+        <w:rPr>
+          <w:rFonts w:ascii="Times New Roman" w:eastAsia="Times New Roman" w:hAnsi="Times New Roman" w:cs="Times New Roman"/>
+        </w:rPr>
+        <w:t xml:space="preserve"> Os sensores são suficientemente sensíveis para detectar níveis baixos de gás inflamável, logo, tentativas manuais de ativação do sensor são estritamente proibidas. </w:t>
+      </w:r>
+    </w:p>
+    <w:p>
+      <w:pPr>
+        <w:spacing w:line="360" w:lineRule="auto"/>
+        <w:jc w:val="both"/>
+        <w:rPr>
+          <w:rFonts w:ascii="Times New Roman" w:eastAsia="Times New Roman" w:hAnsi="Times New Roman" w:cs="Times New Roman"/>
+        </w:rPr>
+      </w:pPr>
+      <w:r>
+        <w:rPr>
+          <w:rFonts w:ascii="Times New Roman" w:eastAsia="Times New Roman" w:hAnsi="Times New Roman" w:cs="Times New Roman"/>
+          <w:b/>
+          <w:bCs/>
+        </w:rPr>
+        <w:t xml:space="preserve">Funcionamento: </w:t>
+      </w:r>
+      <w:r>
+        <w:rPr>
+          <w:rFonts w:ascii="Times New Roman" w:eastAsia="Times New Roman" w:hAnsi="Times New Roman" w:cs="Times New Roman"/>
+        </w:rPr>
+        <w:t>Os sensores só poderão funcionar na parte interna de silos de soja. </w:t>
+      </w:r>
+    </w:p>
+    <w:p>
+      <w:pPr>
+        <w:spacing w:line="360" w:lineRule="auto"/>
+        <w:jc w:val="both"/>
+        <w:rPr>
+          <w:rFonts w:ascii="Times New Roman" w:eastAsia="Times New Roman" w:hAnsi="Times New Roman" w:cs="Times New Roman"/>
+        </w:rPr>
+      </w:pPr>
+    </w:p>
+    <w:p>
+      <w:pPr>
+        <w:spacing w:line="360" w:lineRule="auto"/>
+        <w:jc w:val="both"/>
+        <w:rPr>
+          <w:rFonts w:ascii="Times New Roman" w:eastAsia="Times New Roman" w:hAnsi="Times New Roman" w:cs="Times New Roman"/>
+        </w:rPr>
+      </w:pPr>
+      <w:r>
+        <w:rPr>
+          <w:rFonts w:ascii="Times New Roman" w:eastAsia="Times New Roman" w:hAnsi="Times New Roman" w:cs="Times New Roman"/>
+          <w:b/>
+          <w:bCs/>
+        </w:rPr>
+        <w:tab/>
+      </w:r>
+    </w:p>
+    <w:p>
+      <w:pPr>
+        <w:spacing w:line="360" w:lineRule="auto"/>
+        <w:jc w:val="both"/>
+        <w:rPr>
+          <w:rFonts w:ascii="Times New Roman" w:eastAsia="Times New Roman" w:hAnsi="Times New Roman" w:cs="Times New Roman"/>
+        </w:rPr>
+      </w:pPr>
+    </w:p>
+    <w:p>
+      <w:pPr>
+        <w:spacing w:line="360" w:lineRule="auto"/>
+        <w:jc w:val="both"/>
+        <w:rPr>
+          <w:rFonts w:ascii="Times New Roman" w:eastAsia="Times New Roman" w:hAnsi="Times New Roman" w:cs="Times New Roman"/>
+        </w:rPr>
+      </w:pPr>
+    </w:p>
+    <w:p>
+      <w:pPr>
+        <w:spacing w:line="360" w:lineRule="auto"/>
+        <w:jc w:val="both"/>
+        <w:rPr>
+          <w:rFonts w:ascii="Times New Roman" w:eastAsia="Times New Roman" w:hAnsi="Times New Roman" w:cs="Times New Roman"/>
+        </w:rPr>
+      </w:pPr>
+    </w:p>
+    <w:p>
+      <w:pPr>
+        <w:spacing w:line="360" w:lineRule="auto"/>
+        <w:jc w:val="both"/>
+        <w:rPr>
+          <w:rFonts w:ascii="Times New Roman" w:eastAsia="Times New Roman" w:hAnsi="Times New Roman" w:cs="Times New Roman"/>
+        </w:rPr>
+      </w:pPr>
+    </w:p>
+    <w:p>
+      <w:pPr>
+        <w:spacing w:line="360" w:lineRule="auto"/>
+        <w:jc w:val="both"/>
+        <w:rPr>
+          <w:rFonts w:ascii="Times New Roman" w:eastAsia="Times New Roman" w:hAnsi="Times New Roman" w:cs="Times New Roman"/>
+        </w:rPr>
+      </w:pPr>
+    </w:p>
+    <w:p>
+      <w:pPr>
+        <w:spacing w:line="360" w:lineRule="auto"/>
+        <w:jc w:val="both"/>
+        <w:rPr>
+          <w:rFonts w:ascii="Times New Roman" w:eastAsia="Times New Roman" w:hAnsi="Times New Roman" w:cs="Times New Roman"/>
+          <w:b/>
+          <w:bCs/>
+        </w:rPr>
+      </w:pPr>
+      <w:r>
+        <w:rPr>
+          <w:rFonts w:ascii="Times New Roman" w:eastAsia="Times New Roman" w:hAnsi="Times New Roman" w:cs="Times New Roman"/>
+          <w:b/>
+          <w:bCs/>
+        </w:rPr>
+        <w:t>ESCOPO</w:t>
+      </w:r>
+    </w:p>
+    <w:p>
+      <w:pPr>
+        <w:spacing w:line="360" w:lineRule="auto"/>
+        <w:jc w:val="both"/>
+        <w:rPr>
+          <w:rFonts w:ascii="Times New Roman" w:eastAsia="Times New Roman" w:hAnsi="Times New Roman" w:cs="Times New Roman"/>
+          <w:b/>
+          <w:bCs/>
+        </w:rPr>
+      </w:pPr>
+      <w:bookmarkStart w:id="0" w:name="_Hlk175860273"/>
+      <w:r>
+        <w:rPr>
+          <w:rFonts w:ascii="Times New Roman" w:eastAsia="Times New Roman" w:hAnsi="Times New Roman" w:cs="Times New Roman"/>
+          <w:b/>
+          <w:bCs/>
+        </w:rPr>
+        <w:t>Descrição</w:t>
+      </w:r>
+    </w:p>
+    <w:p>
+      <w:pPr>
+        <w:spacing w:line="360" w:lineRule="auto"/>
+        <w:jc w:val="both"/>
+        <w:rPr>
+          <w:rFonts w:ascii="Times New Roman" w:eastAsia="Times New Roman" w:hAnsi="Times New Roman" w:cs="Times New Roman"/>
+        </w:rPr>
+      </w:pPr>
+      <w:r>
+        <w:rPr>
+          <w:rFonts w:ascii="Times New Roman" w:eastAsia="Times New Roman" w:hAnsi="Times New Roman" w:cs="Times New Roman"/>
+          <w:b/>
+          <w:bCs/>
+        </w:rPr>
+        <w:tab/>
+      </w:r>
+      <w:r>
+        <w:rPr>
+          <w:rFonts w:ascii="Times New Roman" w:eastAsia="Times New Roman" w:hAnsi="Times New Roman" w:cs="Times New Roman"/>
+        </w:rPr>
+        <w:t>O projeto da empresa Silo</w:t>
+      </w:r>
+      <w:r>
+        <w:rPr>
+          <w:rFonts w:ascii="Times New Roman" w:eastAsia="Times New Roman" w:hAnsi="Times New Roman" w:cs="Times New Roman"/>
+        </w:rPr>
+        <w:t xml:space="preserve"> </w:t>
+      </w:r>
+      <w:r>
+        <w:rPr>
+          <w:rFonts w:ascii="Times New Roman" w:eastAsia="Times New Roman" w:hAnsi="Times New Roman" w:cs="Times New Roman"/>
+        </w:rPr>
+        <w:t>Tech consiste na criação de um software de monitoramento e apoio à decisão em silos de soja a partir de sensores de gás. </w:t>
+      </w:r>
+    </w:p>
+    <w:p>
+      <w:pPr>
+        <w:spacing w:line="360" w:lineRule="auto"/>
+        <w:jc w:val="both"/>
+        <w:rPr>
+          <w:rFonts w:ascii="Times New Roman" w:eastAsia="Times New Roman" w:hAnsi="Times New Roman" w:cs="Times New Roman"/>
+        </w:rPr>
+      </w:pPr>
+    </w:p>
+    <w:p>
+      <w:pPr>
+        <w:spacing w:line="360" w:lineRule="auto"/>
+        <w:jc w:val="both"/>
+        <w:rPr>
+          <w:rFonts w:ascii="Times New Roman" w:eastAsia="Times New Roman" w:hAnsi="Times New Roman" w:cs="Times New Roman"/>
+          <w:b/>
+          <w:bCs/>
+        </w:rPr>
+      </w:pPr>
+      <w:r>
+        <w:rPr>
+          <w:rFonts w:ascii="Times New Roman" w:eastAsia="Times New Roman" w:hAnsi="Times New Roman" w:cs="Times New Roman"/>
+          <w:b/>
+          <w:bCs/>
+        </w:rPr>
+        <w:t>Motivação do projeto</w:t>
+      </w:r>
+    </w:p>
+    <w:p>
+      <w:pPr>
+        <w:spacing w:line="360" w:lineRule="auto"/>
+        <w:jc w:val="both"/>
+        <w:rPr>
+          <w:rFonts w:ascii="Times New Roman" w:eastAsia="Times New Roman" w:hAnsi="Times New Roman" w:cs="Times New Roman"/>
+        </w:rPr>
+      </w:pPr>
+      <w:r>
+        <w:rPr>
+          <w:rFonts w:ascii="Times New Roman" w:eastAsia="Times New Roman" w:hAnsi="Times New Roman" w:cs="Times New Roman"/>
+        </w:rPr>
+        <w:t>Os silos são grandes reservatórios para o armazenamento e conservação de produtos agrícolas, essas construções são destinadas a guardar essencialmente grãos secos, cereais, sementes e forragens verdes. No processo de armazenagem ou movimento dos grãos, há a formação de poeira. Essa poeira de grão quando aquecida gera gases inflamáveis como metanol, propanol e butanol, e quando há o auxílio de uma fonte de ignição com energia gera grandes explosões e incêndio no local. </w:t>
+      </w:r>
+    </w:p>
+    <w:p>
+      <w:pPr>
+        <w:spacing w:line="360" w:lineRule="auto"/>
+        <w:jc w:val="both"/>
+        <w:rPr>
+          <w:rFonts w:ascii="Times New Roman" w:eastAsia="Times New Roman" w:hAnsi="Times New Roman" w:cs="Times New Roman"/>
+        </w:rPr>
+      </w:pPr>
+      <w:r>
+        <w:rPr>
+          <w:rFonts w:ascii="Times New Roman" w:eastAsia="Times New Roman" w:hAnsi="Times New Roman" w:cs="Times New Roman"/>
+        </w:rPr>
+        <w:t xml:space="preserve"> A soja é um grão que comumente é armazenado em silos, sendo </w:t>
+      </w:r>
+      <w:r>
+        <w:rPr>
+          <w:rFonts w:ascii="Times New Roman" w:eastAsia="Times New Roman" w:hAnsi="Times New Roman" w:cs="Times New Roman"/>
+        </w:rPr>
+        <w:t>está</w:t>
+      </w:r>
+      <w:r>
+        <w:rPr>
+          <w:rFonts w:ascii="Times New Roman" w:eastAsia="Times New Roman" w:hAnsi="Times New Roman" w:cs="Times New Roman"/>
+        </w:rPr>
+        <w:t xml:space="preserve"> a comodities campeã no Brasil em questão de produção e exportação mundial. </w:t>
+      </w:r>
+    </w:p>
+    <w:p>
+      <w:pPr>
+        <w:spacing w:line="360" w:lineRule="auto"/>
+        <w:jc w:val="both"/>
+        <w:rPr>
+          <w:rFonts w:ascii="Times New Roman" w:eastAsia="Times New Roman" w:hAnsi="Times New Roman" w:cs="Times New Roman"/>
+        </w:rPr>
+      </w:pPr>
+      <w:r>
+        <w:rPr>
+          <w:rFonts w:ascii="Times New Roman" w:eastAsia="Times New Roman" w:hAnsi="Times New Roman" w:cs="Times New Roman"/>
+        </w:rPr>
+        <w:t>Conclui-se que o software vem com o propósito de ajudar os proprietários de silos de soja a monitorarem os gases presentes nos silos, os apoiando na tomada para decisões preventivas que garantam segurança, evitando-se enormes perdas financeiras e acidentes prejudiciais às pessoas, fauna e flora local. </w:t>
+      </w:r>
+    </w:p>
+    <w:p>
+      <w:pPr>
+        <w:spacing w:line="360" w:lineRule="auto"/>
+        <w:jc w:val="both"/>
+        <w:rPr>
+          <w:rFonts w:ascii="Times New Roman" w:eastAsia="Times New Roman" w:hAnsi="Times New Roman" w:cs="Times New Roman"/>
+        </w:rPr>
+      </w:pPr>
+    </w:p>
+    <w:p>
+      <w:pPr>
+        <w:spacing w:line="360" w:lineRule="auto"/>
+        <w:jc w:val="both"/>
+        <w:rPr>
+          <w:rFonts w:ascii="Times New Roman" w:eastAsia="Times New Roman" w:hAnsi="Times New Roman" w:cs="Times New Roman"/>
+          <w:b/>
+          <w:bCs/>
+        </w:rPr>
+      </w:pPr>
+      <w:r>
+        <w:rPr>
+          <w:rFonts w:ascii="Times New Roman" w:eastAsia="Times New Roman" w:hAnsi="Times New Roman" w:cs="Times New Roman"/>
+          <w:b/>
+          <w:bCs/>
+        </w:rPr>
+        <w:t>Resultados esperados</w:t>
+      </w:r>
+    </w:p>
+    <w:p>
+      <w:pPr>
+        <w:spacing w:line="360" w:lineRule="auto"/>
+        <w:jc w:val="both"/>
+        <w:rPr>
+          <w:rFonts w:ascii="Times New Roman" w:eastAsia="Times New Roman" w:hAnsi="Times New Roman" w:cs="Times New Roman"/>
+          <w:b/>
+          <w:bCs/>
+        </w:rPr>
+      </w:pPr>
+      <w:r>
+        <w:rPr>
+          <w:rFonts w:ascii="Times New Roman" w:eastAsia="Times New Roman" w:hAnsi="Times New Roman" w:cs="Times New Roman"/>
+        </w:rPr>
+        <w:t>O produto Silo</w:t>
+      </w:r>
+      <w:r>
+        <w:rPr>
+          <w:rFonts w:ascii="Times New Roman" w:eastAsia="Times New Roman" w:hAnsi="Times New Roman" w:cs="Times New Roman"/>
+        </w:rPr>
+        <w:t xml:space="preserve"> Tech</w:t>
+      </w:r>
+      <w:r>
+        <w:rPr>
+          <w:rFonts w:ascii="Times New Roman" w:eastAsia="Times New Roman" w:hAnsi="Times New Roman" w:cs="Times New Roman"/>
+        </w:rPr>
+        <w:t xml:space="preserve"> vem</w:t>
+      </w:r>
+      <w:r>
+        <w:rPr>
+          <w:rFonts w:ascii="Times New Roman" w:eastAsia="Times New Roman" w:hAnsi="Times New Roman" w:cs="Times New Roman"/>
+        </w:rPr>
+        <w:t xml:space="preserve"> com o objetivo de criação de relatórios e gráficos que ajudem a tomar decisões de infraestrutura devido ao risco iminente de explosões, evitando perdas materiais e humanas.</w:t>
+      </w:r>
+    </w:p>
+    <w:p>
+      <w:pPr>
+        <w:spacing w:line="360" w:lineRule="auto"/>
+        <w:jc w:val="both"/>
+        <w:rPr>
+          <w:rFonts w:ascii="Times New Roman" w:eastAsia="Times New Roman" w:hAnsi="Times New Roman" w:cs="Times New Roman"/>
+        </w:rPr>
+      </w:pPr>
+    </w:p>
+    <w:p>
+      <w:pPr>
+        <w:spacing w:line="360" w:lineRule="auto"/>
+        <w:jc w:val="both"/>
+        <w:rPr>
+          <w:rFonts w:ascii="Times New Roman" w:eastAsia="Times New Roman" w:hAnsi="Times New Roman" w:cs="Times New Roman"/>
+          <w:b/>
+          <w:bCs/>
+        </w:rPr>
+      </w:pPr>
+      <w:r>
+        <w:rPr>
+          <w:rFonts w:ascii="Times New Roman" w:eastAsia="Times New Roman" w:hAnsi="Times New Roman" w:cs="Times New Roman"/>
+          <w:b/>
+          <w:bCs/>
+        </w:rPr>
+        <w:t>Requisitos</w:t>
+      </w:r>
+    </w:p>
+    <w:p>
+      <w:pPr>
+        <w:spacing w:line="360" w:lineRule="auto"/>
+        <w:jc w:val="both"/>
+        <w:rPr>
+          <w:rFonts w:ascii="Times New Roman" w:eastAsia="Times New Roman" w:hAnsi="Times New Roman" w:cs="Times New Roman"/>
+        </w:rPr>
+      </w:pPr>
+      <w:r>
+        <w:rPr>
+          <w:rFonts w:ascii="Times New Roman" w:eastAsia="Times New Roman" w:hAnsi="Times New Roman" w:cs="Times New Roman"/>
+        </w:rPr>
+        <w:t>Planejamento do projeto; </w:t>
+      </w:r>
+    </w:p>
+    <w:p>
+      <w:pPr>
+        <w:spacing w:line="360" w:lineRule="auto"/>
+        <w:jc w:val="both"/>
+        <w:rPr>
+          <w:rFonts w:ascii="Times New Roman" w:eastAsia="Times New Roman" w:hAnsi="Times New Roman" w:cs="Times New Roman"/>
+        </w:rPr>
+      </w:pPr>
+      <w:r>
+        <w:rPr>
+          <w:rFonts w:ascii="Times New Roman" w:eastAsia="Times New Roman" w:hAnsi="Times New Roman" w:cs="Times New Roman"/>
+        </w:rPr>
+        <w:t>Protótipos do desenvolvimento do software; </w:t>
+      </w:r>
+    </w:p>
+    <w:p>
+      <w:pPr>
+        <w:spacing w:line="360" w:lineRule="auto"/>
+        <w:jc w:val="both"/>
+        <w:rPr>
+          <w:rFonts w:ascii="Times New Roman" w:eastAsia="Times New Roman" w:hAnsi="Times New Roman" w:cs="Times New Roman"/>
+        </w:rPr>
+      </w:pPr>
+      <w:r>
+        <w:rPr>
+          <w:rFonts w:ascii="Times New Roman" w:eastAsia="Times New Roman" w:hAnsi="Times New Roman" w:cs="Times New Roman"/>
+        </w:rPr>
         <w:lastRenderedPageBreak/>
-        <w:t>Manutenção dos Sensores:</w:t>
-      </w:r>
-      <w:r>
-        <w:rPr>
-          <w:rFonts w:ascii="Times New Roman" w:eastAsia="Times New Roman" w:hAnsi="Times New Roman" w:cs="Times New Roman"/>
-        </w:rPr>
-        <w:t xml:space="preserve"> Assume-se que os sensores serão calibrados regularmente. </w:t>
-      </w:r>
-    </w:p>
-    <w:p>
-      <w:pPr>
-        <w:spacing w:line="360" w:lineRule="auto"/>
-        <w:jc w:val="both"/>
-        <w:rPr>
-          <w:rFonts w:ascii="Times New Roman" w:eastAsia="Times New Roman" w:hAnsi="Times New Roman" w:cs="Times New Roman"/>
-        </w:rPr>
-      </w:pPr>
-      <w:r>
-        <w:rPr>
-          <w:rFonts w:ascii="Times New Roman" w:eastAsia="Times New Roman" w:hAnsi="Times New Roman" w:cs="Times New Roman"/>
-          <w:b/>
-          <w:bCs/>
-        </w:rPr>
-        <w:t>Sistema de Alerta:</w:t>
-      </w:r>
-      <w:r>
-        <w:rPr>
-          <w:rFonts w:ascii="Times New Roman" w:eastAsia="Times New Roman" w:hAnsi="Times New Roman" w:cs="Times New Roman"/>
-        </w:rPr>
-        <w:t xml:space="preserve"> Assume-se que a infraestrutura elétrica e de comunicação </w:t>
-      </w:r>
-      <w:proofErr w:type="spellStart"/>
-      <w:r>
-        <w:rPr>
-          <w:rFonts w:ascii="Times New Roman" w:eastAsia="Times New Roman" w:hAnsi="Times New Roman" w:cs="Times New Roman"/>
-        </w:rPr>
-        <w:t>wi-fi</w:t>
-      </w:r>
-      <w:proofErr w:type="spellEnd"/>
-      <w:r>
-        <w:rPr>
-          <w:rFonts w:ascii="Times New Roman" w:eastAsia="Times New Roman" w:hAnsi="Times New Roman" w:cs="Times New Roman"/>
-        </w:rPr>
-        <w:t xml:space="preserve"> do local é adequada para suportar o sistema e enviar dados para o usuário. </w:t>
-      </w:r>
-    </w:p>
-    <w:p>
-      <w:pPr>
-        <w:spacing w:line="360" w:lineRule="auto"/>
-        <w:jc w:val="both"/>
-        <w:rPr>
-          <w:rFonts w:ascii="Times New Roman" w:eastAsia="Times New Roman" w:hAnsi="Times New Roman" w:cs="Times New Roman"/>
-        </w:rPr>
-      </w:pPr>
-      <w:r>
-        <w:rPr>
-          <w:rFonts w:ascii="Times New Roman" w:eastAsia="Times New Roman" w:hAnsi="Times New Roman" w:cs="Times New Roman"/>
-          <w:b/>
-          <w:bCs/>
-        </w:rPr>
-        <w:t>Regulamentações:</w:t>
-      </w:r>
-      <w:r>
-        <w:rPr>
-          <w:rFonts w:ascii="Times New Roman" w:eastAsia="Times New Roman" w:hAnsi="Times New Roman" w:cs="Times New Roman"/>
-        </w:rPr>
-        <w:t xml:space="preserve"> Assume-se que o projeto estará em conformidade com as regulamentações locais e internacionais sobre segurança industrial e controle de gases inflamáveis. </w:t>
-      </w:r>
-    </w:p>
-    <w:p>
-      <w:pPr>
-        <w:spacing w:line="360" w:lineRule="auto"/>
-        <w:jc w:val="both"/>
-        <w:rPr>
-          <w:rFonts w:ascii="Times New Roman" w:eastAsia="Times New Roman" w:hAnsi="Times New Roman" w:cs="Times New Roman"/>
-        </w:rPr>
-      </w:pPr>
-      <w:r>
-        <w:rPr>
-          <w:rFonts w:ascii="Times New Roman" w:eastAsia="Times New Roman" w:hAnsi="Times New Roman" w:cs="Times New Roman"/>
-          <w:b/>
-          <w:bCs/>
-        </w:rPr>
-        <w:t>Posição:</w:t>
-      </w:r>
-      <w:r>
-        <w:rPr>
-          <w:rFonts w:ascii="Times New Roman" w:eastAsia="Times New Roman" w:hAnsi="Times New Roman" w:cs="Times New Roman"/>
-        </w:rPr>
-        <w:t xml:space="preserve"> Assume-se que o sensor deve estar localizado na parte interna do silo para uma melhor detecção de gases. </w:t>
-      </w:r>
-    </w:p>
-    <w:p>
-      <w:pPr>
-        <w:spacing w:line="360" w:lineRule="auto"/>
-        <w:jc w:val="both"/>
-        <w:rPr>
-          <w:rFonts w:ascii="Times New Roman" w:eastAsia="Times New Roman" w:hAnsi="Times New Roman" w:cs="Times New Roman"/>
-        </w:rPr>
-      </w:pPr>
-      <w:r>
-        <w:rPr>
-          <w:rFonts w:ascii="Times New Roman" w:eastAsia="Times New Roman" w:hAnsi="Times New Roman" w:cs="Times New Roman"/>
-          <w:b/>
-          <w:bCs/>
-        </w:rPr>
-        <w:t>Espaço no Silo:</w:t>
-      </w:r>
-      <w:r>
-        <w:rPr>
-          <w:rFonts w:ascii="Times New Roman" w:eastAsia="Times New Roman" w:hAnsi="Times New Roman" w:cs="Times New Roman"/>
-        </w:rPr>
-        <w:t xml:space="preserve"> Assume-se que a instalação dos sensores deve ser realizada podendo comprometer o espaço útil dentro do silo. </w:t>
-      </w:r>
-    </w:p>
-    <w:p>
-      <w:pPr>
-        <w:spacing w:line="360" w:lineRule="auto"/>
-        <w:jc w:val="both"/>
-        <w:rPr>
-          <w:rFonts w:ascii="Times New Roman" w:eastAsia="Times New Roman" w:hAnsi="Times New Roman" w:cs="Times New Roman"/>
-        </w:rPr>
-      </w:pPr>
-      <w:r>
-        <w:rPr>
-          <w:rFonts w:ascii="Times New Roman" w:eastAsia="Times New Roman" w:hAnsi="Times New Roman" w:cs="Times New Roman"/>
-          <w:b/>
-          <w:bCs/>
-        </w:rPr>
-        <w:t>Manutenção e Operação:</w:t>
-      </w:r>
-      <w:r>
-        <w:rPr>
-          <w:rFonts w:ascii="Times New Roman" w:eastAsia="Times New Roman" w:hAnsi="Times New Roman" w:cs="Times New Roman"/>
-        </w:rPr>
-        <w:t xml:space="preserve"> Assume-se que a instalação e manutenção dos sensores quando feitas poderão interromper significativamente as operações normais do silo durante um período. </w:t>
-      </w:r>
-    </w:p>
-    <w:p>
-      <w:pPr>
-        <w:spacing w:line="360" w:lineRule="auto"/>
-        <w:jc w:val="both"/>
-        <w:rPr>
-          <w:rFonts w:ascii="Times New Roman" w:eastAsia="Times New Roman" w:hAnsi="Times New Roman" w:cs="Times New Roman"/>
-          <w:b/>
-          <w:bCs/>
-        </w:rPr>
-      </w:pPr>
-    </w:p>
-    <w:p>
-      <w:pPr>
-        <w:spacing w:line="360" w:lineRule="auto"/>
-        <w:jc w:val="both"/>
-        <w:rPr>
-          <w:rFonts w:ascii="Times New Roman" w:eastAsia="Times New Roman" w:hAnsi="Times New Roman" w:cs="Times New Roman"/>
-          <w:b/>
-          <w:bCs/>
-        </w:rPr>
-      </w:pPr>
-      <w:r>
-        <w:rPr>
-          <w:rFonts w:ascii="Times New Roman" w:eastAsia="Times New Roman" w:hAnsi="Times New Roman" w:cs="Times New Roman"/>
-          <w:b/>
-          <w:bCs/>
-        </w:rPr>
-        <w:t>RESTRIÇÕES</w:t>
-      </w:r>
-    </w:p>
-    <w:p>
-      <w:pPr>
-        <w:spacing w:line="360" w:lineRule="auto"/>
-        <w:jc w:val="both"/>
-        <w:rPr>
-          <w:rFonts w:ascii="Times New Roman" w:eastAsia="Times New Roman" w:hAnsi="Times New Roman" w:cs="Times New Roman"/>
-        </w:rPr>
-      </w:pPr>
-      <w:r>
-        <w:rPr>
-          <w:rFonts w:ascii="Times New Roman" w:eastAsia="Times New Roman" w:hAnsi="Times New Roman" w:cs="Times New Roman"/>
-          <w:b/>
-          <w:bCs/>
-        </w:rPr>
-        <w:t>Custos:</w:t>
-      </w:r>
-      <w:r>
-        <w:rPr>
-          <w:rFonts w:ascii="Times New Roman" w:eastAsia="Times New Roman" w:hAnsi="Times New Roman" w:cs="Times New Roman"/>
-        </w:rPr>
-        <w:t xml:space="preserve"> O orçamento para aquisição, instalação e manutenção dos sensores e sistemas. </w:t>
-      </w:r>
-    </w:p>
-    <w:p>
-      <w:pPr>
-        <w:spacing w:line="360" w:lineRule="auto"/>
-        <w:jc w:val="both"/>
-        <w:rPr>
-          <w:rFonts w:ascii="Times New Roman" w:eastAsia="Times New Roman" w:hAnsi="Times New Roman" w:cs="Times New Roman"/>
-        </w:rPr>
-      </w:pPr>
-      <w:r>
-        <w:rPr>
-          <w:rFonts w:ascii="Times New Roman" w:eastAsia="Times New Roman" w:hAnsi="Times New Roman" w:cs="Times New Roman"/>
-          <w:b/>
-          <w:bCs/>
-        </w:rPr>
-        <w:t>Condições Ambientais:</w:t>
-      </w:r>
-      <w:r>
-        <w:rPr>
-          <w:rFonts w:ascii="Times New Roman" w:eastAsia="Times New Roman" w:hAnsi="Times New Roman" w:cs="Times New Roman"/>
-        </w:rPr>
-        <w:t xml:space="preserve"> Os sensores devem estar adequados para as condições ambientais específicas do silo, como umidade, temperatura e poeira, que podem variar de acordo com a região e o tipo de soja, porém seus limites não podem ser ultrapassados para evitar danos. </w:t>
-      </w:r>
-    </w:p>
-    <w:p>
-      <w:pPr>
-        <w:spacing w:line="360" w:lineRule="auto"/>
-        <w:jc w:val="both"/>
-        <w:rPr>
-          <w:rFonts w:ascii="Times New Roman" w:eastAsia="Times New Roman" w:hAnsi="Times New Roman" w:cs="Times New Roman"/>
-        </w:rPr>
-      </w:pPr>
-      <w:r>
-        <w:rPr>
-          <w:rFonts w:ascii="Times New Roman" w:eastAsia="Times New Roman" w:hAnsi="Times New Roman" w:cs="Times New Roman"/>
-          <w:b/>
-          <w:bCs/>
-        </w:rPr>
-        <w:t>Alarmes Falsos:</w:t>
-      </w:r>
-      <w:r>
-        <w:rPr>
-          <w:rFonts w:ascii="Times New Roman" w:eastAsia="Times New Roman" w:hAnsi="Times New Roman" w:cs="Times New Roman"/>
-        </w:rPr>
-        <w:t xml:space="preserve"> Os sensores são suficientemente sensíveis para detectar níveis baixos de gás inflamável, logo, tentativas manuais de ativação do sensor são estritamente proibidas. </w:t>
-      </w:r>
-    </w:p>
-    <w:p>
-      <w:pPr>
-        <w:spacing w:line="360" w:lineRule="auto"/>
-        <w:jc w:val="both"/>
-        <w:rPr>
-          <w:rFonts w:ascii="Times New Roman" w:eastAsia="Times New Roman" w:hAnsi="Times New Roman" w:cs="Times New Roman"/>
-        </w:rPr>
-      </w:pPr>
-      <w:r>
-        <w:rPr>
-          <w:rFonts w:ascii="Times New Roman" w:eastAsia="Times New Roman" w:hAnsi="Times New Roman" w:cs="Times New Roman"/>
-          <w:b/>
-          <w:bCs/>
-        </w:rPr>
-        <w:t xml:space="preserve">Funcionamento: </w:t>
-      </w:r>
-      <w:r>
-        <w:rPr>
-          <w:rFonts w:ascii="Times New Roman" w:eastAsia="Times New Roman" w:hAnsi="Times New Roman" w:cs="Times New Roman"/>
-        </w:rPr>
-        <w:t>Os sensores só poderão funcionar na parte interna de silos de soja. </w:t>
-      </w:r>
-    </w:p>
-    <w:p>
-      <w:pPr>
-        <w:spacing w:line="360" w:lineRule="auto"/>
-        <w:jc w:val="both"/>
-        <w:rPr>
-          <w:rFonts w:ascii="Times New Roman" w:eastAsia="Times New Roman" w:hAnsi="Times New Roman" w:cs="Times New Roman"/>
-        </w:rPr>
-      </w:pPr>
-    </w:p>
-    <w:p>
-      <w:pPr>
-        <w:spacing w:line="360" w:lineRule="auto"/>
-        <w:jc w:val="both"/>
-        <w:rPr>
-          <w:rFonts w:ascii="Times New Roman" w:eastAsia="Times New Roman" w:hAnsi="Times New Roman" w:cs="Times New Roman"/>
-        </w:rPr>
-      </w:pPr>
-      <w:r>
-        <w:rPr>
-          <w:rFonts w:ascii="Times New Roman" w:eastAsia="Times New Roman" w:hAnsi="Times New Roman" w:cs="Times New Roman"/>
-          <w:b/>
-          <w:bCs/>
-        </w:rPr>
-        <w:tab/>
-      </w:r>
-    </w:p>
-    <w:p>
-      <w:pPr>
-        <w:spacing w:line="360" w:lineRule="auto"/>
-        <w:jc w:val="both"/>
-        <w:rPr>
-          <w:rFonts w:ascii="Times New Roman" w:eastAsia="Times New Roman" w:hAnsi="Times New Roman" w:cs="Times New Roman"/>
-        </w:rPr>
-      </w:pPr>
-    </w:p>
-    <w:p>
-      <w:pPr>
-        <w:spacing w:line="360" w:lineRule="auto"/>
-        <w:jc w:val="both"/>
-        <w:rPr>
-          <w:rFonts w:ascii="Times New Roman" w:eastAsia="Times New Roman" w:hAnsi="Times New Roman" w:cs="Times New Roman"/>
-        </w:rPr>
-      </w:pPr>
-    </w:p>
-    <w:p>
-      <w:pPr>
-        <w:spacing w:line="360" w:lineRule="auto"/>
-        <w:jc w:val="both"/>
-        <w:rPr>
-          <w:rFonts w:ascii="Times New Roman" w:eastAsia="Times New Roman" w:hAnsi="Times New Roman" w:cs="Times New Roman"/>
-        </w:rPr>
-      </w:pPr>
-    </w:p>
-    <w:p>
-      <w:pPr>
-        <w:spacing w:line="360" w:lineRule="auto"/>
-        <w:jc w:val="both"/>
-        <w:rPr>
-          <w:rFonts w:ascii="Times New Roman" w:eastAsia="Times New Roman" w:hAnsi="Times New Roman" w:cs="Times New Roman"/>
-        </w:rPr>
-      </w:pPr>
-    </w:p>
-    <w:p>
-      <w:pPr>
-        <w:spacing w:line="360" w:lineRule="auto"/>
-        <w:jc w:val="both"/>
-        <w:rPr>
-          <w:rFonts w:ascii="Times New Roman" w:eastAsia="Times New Roman" w:hAnsi="Times New Roman" w:cs="Times New Roman"/>
-        </w:rPr>
-      </w:pPr>
-    </w:p>
-    <w:p>
-      <w:pPr>
-        <w:spacing w:line="360" w:lineRule="auto"/>
-        <w:jc w:val="both"/>
-        <w:rPr>
-          <w:rFonts w:ascii="Times New Roman" w:eastAsia="Times New Roman" w:hAnsi="Times New Roman" w:cs="Times New Roman"/>
-          <w:b/>
-          <w:bCs/>
-        </w:rPr>
-      </w:pPr>
-      <w:r>
-        <w:rPr>
-          <w:rFonts w:ascii="Times New Roman" w:eastAsia="Times New Roman" w:hAnsi="Times New Roman" w:cs="Times New Roman"/>
-          <w:b/>
-          <w:bCs/>
+        <w:t>Desenvolvimento do Site Institucional; </w:t>
+      </w:r>
+    </w:p>
+    <w:p>
+      <w:pPr>
+        <w:spacing w:line="360" w:lineRule="auto"/>
+        <w:jc w:val="both"/>
+        <w:rPr>
+          <w:rFonts w:ascii="Times New Roman" w:eastAsia="Times New Roman" w:hAnsi="Times New Roman" w:cs="Times New Roman"/>
+        </w:rPr>
+      </w:pPr>
+      <w:r>
+        <w:rPr>
+          <w:rFonts w:ascii="Times New Roman" w:eastAsia="Times New Roman" w:hAnsi="Times New Roman" w:cs="Times New Roman"/>
+        </w:rPr>
+        <w:t>Simulador financeiro; </w:t>
+      </w:r>
+    </w:p>
+    <w:p>
+      <w:pPr>
+        <w:spacing w:line="360" w:lineRule="auto"/>
+        <w:jc w:val="both"/>
+        <w:rPr>
+          <w:rFonts w:ascii="Times New Roman" w:eastAsia="Times New Roman" w:hAnsi="Times New Roman" w:cs="Times New Roman"/>
+        </w:rPr>
+      </w:pPr>
+      <w:r>
+        <w:rPr>
+          <w:rFonts w:ascii="Times New Roman" w:eastAsia="Times New Roman" w:hAnsi="Times New Roman" w:cs="Times New Roman"/>
+        </w:rPr>
+        <w:t>Criação de um banco de dados e de tabelas;  </w:t>
+      </w:r>
+    </w:p>
+    <w:p>
+      <w:pPr>
+        <w:spacing w:line="360" w:lineRule="auto"/>
+        <w:jc w:val="both"/>
+        <w:rPr>
+          <w:rFonts w:ascii="Times New Roman" w:eastAsia="Times New Roman" w:hAnsi="Times New Roman" w:cs="Times New Roman"/>
+        </w:rPr>
+      </w:pPr>
+      <w:r>
+        <w:rPr>
+          <w:rFonts w:ascii="Times New Roman" w:eastAsia="Times New Roman" w:hAnsi="Times New Roman" w:cs="Times New Roman"/>
+        </w:rPr>
+        <w:t>Documentação do Projeto; </w:t>
+      </w:r>
+    </w:p>
+    <w:p>
+      <w:pPr>
+        <w:spacing w:line="360" w:lineRule="auto"/>
+        <w:jc w:val="both"/>
+        <w:rPr>
+          <w:rFonts w:ascii="Times New Roman" w:eastAsia="Times New Roman" w:hAnsi="Times New Roman" w:cs="Times New Roman"/>
+        </w:rPr>
+      </w:pPr>
+      <w:r>
+        <w:rPr>
+          <w:rFonts w:ascii="Times New Roman" w:eastAsia="Times New Roman" w:hAnsi="Times New Roman" w:cs="Times New Roman"/>
+        </w:rPr>
+        <w:t>Instalação e configuração do sensor arduino de gás.  </w:t>
+      </w:r>
+    </w:p>
+    <w:p>
+      <w:pPr>
+        <w:spacing w:line="360" w:lineRule="auto"/>
+        <w:jc w:val="both"/>
+        <w:rPr>
+          <w:rFonts w:ascii="Times New Roman" w:eastAsia="Times New Roman" w:hAnsi="Times New Roman" w:cs="Times New Roman"/>
+        </w:rPr>
+      </w:pPr>
+    </w:p>
+    <w:p>
+      <w:pPr>
+        <w:spacing w:line="360" w:lineRule="auto"/>
+        <w:jc w:val="both"/>
+        <w:rPr>
+          <w:rFonts w:ascii="Times New Roman" w:eastAsia="Times New Roman" w:hAnsi="Times New Roman" w:cs="Times New Roman"/>
+          <w:b/>
+          <w:bCs/>
+        </w:rPr>
+      </w:pPr>
+      <w:r>
+        <w:rPr>
+          <w:rFonts w:ascii="Times New Roman" w:eastAsia="Times New Roman" w:hAnsi="Times New Roman" w:cs="Times New Roman"/>
+          <w:b/>
+          <w:bCs/>
+        </w:rPr>
+        <w:t>Limites e exclusões</w:t>
+      </w:r>
+      <w:r>
+        <w:rPr>
+          <w:rFonts w:ascii="Times New Roman" w:eastAsia="Times New Roman" w:hAnsi="Times New Roman" w:cs="Times New Roman"/>
+          <w:b/>
+          <w:bCs/>
+        </w:rPr>
+        <w:t>:</w:t>
+      </w:r>
+    </w:p>
+    <w:p>
+      <w:pPr>
+        <w:spacing w:line="360" w:lineRule="auto"/>
+        <w:jc w:val="both"/>
+        <w:rPr>
+          <w:rFonts w:ascii="Times New Roman" w:eastAsia="Times New Roman" w:hAnsi="Times New Roman" w:cs="Times New Roman"/>
+        </w:rPr>
+      </w:pPr>
+      <w:r>
+        <w:rPr>
+          <w:rFonts w:ascii="Times New Roman" w:eastAsia="Times New Roman" w:hAnsi="Times New Roman" w:cs="Times New Roman"/>
+        </w:rPr>
+        <w:t>Desenvolvido apenas para silos de soja; </w:t>
+      </w:r>
+    </w:p>
+    <w:p>
+      <w:pPr>
+        <w:spacing w:line="360" w:lineRule="auto"/>
+        <w:jc w:val="both"/>
+        <w:rPr>
+          <w:rFonts w:ascii="Times New Roman" w:eastAsia="Times New Roman" w:hAnsi="Times New Roman" w:cs="Times New Roman"/>
+        </w:rPr>
+      </w:pPr>
+      <w:r>
+        <w:rPr>
+          <w:rFonts w:ascii="Times New Roman" w:eastAsia="Times New Roman" w:hAnsi="Times New Roman" w:cs="Times New Roman"/>
+        </w:rPr>
+        <w:t>Não deve utilizar em áreas externas ou com acesso à água</w:t>
+      </w:r>
+      <w:r>
+        <w:rPr>
+          <w:rFonts w:ascii="Times New Roman" w:eastAsia="Times New Roman" w:hAnsi="Times New Roman" w:cs="Times New Roman"/>
+        </w:rPr>
+        <w:t>;</w:t>
+      </w:r>
+    </w:p>
+    <w:p>
+      <w:pPr>
+        <w:spacing w:line="360" w:lineRule="auto"/>
+        <w:jc w:val="both"/>
+        <w:rPr>
+          <w:rFonts w:ascii="Times New Roman" w:eastAsia="Times New Roman" w:hAnsi="Times New Roman" w:cs="Times New Roman"/>
+        </w:rPr>
+      </w:pPr>
+      <w:r>
+        <w:rPr>
+          <w:rFonts w:ascii="Times New Roman" w:eastAsia="Times New Roman" w:hAnsi="Times New Roman" w:cs="Times New Roman"/>
+        </w:rPr>
+        <w:t>A instalação e eventuais manutenções devem ser feitas exclusivamente pela nossa empresa. </w:t>
+      </w:r>
+    </w:p>
+    <w:bookmarkEnd w:id="0"/>
+    <w:p>
+      <w:pPr>
+        <w:spacing w:line="360" w:lineRule="auto"/>
+        <w:jc w:val="both"/>
+        <w:rPr>
+          <w:rFonts w:ascii="Times New Roman" w:eastAsia="Times New Roman" w:hAnsi="Times New Roman" w:cs="Times New Roman"/>
+        </w:rPr>
+      </w:pPr>
+    </w:p>
+    <w:p>
+      <w:pPr>
+        <w:spacing w:line="360" w:lineRule="auto"/>
+        <w:jc w:val="both"/>
+        <w:rPr>
+          <w:rFonts w:ascii="Times New Roman" w:eastAsia="Times New Roman" w:hAnsi="Times New Roman" w:cs="Times New Roman"/>
+          <w:b/>
+          <w:bCs/>
+        </w:rPr>
+      </w:pPr>
+      <w:r>
+        <w:rPr>
+          <w:rFonts w:ascii="Times New Roman" w:eastAsia="Times New Roman" w:hAnsi="Times New Roman" w:cs="Times New Roman"/>
+          <w:b/>
+          <w:bCs/>
+        </w:rPr>
+        <w:t>Recursos necessários</w:t>
+      </w:r>
+    </w:p>
+    <w:p>
+      <w:pPr>
+        <w:spacing w:line="360" w:lineRule="auto"/>
+        <w:jc w:val="both"/>
+        <w:rPr>
+          <w:rFonts w:ascii="Times New Roman" w:eastAsia="Times New Roman" w:hAnsi="Times New Roman" w:cs="Times New Roman"/>
+        </w:rPr>
+      </w:pPr>
+      <w:r>
+        <w:rPr>
+          <w:rFonts w:ascii="Times New Roman" w:eastAsia="Times New Roman" w:hAnsi="Times New Roman" w:cs="Times New Roman"/>
+        </w:rPr>
+        <w:t>- Sensor de gás MQ-2; </w:t>
+      </w:r>
+    </w:p>
+    <w:p>
+      <w:pPr>
+        <w:spacing w:line="360" w:lineRule="auto"/>
+        <w:jc w:val="both"/>
+        <w:rPr>
+          <w:rFonts w:ascii="Times New Roman" w:eastAsia="Times New Roman" w:hAnsi="Times New Roman" w:cs="Times New Roman"/>
+        </w:rPr>
+      </w:pPr>
+      <w:r>
+        <w:rPr>
+          <w:rFonts w:ascii="Times New Roman" w:eastAsia="Times New Roman" w:hAnsi="Times New Roman" w:cs="Times New Roman"/>
+        </w:rPr>
+        <w:t>-  Computador local com acesso à internet; </w:t>
+      </w:r>
+    </w:p>
+    <w:p>
+      <w:pPr>
+        <w:spacing w:line="360" w:lineRule="auto"/>
+        <w:jc w:val="both"/>
+        <w:rPr>
+          <w:rFonts w:ascii="Times New Roman" w:eastAsia="Times New Roman" w:hAnsi="Times New Roman" w:cs="Times New Roman"/>
+        </w:rPr>
+      </w:pPr>
+      <w:r>
+        <w:rPr>
+          <w:rFonts w:ascii="Times New Roman" w:eastAsia="Times New Roman" w:hAnsi="Times New Roman" w:cs="Times New Roman"/>
+        </w:rPr>
+        <w:t>- Software de apoio à decisão; </w:t>
+      </w:r>
+    </w:p>
+    <w:p>
+      <w:pPr>
+        <w:spacing w:line="360" w:lineRule="auto"/>
+        <w:jc w:val="both"/>
+        <w:rPr>
+          <w:rFonts w:ascii="Times New Roman" w:eastAsia="Times New Roman" w:hAnsi="Times New Roman" w:cs="Times New Roman"/>
+        </w:rPr>
+      </w:pPr>
+      <w:r>
+        <w:rPr>
+          <w:rFonts w:ascii="Times New Roman" w:eastAsia="Times New Roman" w:hAnsi="Times New Roman" w:cs="Times New Roman"/>
+        </w:rPr>
+        <w:t>- Servidor de banco de dados; </w:t>
+      </w:r>
+    </w:p>
+    <w:p>
+      <w:pPr>
+        <w:spacing w:line="360" w:lineRule="auto"/>
+        <w:jc w:val="both"/>
+        <w:rPr>
+          <w:rFonts w:ascii="Times New Roman" w:eastAsia="Times New Roman" w:hAnsi="Times New Roman" w:cs="Times New Roman"/>
+        </w:rPr>
+      </w:pPr>
+      <w:r>
+        <w:rPr>
+          <w:rFonts w:ascii="Times New Roman" w:eastAsia="Times New Roman" w:hAnsi="Times New Roman" w:cs="Times New Roman"/>
+        </w:rPr>
+        <w:t>- Calculadora para instalação personalizada; </w:t>
+      </w:r>
+    </w:p>
+    <w:p>
+      <w:pPr>
+        <w:spacing w:line="360" w:lineRule="auto"/>
+        <w:jc w:val="both"/>
+        <w:rPr>
+          <w:rFonts w:ascii="Times New Roman" w:eastAsia="Times New Roman" w:hAnsi="Times New Roman" w:cs="Times New Roman"/>
+        </w:rPr>
+      </w:pPr>
+      <w:r>
+        <w:rPr>
+          <w:rFonts w:ascii="Times New Roman" w:eastAsia="Times New Roman" w:hAnsi="Times New Roman" w:cs="Times New Roman"/>
+        </w:rPr>
+        <w:t>- Site institucional; </w:t>
+      </w:r>
+    </w:p>
+    <w:p>
+      <w:pPr>
+        <w:spacing w:line="360" w:lineRule="auto"/>
+        <w:jc w:val="both"/>
+        <w:rPr>
+          <w:rFonts w:ascii="Times New Roman" w:eastAsia="Times New Roman" w:hAnsi="Times New Roman" w:cs="Times New Roman"/>
+        </w:rPr>
+      </w:pPr>
+      <w:r>
+        <w:rPr>
+          <w:rFonts w:ascii="Times New Roman" w:eastAsia="Times New Roman" w:hAnsi="Times New Roman" w:cs="Times New Roman"/>
+        </w:rPr>
+        <w:t>- 5 desenvolvedores (40 horas totais); </w:t>
+      </w:r>
+    </w:p>
+    <w:p>
+      <w:pPr>
+        <w:spacing w:line="360" w:lineRule="auto"/>
+        <w:jc w:val="both"/>
+        <w:rPr>
+          <w:rFonts w:ascii="Times New Roman" w:eastAsia="Times New Roman" w:hAnsi="Times New Roman" w:cs="Times New Roman"/>
+        </w:rPr>
+      </w:pPr>
+      <w:r>
+        <w:rPr>
+          <w:rFonts w:ascii="Times New Roman" w:eastAsia="Times New Roman" w:hAnsi="Times New Roman" w:cs="Times New Roman"/>
+        </w:rPr>
+        <w:t>- 1 PO (30 horas totais); </w:t>
+      </w:r>
+    </w:p>
+    <w:p>
+      <w:pPr>
+        <w:spacing w:line="360" w:lineRule="auto"/>
+        <w:jc w:val="both"/>
+        <w:rPr>
+          <w:rFonts w:ascii="Times New Roman" w:eastAsia="Times New Roman" w:hAnsi="Times New Roman" w:cs="Times New Roman"/>
+        </w:rPr>
+      </w:pPr>
+    </w:p>
+    <w:p>
+      <w:pPr>
+        <w:spacing w:line="360" w:lineRule="auto"/>
+        <w:jc w:val="both"/>
+        <w:rPr>
+          <w:rFonts w:ascii="Times New Roman" w:eastAsia="Times New Roman" w:hAnsi="Times New Roman" w:cs="Times New Roman"/>
+          <w:b/>
+          <w:bCs/>
+        </w:rPr>
+      </w:pPr>
+      <w:r>
+        <w:rPr>
+          <w:rFonts w:ascii="Times New Roman" w:eastAsia="Times New Roman" w:hAnsi="Times New Roman" w:cs="Times New Roman"/>
+          <w:b/>
+          <w:bCs/>
+        </w:rPr>
+        <w:t>Riscos e Restrições</w:t>
+      </w:r>
+    </w:p>
+    <w:p>
+      <w:pPr>
+        <w:spacing w:line="360" w:lineRule="auto"/>
+        <w:jc w:val="both"/>
+        <w:rPr>
+          <w:rFonts w:ascii="Times New Roman" w:eastAsia="Times New Roman" w:hAnsi="Times New Roman" w:cs="Times New Roman"/>
+        </w:rPr>
+      </w:pPr>
+      <w:r>
+        <w:rPr>
+          <w:rFonts w:ascii="Times New Roman" w:eastAsia="Times New Roman" w:hAnsi="Times New Roman" w:cs="Times New Roman"/>
+        </w:rPr>
+        <w:t>- Danificação do produto e possíveis falhas nos dados; </w:t>
+      </w:r>
+    </w:p>
+    <w:p>
+      <w:pPr>
+        <w:spacing w:line="360" w:lineRule="auto"/>
+        <w:jc w:val="both"/>
+        <w:rPr>
+          <w:rFonts w:ascii="Times New Roman" w:eastAsia="Times New Roman" w:hAnsi="Times New Roman" w:cs="Times New Roman"/>
+        </w:rPr>
+      </w:pPr>
+      <w:r>
+        <w:rPr>
+          <w:rFonts w:ascii="Times New Roman" w:eastAsia="Times New Roman" w:hAnsi="Times New Roman" w:cs="Times New Roman"/>
+        </w:rPr>
+        <w:t>- Não serão armazenados dados específicos com mais de 5 anos; </w:t>
+      </w:r>
+    </w:p>
+    <w:p>
+      <w:pPr>
+        <w:spacing w:line="360" w:lineRule="auto"/>
+        <w:jc w:val="both"/>
+        <w:rPr>
+          <w:rFonts w:ascii="Times New Roman" w:eastAsia="Times New Roman" w:hAnsi="Times New Roman" w:cs="Times New Roman"/>
+        </w:rPr>
+      </w:pPr>
+      <w:r>
+        <w:rPr>
+          <w:rFonts w:ascii="Times New Roman" w:eastAsia="Times New Roman" w:hAnsi="Times New Roman" w:cs="Times New Roman"/>
         </w:rPr>
         <w:lastRenderedPageBreak/>
-        <w:t>ESCOPO</w:t>
-      </w:r>
-    </w:p>
-    <w:p>
-      <w:pPr>
-        <w:spacing w:line="360" w:lineRule="auto"/>
-        <w:jc w:val="both"/>
-        <w:rPr>
-          <w:rFonts w:ascii="Times New Roman" w:eastAsia="Times New Roman" w:hAnsi="Times New Roman" w:cs="Times New Roman"/>
-          <w:b/>
-          <w:bCs/>
-        </w:rPr>
-      </w:pPr>
-      <w:bookmarkStart w:id="0" w:name="_Hlk175860273"/>
-      <w:r>
-        <w:rPr>
-          <w:rFonts w:ascii="Times New Roman" w:eastAsia="Times New Roman" w:hAnsi="Times New Roman" w:cs="Times New Roman"/>
-          <w:b/>
-          <w:bCs/>
-        </w:rPr>
-        <w:t>Descrição</w:t>
-      </w:r>
-    </w:p>
-    <w:p>
-      <w:pPr>
-        <w:spacing w:line="360" w:lineRule="auto"/>
-        <w:jc w:val="both"/>
-        <w:rPr>
-          <w:rFonts w:ascii="Times New Roman" w:eastAsia="Times New Roman" w:hAnsi="Times New Roman" w:cs="Times New Roman"/>
-        </w:rPr>
-      </w:pPr>
-      <w:r>
-        <w:rPr>
-          <w:rFonts w:ascii="Times New Roman" w:eastAsia="Times New Roman" w:hAnsi="Times New Roman" w:cs="Times New Roman"/>
-          <w:b/>
-          <w:bCs/>
-        </w:rPr>
-        <w:tab/>
-      </w:r>
-      <w:r>
-        <w:rPr>
-          <w:rFonts w:ascii="Times New Roman" w:eastAsia="Times New Roman" w:hAnsi="Times New Roman" w:cs="Times New Roman"/>
-        </w:rPr>
-        <w:t>O projeto da empresa Silo</w:t>
+        <w:t>- Não deve fazer alterações e manutenções por fora, pois o software é de nossa jurisdição e responsabilidade. </w:t>
+      </w:r>
+    </w:p>
+    <w:p>
+      <w:pPr>
+        <w:spacing w:line="360" w:lineRule="auto"/>
+        <w:jc w:val="both"/>
+        <w:rPr>
+          <w:rFonts w:ascii="Times New Roman" w:eastAsia="Times New Roman" w:hAnsi="Times New Roman" w:cs="Times New Roman"/>
+        </w:rPr>
+      </w:pPr>
+    </w:p>
+    <w:p>
+      <w:pPr>
+        <w:spacing w:line="360" w:lineRule="auto"/>
+        <w:jc w:val="both"/>
+        <w:rPr>
+          <w:rFonts w:ascii="Times New Roman" w:eastAsia="Times New Roman" w:hAnsi="Times New Roman" w:cs="Times New Roman"/>
+          <w:b/>
+          <w:bCs/>
+        </w:rPr>
+      </w:pPr>
+      <w:r>
+        <w:rPr>
+          <w:rFonts w:ascii="Times New Roman" w:eastAsia="Times New Roman" w:hAnsi="Times New Roman" w:cs="Times New Roman"/>
+          <w:b/>
+          <w:bCs/>
+        </w:rPr>
+        <w:t>Partes interessadas</w:t>
+      </w:r>
+      <w:r>
+        <w:rPr>
+          <w:rFonts w:ascii="Times New Roman" w:eastAsia="Times New Roman" w:hAnsi="Times New Roman" w:cs="Times New Roman"/>
+          <w:b/>
+          <w:bCs/>
+        </w:rPr>
+        <w:t>:</w:t>
+      </w:r>
+    </w:p>
+    <w:p>
+      <w:pPr>
+        <w:spacing w:line="360" w:lineRule="auto"/>
+        <w:jc w:val="both"/>
+        <w:rPr>
+          <w:rFonts w:ascii="Times New Roman" w:eastAsia="Times New Roman" w:hAnsi="Times New Roman" w:cs="Times New Roman"/>
+        </w:rPr>
+      </w:pPr>
+      <w:r>
+        <w:rPr>
+          <w:rFonts w:ascii="Times New Roman" w:eastAsia="Times New Roman" w:hAnsi="Times New Roman" w:cs="Times New Roman"/>
+        </w:rPr>
+        <w:t xml:space="preserve">Clientes: </w:t>
+      </w:r>
+    </w:p>
+    <w:p>
+      <w:pPr>
+        <w:spacing w:line="360" w:lineRule="auto"/>
+        <w:jc w:val="both"/>
+        <w:rPr>
+          <w:rFonts w:ascii="Times New Roman" w:eastAsia="Times New Roman" w:hAnsi="Times New Roman" w:cs="Times New Roman"/>
+        </w:rPr>
+      </w:pPr>
+      <w:r>
+        <w:rPr>
+          <w:rFonts w:ascii="Times New Roman" w:eastAsia="Times New Roman" w:hAnsi="Times New Roman" w:cs="Times New Roman"/>
+        </w:rPr>
+        <w:t>-</w:t>
       </w:r>
       <w:r>
         <w:rPr>
@@ -1682,331 +2290,1133 @@
         <w:rPr>
           <w:rFonts w:ascii="Times New Roman" w:eastAsia="Times New Roman" w:hAnsi="Times New Roman" w:cs="Times New Roman"/>
         </w:rPr>
-        <w:t>Tech consiste na criação de um software de monitoramento e apoio à decisão em silos de soja a partir de sensores de gás. </w:t>
-      </w:r>
-    </w:p>
-    <w:p>
-      <w:pPr>
-        <w:spacing w:line="360" w:lineRule="auto"/>
-        <w:jc w:val="both"/>
-        <w:rPr>
-          <w:rFonts w:ascii="Times New Roman" w:eastAsia="Times New Roman" w:hAnsi="Times New Roman" w:cs="Times New Roman"/>
-        </w:rPr>
-      </w:pPr>
-    </w:p>
-    <w:p>
-      <w:pPr>
-        <w:spacing w:line="360" w:lineRule="auto"/>
-        <w:jc w:val="both"/>
-        <w:rPr>
-          <w:rFonts w:ascii="Times New Roman" w:eastAsia="Times New Roman" w:hAnsi="Times New Roman" w:cs="Times New Roman"/>
-          <w:b/>
-          <w:bCs/>
-        </w:rPr>
-      </w:pPr>
-      <w:r>
-        <w:rPr>
-          <w:rFonts w:ascii="Times New Roman" w:eastAsia="Times New Roman" w:hAnsi="Times New Roman" w:cs="Times New Roman"/>
-          <w:b/>
-          <w:bCs/>
-        </w:rPr>
-        <w:t>Motivação do projeto</w:t>
-      </w:r>
-    </w:p>
-    <w:p>
-      <w:pPr>
-        <w:spacing w:line="360" w:lineRule="auto"/>
-        <w:jc w:val="both"/>
-        <w:rPr>
-          <w:rFonts w:ascii="Times New Roman" w:eastAsia="Times New Roman" w:hAnsi="Times New Roman" w:cs="Times New Roman"/>
-        </w:rPr>
-      </w:pPr>
-      <w:r>
-        <w:rPr>
-          <w:rFonts w:ascii="Times New Roman" w:eastAsia="Times New Roman" w:hAnsi="Times New Roman" w:cs="Times New Roman"/>
-        </w:rPr>
-        <w:t>Os silos são grandes reservatórios para o armazenamento e conservação de produtos agrícolas, essas construções são destinadas a guardar essencialmente grãos secos, cereais, sementes e forragens verdes. No processo de armazenagem ou movimento dos grãos, há a formação de poeira. Essa poeira de grão quando aquecida gera gases inflamáveis como metanol, propanol e butanol, e quando há o auxílio de uma fonte de ignição com energia gera grandes explosões e incêndio no local. </w:t>
-      </w:r>
-    </w:p>
-    <w:p>
-      <w:pPr>
-        <w:spacing w:line="360" w:lineRule="auto"/>
-        <w:jc w:val="both"/>
-        <w:rPr>
-          <w:rFonts w:ascii="Times New Roman" w:eastAsia="Times New Roman" w:hAnsi="Times New Roman" w:cs="Times New Roman"/>
-        </w:rPr>
-      </w:pPr>
-      <w:r>
-        <w:rPr>
-          <w:rFonts w:ascii="Times New Roman" w:eastAsia="Times New Roman" w:hAnsi="Times New Roman" w:cs="Times New Roman"/>
-        </w:rPr>
-        <w:t xml:space="preserve"> A soja é um grão que comumente é armazenado em silos, sendo </w:t>
-      </w:r>
-      <w:r>
-        <w:rPr>
-          <w:rFonts w:ascii="Times New Roman" w:eastAsia="Times New Roman" w:hAnsi="Times New Roman" w:cs="Times New Roman"/>
-        </w:rPr>
-        <w:t>está</w:t>
-      </w:r>
-      <w:r>
-        <w:rPr>
-          <w:rFonts w:ascii="Times New Roman" w:eastAsia="Times New Roman" w:hAnsi="Times New Roman" w:cs="Times New Roman"/>
-        </w:rPr>
-        <w:t xml:space="preserve"> a comodities campeã no Brasil em questão de produção e exportação mundial. </w:t>
-      </w:r>
-    </w:p>
-    <w:p>
-      <w:pPr>
-        <w:spacing w:line="360" w:lineRule="auto"/>
-        <w:jc w:val="both"/>
-        <w:rPr>
-          <w:rFonts w:ascii="Times New Roman" w:eastAsia="Times New Roman" w:hAnsi="Times New Roman" w:cs="Times New Roman"/>
-        </w:rPr>
-      </w:pPr>
-      <w:r>
-        <w:rPr>
-          <w:rFonts w:ascii="Times New Roman" w:eastAsia="Times New Roman" w:hAnsi="Times New Roman" w:cs="Times New Roman"/>
-        </w:rPr>
-        <w:t>Conclui-se que o software vem com o propósito de ajudar os proprietários de silos de soja a monitorarem os gases presentes nos silos, os apoiando na tomada para decisões preventivas que garantam segurança, evitando-se enormes perdas financeiras e acidentes prejudiciais às pessoas, fauna e flora local. </w:t>
-      </w:r>
-    </w:p>
-    <w:p>
-      <w:pPr>
-        <w:spacing w:line="360" w:lineRule="auto"/>
-        <w:jc w:val="both"/>
-        <w:rPr>
-          <w:rFonts w:ascii="Times New Roman" w:eastAsia="Times New Roman" w:hAnsi="Times New Roman" w:cs="Times New Roman"/>
-        </w:rPr>
-      </w:pPr>
-    </w:p>
-    <w:p>
-      <w:pPr>
-        <w:spacing w:line="360" w:lineRule="auto"/>
-        <w:jc w:val="both"/>
-        <w:rPr>
-          <w:rFonts w:ascii="Times New Roman" w:eastAsia="Times New Roman" w:hAnsi="Times New Roman" w:cs="Times New Roman"/>
-          <w:b/>
-          <w:bCs/>
-        </w:rPr>
-      </w:pPr>
-      <w:r>
-        <w:rPr>
-          <w:rFonts w:ascii="Times New Roman" w:eastAsia="Times New Roman" w:hAnsi="Times New Roman" w:cs="Times New Roman"/>
-          <w:b/>
-          <w:bCs/>
-        </w:rPr>
-        <w:t>Resultados esperados</w:t>
-      </w:r>
-    </w:p>
-    <w:p>
-      <w:pPr>
-        <w:spacing w:line="360" w:lineRule="auto"/>
-        <w:jc w:val="both"/>
-        <w:rPr>
-          <w:rFonts w:ascii="Times New Roman" w:eastAsia="Times New Roman" w:hAnsi="Times New Roman" w:cs="Times New Roman"/>
-          <w:b/>
-          <w:bCs/>
-        </w:rPr>
-      </w:pPr>
-      <w:r>
-        <w:rPr>
-          <w:rFonts w:ascii="Times New Roman" w:eastAsia="Times New Roman" w:hAnsi="Times New Roman" w:cs="Times New Roman"/>
-        </w:rPr>
-        <w:t>O produto Silo</w:t>
-      </w:r>
-      <w:r>
-        <w:rPr>
-          <w:rFonts w:ascii="Times New Roman" w:eastAsia="Times New Roman" w:hAnsi="Times New Roman" w:cs="Times New Roman"/>
-        </w:rPr>
-        <w:t xml:space="preserve"> Tech</w:t>
-      </w:r>
-      <w:r>
-        <w:rPr>
-          <w:rFonts w:ascii="Times New Roman" w:eastAsia="Times New Roman" w:hAnsi="Times New Roman" w:cs="Times New Roman"/>
-        </w:rPr>
-        <w:t xml:space="preserve"> vem</w:t>
-      </w:r>
-      <w:r>
-        <w:rPr>
-          <w:rFonts w:ascii="Times New Roman" w:eastAsia="Times New Roman" w:hAnsi="Times New Roman" w:cs="Times New Roman"/>
-        </w:rPr>
-        <w:t xml:space="preserve"> com o objetivo de criação de relatórios e gráficos que ajudem a tomar decisões de infraestrutura devido ao risco iminente de explosões, evitando perdas materiais e humanas.</w:t>
-      </w:r>
-    </w:p>
-    <w:p>
-      <w:pPr>
-        <w:spacing w:line="360" w:lineRule="auto"/>
-        <w:jc w:val="both"/>
-        <w:rPr>
-          <w:rFonts w:ascii="Times New Roman" w:eastAsia="Times New Roman" w:hAnsi="Times New Roman" w:cs="Times New Roman"/>
-        </w:rPr>
-      </w:pPr>
-    </w:p>
-    <w:p>
-      <w:pPr>
-        <w:spacing w:line="360" w:lineRule="auto"/>
-        <w:jc w:val="both"/>
-        <w:rPr>
-          <w:rFonts w:ascii="Times New Roman" w:eastAsia="Times New Roman" w:hAnsi="Times New Roman" w:cs="Times New Roman"/>
-          <w:b/>
-          <w:bCs/>
-        </w:rPr>
-      </w:pPr>
-      <w:r>
-        <w:rPr>
-          <w:rFonts w:ascii="Times New Roman" w:eastAsia="Times New Roman" w:hAnsi="Times New Roman" w:cs="Times New Roman"/>
-          <w:b/>
-          <w:bCs/>
-        </w:rPr>
-        <w:t>Requisitos</w:t>
-      </w:r>
-    </w:p>
-    <w:p>
-      <w:pPr>
-        <w:spacing w:line="360" w:lineRule="auto"/>
-        <w:jc w:val="both"/>
-        <w:rPr>
-          <w:rFonts w:ascii="Times New Roman" w:eastAsia="Times New Roman" w:hAnsi="Times New Roman" w:cs="Times New Roman"/>
-        </w:rPr>
-      </w:pPr>
-      <w:r>
-        <w:rPr>
-          <w:rFonts w:ascii="Times New Roman" w:eastAsia="Times New Roman" w:hAnsi="Times New Roman" w:cs="Times New Roman"/>
-        </w:rPr>
-        <w:t>Planejamento do projeto; </w:t>
-      </w:r>
-    </w:p>
-    <w:p>
-      <w:pPr>
-        <w:spacing w:line="360" w:lineRule="auto"/>
-        <w:jc w:val="both"/>
-        <w:rPr>
-          <w:rFonts w:ascii="Times New Roman" w:eastAsia="Times New Roman" w:hAnsi="Times New Roman" w:cs="Times New Roman"/>
-        </w:rPr>
-      </w:pPr>
-      <w:r>
-        <w:rPr>
-          <w:rFonts w:ascii="Times New Roman" w:eastAsia="Times New Roman" w:hAnsi="Times New Roman" w:cs="Times New Roman"/>
-        </w:rPr>
-        <w:t>Protótipos do desenvolvimento do software; </w:t>
-      </w:r>
-    </w:p>
-    <w:p>
-      <w:pPr>
-        <w:spacing w:line="360" w:lineRule="auto"/>
-        <w:jc w:val="both"/>
-        <w:rPr>
-          <w:rFonts w:ascii="Times New Roman" w:eastAsia="Times New Roman" w:hAnsi="Times New Roman" w:cs="Times New Roman"/>
-        </w:rPr>
-      </w:pPr>
-      <w:r>
-        <w:rPr>
-          <w:rFonts w:ascii="Times New Roman" w:eastAsia="Times New Roman" w:hAnsi="Times New Roman" w:cs="Times New Roman"/>
-        </w:rPr>
-        <w:t>Desenvolvimento do Site Institucional; </w:t>
-      </w:r>
-    </w:p>
-    <w:p>
-      <w:pPr>
-        <w:spacing w:line="360" w:lineRule="auto"/>
-        <w:jc w:val="both"/>
-        <w:rPr>
-          <w:rFonts w:ascii="Times New Roman" w:eastAsia="Times New Roman" w:hAnsi="Times New Roman" w:cs="Times New Roman"/>
-        </w:rPr>
-      </w:pPr>
-      <w:r>
-        <w:rPr>
-          <w:rFonts w:ascii="Times New Roman" w:eastAsia="Times New Roman" w:hAnsi="Times New Roman" w:cs="Times New Roman"/>
-        </w:rPr>
-        <w:t>Simulador financeiro; </w:t>
-      </w:r>
-    </w:p>
-    <w:p>
-      <w:pPr>
-        <w:spacing w:line="360" w:lineRule="auto"/>
-        <w:jc w:val="both"/>
-        <w:rPr>
-          <w:rFonts w:ascii="Times New Roman" w:eastAsia="Times New Roman" w:hAnsi="Times New Roman" w:cs="Times New Roman"/>
-        </w:rPr>
-      </w:pPr>
-      <w:r>
-        <w:rPr>
-          <w:rFonts w:ascii="Times New Roman" w:eastAsia="Times New Roman" w:hAnsi="Times New Roman" w:cs="Times New Roman"/>
+        <w:t>Produtores de soja;</w:t>
+      </w:r>
+    </w:p>
+    <w:p>
+      <w:pPr>
+        <w:spacing w:line="360" w:lineRule="auto"/>
+        <w:jc w:val="both"/>
+        <w:rPr>
+          <w:rFonts w:ascii="Times New Roman" w:eastAsia="Times New Roman" w:hAnsi="Times New Roman" w:cs="Times New Roman"/>
+        </w:rPr>
+      </w:pPr>
+      <w:r>
+        <w:rPr>
+          <w:rFonts w:ascii="Times New Roman" w:eastAsia="Times New Roman" w:hAnsi="Times New Roman" w:cs="Times New Roman"/>
+        </w:rPr>
+        <w:t>-</w:t>
+      </w:r>
+      <w:r>
+        <w:rPr>
+          <w:rFonts w:ascii="Times New Roman" w:eastAsia="Times New Roman" w:hAnsi="Times New Roman" w:cs="Times New Roman"/>
+        </w:rPr>
+        <w:t xml:space="preserve"> </w:t>
+      </w:r>
+      <w:r>
+        <w:rPr>
+          <w:rFonts w:ascii="Times New Roman" w:eastAsia="Times New Roman" w:hAnsi="Times New Roman" w:cs="Times New Roman"/>
+        </w:rPr>
+        <w:t>Cooperativas agrícola;</w:t>
+      </w:r>
+    </w:p>
+    <w:p>
+      <w:pPr>
+        <w:spacing w:line="360" w:lineRule="auto"/>
+        <w:jc w:val="both"/>
+        <w:rPr>
+          <w:rFonts w:ascii="Times New Roman" w:eastAsia="Times New Roman" w:hAnsi="Times New Roman" w:cs="Times New Roman"/>
+        </w:rPr>
+      </w:pPr>
+      <w:r>
+        <w:rPr>
+          <w:rFonts w:ascii="Times New Roman" w:eastAsia="Times New Roman" w:hAnsi="Times New Roman" w:cs="Times New Roman"/>
+        </w:rPr>
+        <w:t>-</w:t>
+      </w:r>
+      <w:r>
+        <w:rPr>
+          <w:rFonts w:ascii="Times New Roman" w:eastAsia="Times New Roman" w:hAnsi="Times New Roman" w:cs="Times New Roman"/>
+        </w:rPr>
+        <w:t xml:space="preserve"> </w:t>
+      </w:r>
+      <w:r>
+        <w:rPr>
+          <w:rFonts w:ascii="Times New Roman" w:eastAsia="Times New Roman" w:hAnsi="Times New Roman" w:cs="Times New Roman"/>
+        </w:rPr>
+        <w:t>Indústrias de processamento de soja;</w:t>
+      </w:r>
+    </w:p>
+    <w:p>
+      <w:pPr>
+        <w:spacing w:line="360" w:lineRule="auto"/>
+        <w:jc w:val="both"/>
+        <w:rPr>
+          <w:rFonts w:ascii="Times New Roman" w:eastAsia="Times New Roman" w:hAnsi="Times New Roman" w:cs="Times New Roman"/>
+        </w:rPr>
+      </w:pPr>
+      <w:r>
+        <w:rPr>
+          <w:rFonts w:ascii="Times New Roman" w:eastAsia="Times New Roman" w:hAnsi="Times New Roman" w:cs="Times New Roman"/>
+        </w:rPr>
+        <w:t>-</w:t>
+      </w:r>
+      <w:r>
+        <w:rPr>
+          <w:rFonts w:ascii="Times New Roman" w:eastAsia="Times New Roman" w:hAnsi="Times New Roman" w:cs="Times New Roman"/>
+        </w:rPr>
+        <w:t xml:space="preserve"> </w:t>
+      </w:r>
+      <w:r>
+        <w:rPr>
+          <w:rFonts w:ascii="Times New Roman" w:eastAsia="Times New Roman" w:hAnsi="Times New Roman" w:cs="Times New Roman"/>
+        </w:rPr>
+        <w:t>Empresas de armazenagem de grãos;</w:t>
+      </w:r>
+    </w:p>
+    <w:p>
+      <w:pPr>
+        <w:spacing w:line="360" w:lineRule="auto"/>
+        <w:jc w:val="both"/>
+        <w:rPr>
+          <w:rFonts w:ascii="Times New Roman" w:eastAsia="Times New Roman" w:hAnsi="Times New Roman" w:cs="Times New Roman"/>
+        </w:rPr>
+      </w:pPr>
+      <w:r>
+        <w:rPr>
+          <w:rFonts w:ascii="Times New Roman" w:eastAsia="Times New Roman" w:hAnsi="Times New Roman" w:cs="Times New Roman"/>
+        </w:rPr>
+        <w:t>-</w:t>
+      </w:r>
+      <w:r>
+        <w:rPr>
+          <w:rFonts w:ascii="Times New Roman" w:eastAsia="Times New Roman" w:hAnsi="Times New Roman" w:cs="Times New Roman"/>
+        </w:rPr>
+        <w:t xml:space="preserve"> E</w:t>
+      </w:r>
+      <w:r>
+        <w:rPr>
+          <w:rFonts w:ascii="Times New Roman" w:eastAsia="Times New Roman" w:hAnsi="Times New Roman" w:cs="Times New Roman"/>
+        </w:rPr>
+        <w:t>xportadores de soja.</w:t>
+      </w:r>
+    </w:p>
+    <w:p>
+      <w:pPr>
+        <w:spacing w:line="360" w:lineRule="auto"/>
+        <w:jc w:val="both"/>
+        <w:rPr>
+          <w:rFonts w:ascii="Times New Roman" w:eastAsia="Times New Roman" w:hAnsi="Times New Roman" w:cs="Times New Roman"/>
+        </w:rPr>
+      </w:pPr>
+    </w:p>
+    <w:p>
+      <w:pPr>
+        <w:spacing w:line="360" w:lineRule="auto"/>
+        <w:jc w:val="both"/>
+        <w:rPr>
+          <w:rFonts w:ascii="Times New Roman" w:eastAsia="Times New Roman" w:hAnsi="Times New Roman" w:cs="Times New Roman"/>
+        </w:rPr>
+      </w:pPr>
+      <w:r>
+        <w:rPr>
+          <w:rFonts w:ascii="Times New Roman" w:eastAsia="Times New Roman" w:hAnsi="Times New Roman" w:cs="Times New Roman"/>
+        </w:rPr>
+        <w:t xml:space="preserve">Parceiros: </w:t>
+      </w:r>
+    </w:p>
+    <w:p>
+      <w:pPr>
+        <w:spacing w:line="360" w:lineRule="auto"/>
+        <w:jc w:val="both"/>
+        <w:rPr>
+          <w:rFonts w:ascii="Times New Roman" w:eastAsia="Times New Roman" w:hAnsi="Times New Roman" w:cs="Times New Roman"/>
+        </w:rPr>
+      </w:pPr>
+      <w:r>
+        <w:rPr>
+          <w:rFonts w:ascii="Times New Roman" w:eastAsia="Times New Roman" w:hAnsi="Times New Roman" w:cs="Times New Roman"/>
+        </w:rPr>
+        <w:t>-</w:t>
+      </w:r>
+      <w:r>
+        <w:rPr>
+          <w:rFonts w:ascii="Times New Roman" w:eastAsia="Times New Roman" w:hAnsi="Times New Roman" w:cs="Times New Roman"/>
+        </w:rPr>
+        <w:t xml:space="preserve"> </w:t>
+      </w:r>
+      <w:r>
+        <w:rPr>
+          <w:rFonts w:ascii="Times New Roman" w:eastAsia="Times New Roman" w:hAnsi="Times New Roman" w:cs="Times New Roman"/>
+        </w:rPr>
+        <w:t>Fabricante de sensores de gás;</w:t>
+      </w:r>
+    </w:p>
+    <w:p>
+      <w:pPr>
+        <w:spacing w:line="360" w:lineRule="auto"/>
+        <w:jc w:val="both"/>
+        <w:rPr>
+          <w:rFonts w:ascii="Times New Roman" w:eastAsia="Times New Roman" w:hAnsi="Times New Roman" w:cs="Times New Roman"/>
+        </w:rPr>
+      </w:pPr>
+      <w:r>
+        <w:rPr>
+          <w:rFonts w:ascii="Times New Roman" w:eastAsia="Times New Roman" w:hAnsi="Times New Roman" w:cs="Times New Roman"/>
+        </w:rPr>
+        <w:t>-</w:t>
+      </w:r>
+      <w:r>
+        <w:rPr>
+          <w:rFonts w:ascii="Times New Roman" w:eastAsia="Times New Roman" w:hAnsi="Times New Roman" w:cs="Times New Roman"/>
+        </w:rPr>
+        <w:t xml:space="preserve"> </w:t>
+      </w:r>
+      <w:r>
+        <w:rPr>
+          <w:rFonts w:ascii="Times New Roman" w:eastAsia="Times New Roman" w:hAnsi="Times New Roman" w:cs="Times New Roman"/>
+        </w:rPr>
+        <w:t>Provedores de serviços de cloud computing;</w:t>
+      </w:r>
+    </w:p>
+    <w:p>
+      <w:pPr>
+        <w:spacing w:line="360" w:lineRule="auto"/>
+        <w:jc w:val="both"/>
+        <w:rPr>
+          <w:rFonts w:ascii="Times New Roman" w:eastAsia="Times New Roman" w:hAnsi="Times New Roman" w:cs="Times New Roman"/>
+        </w:rPr>
+      </w:pPr>
+      <w:r>
+        <w:rPr>
+          <w:rFonts w:ascii="Times New Roman" w:eastAsia="Times New Roman" w:hAnsi="Times New Roman" w:cs="Times New Roman"/>
+        </w:rPr>
+        <w:t>-</w:t>
+      </w:r>
+      <w:r>
+        <w:rPr>
+          <w:rFonts w:ascii="Times New Roman" w:eastAsia="Times New Roman" w:hAnsi="Times New Roman" w:cs="Times New Roman"/>
+        </w:rPr>
+        <w:t xml:space="preserve"> </w:t>
+      </w:r>
+      <w:r>
+        <w:rPr>
+          <w:rFonts w:ascii="Times New Roman" w:eastAsia="Times New Roman" w:hAnsi="Times New Roman" w:cs="Times New Roman"/>
+        </w:rPr>
+        <w:t>Instituições de pesquisa agrícola.</w:t>
+      </w:r>
+    </w:p>
+    <w:p>
+      <w:pPr>
+        <w:spacing w:line="360" w:lineRule="auto"/>
+        <w:jc w:val="both"/>
+        <w:rPr>
+          <w:rFonts w:ascii="Times New Roman" w:eastAsia="Times New Roman" w:hAnsi="Times New Roman" w:cs="Times New Roman"/>
+        </w:rPr>
+      </w:pPr>
+    </w:p>
+    <w:p>
+      <w:pPr>
+        <w:spacing w:line="360" w:lineRule="auto"/>
+        <w:jc w:val="both"/>
+        <w:rPr>
+          <w:rFonts w:ascii="Times New Roman" w:eastAsia="Times New Roman" w:hAnsi="Times New Roman" w:cs="Times New Roman"/>
+        </w:rPr>
+      </w:pPr>
+      <w:r>
+        <w:rPr>
+          <w:rFonts w:ascii="Times New Roman" w:eastAsia="Times New Roman" w:hAnsi="Times New Roman" w:cs="Times New Roman"/>
+        </w:rPr>
+        <w:t>Colaboradores:</w:t>
+      </w:r>
+    </w:p>
+    <w:p>
+      <w:pPr>
+        <w:spacing w:line="360" w:lineRule="auto"/>
+        <w:jc w:val="both"/>
+        <w:rPr>
+          <w:rFonts w:ascii="Times New Roman" w:eastAsia="Times New Roman" w:hAnsi="Times New Roman" w:cs="Times New Roman"/>
+        </w:rPr>
+      </w:pPr>
+      <w:r>
+        <w:rPr>
+          <w:rFonts w:ascii="Times New Roman" w:eastAsia="Times New Roman" w:hAnsi="Times New Roman" w:cs="Times New Roman"/>
+        </w:rPr>
+        <w:t>-</w:t>
+      </w:r>
+      <w:r>
+        <w:rPr>
+          <w:rFonts w:ascii="Times New Roman" w:eastAsia="Times New Roman" w:hAnsi="Times New Roman" w:cs="Times New Roman"/>
+        </w:rPr>
+        <w:t xml:space="preserve"> </w:t>
+      </w:r>
+      <w:r>
+        <w:rPr>
+          <w:rFonts w:ascii="Times New Roman" w:eastAsia="Times New Roman" w:hAnsi="Times New Roman" w:cs="Times New Roman"/>
+        </w:rPr>
+        <w:t>Engenheiros de software e desenvolvedores;</w:t>
+      </w:r>
+    </w:p>
+    <w:p>
+      <w:pPr>
+        <w:spacing w:line="360" w:lineRule="auto"/>
+        <w:jc w:val="both"/>
+        <w:rPr>
+          <w:rFonts w:ascii="Times New Roman" w:eastAsia="Times New Roman" w:hAnsi="Times New Roman" w:cs="Times New Roman"/>
+        </w:rPr>
+      </w:pPr>
+      <w:r>
+        <w:rPr>
+          <w:rFonts w:ascii="Times New Roman" w:eastAsia="Times New Roman" w:hAnsi="Times New Roman" w:cs="Times New Roman"/>
+        </w:rPr>
+        <w:t>-</w:t>
+      </w:r>
+      <w:r>
+        <w:rPr>
+          <w:rFonts w:ascii="Times New Roman" w:eastAsia="Times New Roman" w:hAnsi="Times New Roman" w:cs="Times New Roman"/>
+        </w:rPr>
+        <w:t xml:space="preserve"> </w:t>
+      </w:r>
+      <w:r>
+        <w:rPr>
+          <w:rFonts w:ascii="Times New Roman" w:eastAsia="Times New Roman" w:hAnsi="Times New Roman" w:cs="Times New Roman"/>
+        </w:rPr>
+        <w:t>Especialistas em IoT;</w:t>
+      </w:r>
+    </w:p>
+    <w:p>
+      <w:pPr>
+        <w:spacing w:line="360" w:lineRule="auto"/>
+        <w:jc w:val="both"/>
+        <w:rPr>
+          <w:rFonts w:ascii="Times New Roman" w:eastAsia="Times New Roman" w:hAnsi="Times New Roman" w:cs="Times New Roman"/>
+        </w:rPr>
+      </w:pPr>
+      <w:r>
+        <w:rPr>
+          <w:rFonts w:ascii="Times New Roman" w:eastAsia="Times New Roman" w:hAnsi="Times New Roman" w:cs="Times New Roman"/>
+        </w:rPr>
+        <w:t>-</w:t>
+      </w:r>
+      <w:r>
+        <w:rPr>
+          <w:rFonts w:ascii="Times New Roman" w:eastAsia="Times New Roman" w:hAnsi="Times New Roman" w:cs="Times New Roman"/>
+        </w:rPr>
+        <w:t xml:space="preserve"> </w:t>
+      </w:r>
+      <w:r>
+        <w:rPr>
+          <w:rFonts w:ascii="Times New Roman" w:eastAsia="Times New Roman" w:hAnsi="Times New Roman" w:cs="Times New Roman"/>
+        </w:rPr>
+        <w:t>Analistas de dados;</w:t>
+      </w:r>
+    </w:p>
+    <w:p>
+      <w:pPr>
+        <w:spacing w:line="360" w:lineRule="auto"/>
+        <w:jc w:val="both"/>
+        <w:rPr>
+          <w:rFonts w:ascii="Times New Roman" w:eastAsia="Times New Roman" w:hAnsi="Times New Roman" w:cs="Times New Roman"/>
+        </w:rPr>
+      </w:pPr>
+      <w:r>
+        <w:rPr>
+          <w:rFonts w:ascii="Times New Roman" w:eastAsia="Times New Roman" w:hAnsi="Times New Roman" w:cs="Times New Roman"/>
+        </w:rPr>
+        <w:t>-</w:t>
+      </w:r>
+      <w:r>
+        <w:rPr>
+          <w:rFonts w:ascii="Times New Roman" w:eastAsia="Times New Roman" w:hAnsi="Times New Roman" w:cs="Times New Roman"/>
+        </w:rPr>
+        <w:t xml:space="preserve"> </w:t>
+      </w:r>
+      <w:r>
+        <w:rPr>
+          <w:rFonts w:ascii="Times New Roman" w:eastAsia="Times New Roman" w:hAnsi="Times New Roman" w:cs="Times New Roman"/>
+        </w:rPr>
+        <w:t>Gestor de projetos;</w:t>
+      </w:r>
+    </w:p>
+    <w:p>
+      <w:pPr>
+        <w:spacing w:line="360" w:lineRule="auto"/>
+        <w:jc w:val="both"/>
+        <w:rPr>
+          <w:rFonts w:ascii="Times New Roman" w:eastAsia="Times New Roman" w:hAnsi="Times New Roman" w:cs="Times New Roman"/>
+        </w:rPr>
+      </w:pPr>
+      <w:r>
+        <w:rPr>
+          <w:rFonts w:ascii="Times New Roman" w:eastAsia="Times New Roman" w:hAnsi="Times New Roman" w:cs="Times New Roman"/>
+        </w:rPr>
+        <w:t>-</w:t>
+      </w:r>
+      <w:r>
+        <w:rPr>
+          <w:rFonts w:ascii="Times New Roman" w:eastAsia="Times New Roman" w:hAnsi="Times New Roman" w:cs="Times New Roman"/>
+        </w:rPr>
+        <w:t xml:space="preserve"> </w:t>
+      </w:r>
+      <w:r>
+        <w:rPr>
+          <w:rFonts w:ascii="Times New Roman" w:eastAsia="Times New Roman" w:hAnsi="Times New Roman" w:cs="Times New Roman"/>
+        </w:rPr>
+        <w:t>Especi</w:t>
+      </w:r>
+      <w:r>
+        <w:rPr>
+          <w:rFonts w:ascii="Times New Roman" w:eastAsia="Times New Roman" w:hAnsi="Times New Roman" w:cs="Times New Roman"/>
+        </w:rPr>
+        <w:t>alistas</w:t>
+      </w:r>
+      <w:r>
+        <w:rPr>
+          <w:rFonts w:ascii="Times New Roman" w:eastAsia="Times New Roman" w:hAnsi="Times New Roman" w:cs="Times New Roman"/>
+        </w:rPr>
+        <w:t xml:space="preserve"> agrônomos.</w:t>
+      </w:r>
+    </w:p>
+    <w:p>
+      <w:pPr>
+        <w:spacing w:line="360" w:lineRule="auto"/>
+        <w:jc w:val="both"/>
+        <w:rPr>
+          <w:rFonts w:ascii="Times New Roman" w:eastAsia="Times New Roman" w:hAnsi="Times New Roman" w:cs="Times New Roman"/>
+        </w:rPr>
+      </w:pPr>
+    </w:p>
+    <w:p>
+      <w:pPr>
+        <w:spacing w:line="360" w:lineRule="auto"/>
+        <w:jc w:val="both"/>
+        <w:rPr>
+          <w:rFonts w:ascii="Times New Roman" w:eastAsia="Times New Roman" w:hAnsi="Times New Roman" w:cs="Times New Roman"/>
+        </w:rPr>
+      </w:pPr>
+    </w:p>
+    <w:p>
+      <w:pPr>
+        <w:spacing w:line="360" w:lineRule="auto"/>
+        <w:jc w:val="both"/>
+        <w:rPr>
+          <w:rFonts w:ascii="Times New Roman" w:eastAsia="Times New Roman" w:hAnsi="Times New Roman" w:cs="Times New Roman"/>
+        </w:rPr>
+      </w:pPr>
+    </w:p>
+    <w:p>
+      <w:pPr>
+        <w:spacing w:line="360" w:lineRule="auto"/>
+        <w:jc w:val="both"/>
+        <w:rPr>
+          <w:rFonts w:ascii="Times New Roman" w:eastAsia="Times New Roman" w:hAnsi="Times New Roman" w:cs="Times New Roman"/>
+        </w:rPr>
+      </w:pPr>
+    </w:p>
+    <w:p>
+      <w:pPr>
+        <w:spacing w:line="360" w:lineRule="auto"/>
+        <w:jc w:val="both"/>
+        <w:rPr>
+          <w:rFonts w:ascii="Times New Roman" w:eastAsia="Times New Roman" w:hAnsi="Times New Roman" w:cs="Times New Roman"/>
+        </w:rPr>
+      </w:pPr>
+    </w:p>
+    <w:p>
+      <w:pPr>
+        <w:spacing w:line="360" w:lineRule="auto"/>
+        <w:ind w:firstLine="708"/>
+        <w:jc w:val="center"/>
+        <w:rPr>
+          <w:rFonts w:ascii="Times New Roman" w:eastAsia="Times New Roman" w:hAnsi="Times New Roman" w:cs="Times New Roman"/>
+          <w:b/>
+          <w:bCs/>
+        </w:rPr>
+      </w:pPr>
+      <w:r>
+        <w:rPr>
+          <w:rFonts w:ascii="Times New Roman" w:eastAsia="Times New Roman" w:hAnsi="Times New Roman" w:cs="Times New Roman"/>
+          <w:b/>
+          <w:bCs/>
+        </w:rPr>
+        <w:t xml:space="preserve">DIAGRAMA </w:t>
+      </w:r>
+      <w:r>
+        <w:rPr>
+          <w:rFonts w:ascii="Times New Roman" w:eastAsia="Times New Roman" w:hAnsi="Times New Roman" w:cs="Times New Roman"/>
+          <w:b/>
+          <w:bCs/>
+        </w:rPr>
+        <w:t>DE VISÃO DE NEGÓCIO</w:t>
+      </w:r>
+    </w:p>
+    <w:p>
+      <w:pPr>
+        <w:spacing w:line="360" w:lineRule="auto"/>
+        <w:jc w:val="both"/>
+        <w:rPr>
+          <w:rFonts w:ascii="Times New Roman" w:eastAsia="Times New Roman" w:hAnsi="Times New Roman" w:cs="Times New Roman"/>
+        </w:rPr>
+      </w:pPr>
+      <w:r>
+        <w:rPr>
+          <w:rFonts w:ascii="Times New Roman" w:eastAsia="Times New Roman" w:hAnsi="Times New Roman" w:cs="Times New Roman"/>
+          <w:noProof/>
+        </w:rPr>
+        <w:drawing>
+          <wp:inline distT="0" distB="0" distL="0" distR="0" wp14:anchorId="1DF0580E" wp14:editId="391DF4BC">
+            <wp:extent cx="6192520" cy="3481705"/>
+            <wp:effectExtent l="0" t="0" r="0" b="4445"/>
+            <wp:docPr id="127849019" name="Imagem 1" descr="Interface gráfica do usuário&#10;&#10;Descrição gerada automaticamente"/>
+            <wp:cNvGraphicFramePr>
+              <a:graphicFrameLocks xmlns:a="http://schemas.openxmlformats.org/drawingml/2006/main" noChangeAspect="1"/>
+            </wp:cNvGraphicFramePr>
+            <a:graphic xmlns:a="http://schemas.openxmlformats.org/drawingml/2006/main">
+              <a:graphicData uri="http://schemas.openxmlformats.org/drawingml/2006/picture">
+                <pic:pic xmlns:pic="http://schemas.openxmlformats.org/drawingml/2006/picture">
+                  <pic:nvPicPr>
+                    <pic:cNvPr id="127849019" name="Imagem 1" descr="Interface gráfica do usuário&#10;&#10;Descrição gerada automaticamente"/>
+                    <pic:cNvPicPr/>
+                  </pic:nvPicPr>
+                  <pic:blipFill>
+                    <a:blip r:embed="rId13" cstate="print">
+                      <a:extLst>
+                        <a:ext uri="{28A0092B-C50C-407E-A947-70E740481C1C}">
+                          <a14:useLocalDpi xmlns:a14="http://schemas.microsoft.com/office/drawing/2010/main" val="0"/>
+                        </a:ext>
+                      </a:extLst>
+                    </a:blip>
+                    <a:stretch>
+                      <a:fillRect/>
+                    </a:stretch>
+                  </pic:blipFill>
+                  <pic:spPr>
+                    <a:xfrm>
+                      <a:off x="0" y="0"/>
+                      <a:ext cx="6192520" cy="3481705"/>
+                    </a:xfrm>
+                    <a:prstGeom prst="rect">
+                      <a:avLst/>
+                    </a:prstGeom>
+                  </pic:spPr>
+                </pic:pic>
+              </a:graphicData>
+            </a:graphic>
+          </wp:inline>
+        </w:drawing>
+      </w:r>
+    </w:p>
+    <w:p>
+      <w:pPr>
+        <w:spacing w:line="360" w:lineRule="auto"/>
+        <w:ind w:firstLine="708"/>
+        <w:jc w:val="both"/>
+        <w:rPr>
+          <w:rFonts w:ascii="Times New Roman" w:eastAsia="Times New Roman" w:hAnsi="Times New Roman" w:cs="Times New Roman"/>
+          <w:b/>
+          <w:bCs/>
+        </w:rPr>
+      </w:pPr>
+    </w:p>
+    <w:p>
+      <w:pPr>
+        <w:spacing w:line="360" w:lineRule="auto"/>
+        <w:ind w:firstLine="708"/>
+        <w:jc w:val="both"/>
+        <w:rPr>
+          <w:rFonts w:ascii="Times New Roman" w:eastAsia="Times New Roman" w:hAnsi="Times New Roman" w:cs="Times New Roman"/>
+          <w:b/>
+          <w:bCs/>
+        </w:rPr>
+      </w:pPr>
+    </w:p>
+    <w:p>
+      <w:pPr>
+        <w:spacing w:line="360" w:lineRule="auto"/>
+        <w:ind w:firstLine="708"/>
+        <w:jc w:val="both"/>
+        <w:rPr>
+          <w:rFonts w:ascii="Times New Roman" w:eastAsia="Times New Roman" w:hAnsi="Times New Roman" w:cs="Times New Roman"/>
+          <w:b/>
+          <w:bCs/>
+        </w:rPr>
+      </w:pPr>
+    </w:p>
+    <w:p>
+      <w:pPr>
+        <w:spacing w:line="360" w:lineRule="auto"/>
+        <w:ind w:firstLine="708"/>
+        <w:jc w:val="both"/>
+        <w:rPr>
+          <w:rFonts w:ascii="Times New Roman" w:eastAsia="Times New Roman" w:hAnsi="Times New Roman" w:cs="Times New Roman"/>
+          <w:b/>
+          <w:bCs/>
+        </w:rPr>
+      </w:pPr>
+    </w:p>
+    <w:p>
+      <w:pPr>
+        <w:spacing w:line="360" w:lineRule="auto"/>
+        <w:ind w:firstLine="708"/>
+        <w:jc w:val="center"/>
+        <w:rPr>
+          <w:rFonts w:ascii="Times New Roman" w:eastAsia="Times New Roman" w:hAnsi="Times New Roman" w:cs="Times New Roman"/>
+          <w:b/>
+          <w:bCs/>
+        </w:rPr>
+      </w:pPr>
+      <w:r>
+        <w:rPr>
+          <w:rFonts w:ascii="Times New Roman" w:eastAsia="Times New Roman" w:hAnsi="Times New Roman" w:cs="Times New Roman"/>
+          <w:b/>
+          <w:bCs/>
+        </w:rPr>
+        <w:t>PLANILHA DE RISCOS</w:t>
+      </w:r>
+    </w:p>
+    <w:p>
+      <w:pPr>
+        <w:spacing w:line="360" w:lineRule="auto"/>
+        <w:jc w:val="both"/>
+        <w:rPr>
+          <w:rFonts w:ascii="Times New Roman" w:eastAsia="Times New Roman" w:hAnsi="Times New Roman" w:cs="Times New Roman"/>
+        </w:rPr>
+      </w:pPr>
+      <w:r>
+        <w:rPr>
+          <w:rFonts w:ascii="Times New Roman" w:eastAsia="Times New Roman" w:hAnsi="Times New Roman" w:cs="Times New Roman"/>
+          <w:noProof/>
         </w:rPr>
         <w:lastRenderedPageBreak/>
-        <w:t>Criação de um banco de dados e de tabelas;  </w:t>
-      </w:r>
-    </w:p>
-    <w:p>
-      <w:pPr>
-        <w:spacing w:line="360" w:lineRule="auto"/>
-        <w:jc w:val="both"/>
-        <w:rPr>
-          <w:rFonts w:ascii="Times New Roman" w:eastAsia="Times New Roman" w:hAnsi="Times New Roman" w:cs="Times New Roman"/>
-        </w:rPr>
-      </w:pPr>
-      <w:r>
-        <w:rPr>
-          <w:rFonts w:ascii="Times New Roman" w:eastAsia="Times New Roman" w:hAnsi="Times New Roman" w:cs="Times New Roman"/>
-        </w:rPr>
-        <w:t>Documentação do Projeto; </w:t>
-      </w:r>
-    </w:p>
-    <w:p>
-      <w:pPr>
-        <w:spacing w:line="360" w:lineRule="auto"/>
-        <w:jc w:val="both"/>
-        <w:rPr>
-          <w:rFonts w:ascii="Times New Roman" w:eastAsia="Times New Roman" w:hAnsi="Times New Roman" w:cs="Times New Roman"/>
-        </w:rPr>
-      </w:pPr>
-      <w:r>
-        <w:rPr>
-          <w:rFonts w:ascii="Times New Roman" w:eastAsia="Times New Roman" w:hAnsi="Times New Roman" w:cs="Times New Roman"/>
-        </w:rPr>
-        <w:t xml:space="preserve">Instalação e configuração do sensor </w:t>
-      </w:r>
-      <w:proofErr w:type="spellStart"/>
-      <w:r>
-        <w:rPr>
-          <w:rFonts w:ascii="Times New Roman" w:eastAsia="Times New Roman" w:hAnsi="Times New Roman" w:cs="Times New Roman"/>
-        </w:rPr>
-        <w:t>arduino</w:t>
-      </w:r>
-      <w:proofErr w:type="spellEnd"/>
-      <w:r>
-        <w:rPr>
-          <w:rFonts w:ascii="Times New Roman" w:eastAsia="Times New Roman" w:hAnsi="Times New Roman" w:cs="Times New Roman"/>
-        </w:rPr>
-        <w:t xml:space="preserve"> de gás.  </w:t>
-      </w:r>
-    </w:p>
-    <w:p>
-      <w:pPr>
-        <w:spacing w:line="360" w:lineRule="auto"/>
-        <w:jc w:val="both"/>
-        <w:rPr>
-          <w:rFonts w:ascii="Times New Roman" w:eastAsia="Times New Roman" w:hAnsi="Times New Roman" w:cs="Times New Roman"/>
-        </w:rPr>
-      </w:pPr>
-    </w:p>
-    <w:p>
-      <w:pPr>
-        <w:spacing w:line="360" w:lineRule="auto"/>
-        <w:jc w:val="both"/>
-        <w:rPr>
-          <w:rFonts w:ascii="Times New Roman" w:eastAsia="Times New Roman" w:hAnsi="Times New Roman" w:cs="Times New Roman"/>
-          <w:b/>
-          <w:bCs/>
-        </w:rPr>
-      </w:pPr>
-      <w:r>
-        <w:rPr>
-          <w:rFonts w:ascii="Times New Roman" w:eastAsia="Times New Roman" w:hAnsi="Times New Roman" w:cs="Times New Roman"/>
-          <w:b/>
-          <w:bCs/>
-        </w:rPr>
-        <w:t>Limites e exclusões</w:t>
+        <w:drawing>
+          <wp:inline distT="0" distB="0" distL="0" distR="0" wp14:anchorId="59910D7D" wp14:editId="7B9869F7">
+            <wp:extent cx="6192520" cy="2416810"/>
+            <wp:effectExtent l="0" t="0" r="0" b="2540"/>
+            <wp:docPr id="1623640510" name="Imagem 2" descr="Tabela&#10;&#10;Descrição gerada automaticamente"/>
+            <wp:cNvGraphicFramePr>
+              <a:graphicFrameLocks xmlns:a="http://schemas.openxmlformats.org/drawingml/2006/main" noChangeAspect="1"/>
+            </wp:cNvGraphicFramePr>
+            <a:graphic xmlns:a="http://schemas.openxmlformats.org/drawingml/2006/main">
+              <a:graphicData uri="http://schemas.openxmlformats.org/drawingml/2006/picture">
+                <pic:pic xmlns:pic="http://schemas.openxmlformats.org/drawingml/2006/picture">
+                  <pic:nvPicPr>
+                    <pic:cNvPr id="1623640510" name="Imagem 2" descr="Tabela&#10;&#10;Descrição gerada automaticamente"/>
+                    <pic:cNvPicPr/>
+                  </pic:nvPicPr>
+                  <pic:blipFill>
+                    <a:blip r:embed="rId14">
+                      <a:extLst>
+                        <a:ext uri="{28A0092B-C50C-407E-A947-70E740481C1C}">
+                          <a14:useLocalDpi xmlns:a14="http://schemas.microsoft.com/office/drawing/2010/main" val="0"/>
+                        </a:ext>
+                      </a:extLst>
+                    </a:blip>
+                    <a:stretch>
+                      <a:fillRect/>
+                    </a:stretch>
+                  </pic:blipFill>
+                  <pic:spPr>
+                    <a:xfrm>
+                      <a:off x="0" y="0"/>
+                      <a:ext cx="6192520" cy="2416810"/>
+                    </a:xfrm>
+                    <a:prstGeom prst="rect">
+                      <a:avLst/>
+                    </a:prstGeom>
+                  </pic:spPr>
+                </pic:pic>
+              </a:graphicData>
+            </a:graphic>
+          </wp:inline>
+        </w:drawing>
+      </w:r>
+    </w:p>
+    <w:p>
+      <w:pPr>
+        <w:spacing w:line="360" w:lineRule="auto"/>
+        <w:jc w:val="both"/>
+        <w:rPr>
+          <w:rFonts w:ascii="Times New Roman" w:eastAsia="Times New Roman" w:hAnsi="Times New Roman" w:cs="Times New Roman"/>
+        </w:rPr>
+      </w:pPr>
+    </w:p>
+    <w:p>
+      <w:pPr>
+        <w:spacing w:line="360" w:lineRule="auto"/>
+        <w:ind w:firstLine="708"/>
+        <w:jc w:val="center"/>
+        <w:rPr>
+          <w:rFonts w:ascii="Times New Roman" w:eastAsia="Times New Roman" w:hAnsi="Times New Roman" w:cs="Times New Roman"/>
+          <w:b/>
+          <w:bCs/>
+        </w:rPr>
+      </w:pPr>
+      <w:r>
+        <w:rPr>
+          <w:rFonts w:ascii="Times New Roman" w:eastAsia="Times New Roman" w:hAnsi="Times New Roman" w:cs="Times New Roman"/>
+          <w:b/>
+          <w:bCs/>
+        </w:rPr>
+        <w:t>PROJECT BACKLOG</w:t>
+      </w:r>
+    </w:p>
+    <w:p>
+      <w:pPr>
+        <w:spacing w:line="360" w:lineRule="auto"/>
+        <w:ind w:firstLine="708"/>
+        <w:jc w:val="both"/>
+        <w:rPr>
+          <w:rFonts w:ascii="Times New Roman" w:eastAsia="Times New Roman" w:hAnsi="Times New Roman" w:cs="Times New Roman"/>
+          <w:b/>
+          <w:bCs/>
+        </w:rPr>
+      </w:pPr>
+    </w:p>
+    <w:p>
+      <w:pPr>
+        <w:spacing w:line="360" w:lineRule="auto"/>
+        <w:ind w:firstLine="708"/>
+        <w:jc w:val="both"/>
+        <w:rPr>
+          <w:rFonts w:ascii="Times New Roman" w:eastAsia="Times New Roman" w:hAnsi="Times New Roman" w:cs="Times New Roman"/>
+          <w:b/>
+          <w:bCs/>
+        </w:rPr>
+      </w:pPr>
+      <w:r>
+        <w:rPr>
+          <w:rFonts w:ascii="Times New Roman" w:eastAsia="Times New Roman" w:hAnsi="Times New Roman" w:cs="Times New Roman"/>
+          <w:b/>
+          <w:bCs/>
+          <w:noProof/>
+        </w:rPr>
+        <w:drawing>
+          <wp:inline distT="0" distB="0" distL="0" distR="0" wp14:anchorId="1F3EEC83" wp14:editId="08AB310F">
+            <wp:extent cx="6192520" cy="3204845"/>
+            <wp:effectExtent l="0" t="0" r="0" b="0"/>
+            <wp:docPr id="2015303014" name="Imagem 3" descr="Gráfico, Gráfico de linhas&#10;&#10;Descrição gerada automaticamente"/>
+            <wp:cNvGraphicFramePr>
+              <a:graphicFrameLocks xmlns:a="http://schemas.openxmlformats.org/drawingml/2006/main" noChangeAspect="1"/>
+            </wp:cNvGraphicFramePr>
+            <a:graphic xmlns:a="http://schemas.openxmlformats.org/drawingml/2006/main">
+              <a:graphicData uri="http://schemas.openxmlformats.org/drawingml/2006/picture">
+                <pic:pic xmlns:pic="http://schemas.openxmlformats.org/drawingml/2006/picture">
+                  <pic:nvPicPr>
+                    <pic:cNvPr id="2015303014" name="Imagem 3" descr="Gráfico, Gráfico de linhas&#10;&#10;Descrição gerada automaticamente"/>
+                    <pic:cNvPicPr/>
+                  </pic:nvPicPr>
+                  <pic:blipFill>
+                    <a:blip r:embed="rId15" cstate="print">
+                      <a:extLst>
+                        <a:ext uri="{28A0092B-C50C-407E-A947-70E740481C1C}">
+                          <a14:useLocalDpi xmlns:a14="http://schemas.microsoft.com/office/drawing/2010/main" val="0"/>
+                        </a:ext>
+                      </a:extLst>
+                    </a:blip>
+                    <a:stretch>
+                      <a:fillRect/>
+                    </a:stretch>
+                  </pic:blipFill>
+                  <pic:spPr>
+                    <a:xfrm>
+                      <a:off x="0" y="0"/>
+                      <a:ext cx="6192520" cy="3204845"/>
+                    </a:xfrm>
+                    <a:prstGeom prst="rect">
+                      <a:avLst/>
+                    </a:prstGeom>
+                  </pic:spPr>
+                </pic:pic>
+              </a:graphicData>
+            </a:graphic>
+          </wp:inline>
+        </w:drawing>
+      </w:r>
+    </w:p>
+    <w:p>
+      <w:pPr>
+        <w:spacing w:line="360" w:lineRule="auto"/>
+        <w:ind w:firstLine="708"/>
+        <w:jc w:val="both"/>
+        <w:rPr>
+          <w:rFonts w:ascii="Times New Roman" w:eastAsia="Times New Roman" w:hAnsi="Times New Roman" w:cs="Times New Roman"/>
+          <w:b/>
+          <w:bCs/>
+        </w:rPr>
+      </w:pPr>
+    </w:p>
+    <w:p>
+      <w:pPr>
+        <w:spacing w:line="360" w:lineRule="auto"/>
+        <w:ind w:firstLine="708"/>
+        <w:jc w:val="center"/>
+        <w:rPr>
+          <w:rFonts w:ascii="Times New Roman" w:eastAsia="Times New Roman" w:hAnsi="Times New Roman" w:cs="Times New Roman"/>
+          <w:b/>
+          <w:bCs/>
+        </w:rPr>
+      </w:pPr>
+    </w:p>
+    <w:p>
+      <w:pPr>
+        <w:spacing w:line="360" w:lineRule="auto"/>
+        <w:ind w:firstLine="708"/>
+        <w:jc w:val="both"/>
+        <w:rPr>
+          <w:rFonts w:ascii="Times New Roman" w:eastAsia="Times New Roman" w:hAnsi="Times New Roman" w:cs="Times New Roman"/>
+          <w:b/>
+          <w:bCs/>
+        </w:rPr>
+      </w:pPr>
+    </w:p>
+    <w:p>
+      <w:pPr>
+        <w:spacing w:line="360" w:lineRule="auto"/>
+        <w:ind w:firstLine="708"/>
+        <w:jc w:val="center"/>
+        <w:rPr>
+          <w:rFonts w:ascii="Times New Roman" w:eastAsia="Times New Roman" w:hAnsi="Times New Roman" w:cs="Times New Roman"/>
+          <w:b/>
+          <w:bCs/>
+        </w:rPr>
+      </w:pPr>
+      <w:r>
+        <w:rPr>
+          <w:rFonts w:ascii="Times New Roman" w:eastAsia="Times New Roman" w:hAnsi="Times New Roman" w:cs="Times New Roman"/>
+          <w:b/>
+          <w:bCs/>
+        </w:rPr>
+        <w:t>DIAGRAMA DE SOLUÇÃO TÉCNICA</w:t>
+      </w:r>
+    </w:p>
+    <w:p>
+      <w:pPr>
+        <w:spacing w:line="360" w:lineRule="auto"/>
+        <w:ind w:firstLine="708"/>
+        <w:jc w:val="both"/>
+        <w:rPr>
+          <w:rFonts w:ascii="Times New Roman" w:eastAsia="Times New Roman" w:hAnsi="Times New Roman" w:cs="Times New Roman"/>
+          <w:b/>
+          <w:bCs/>
+        </w:rPr>
+      </w:pPr>
+      <w:r>
+        <w:rPr>
+          <w:rFonts w:ascii="Times New Roman" w:eastAsia="Times New Roman" w:hAnsi="Times New Roman" w:cs="Times New Roman"/>
+          <w:b/>
+          <w:bCs/>
+          <w:noProof/>
+        </w:rPr>
+        <w:lastRenderedPageBreak/>
+        <w:drawing>
+          <wp:inline distT="0" distB="0" distL="0" distR="0" wp14:anchorId="0BC2F781" wp14:editId="519DB6C0">
+            <wp:extent cx="6139180" cy="1499541"/>
+            <wp:effectExtent l="0" t="0" r="0" b="5715"/>
+            <wp:docPr id="295394182" name="Imagem 1" descr="Interface gráfica do usuário, Aplicativo&#10;&#10;Descrição gerada automaticamente"/>
+            <wp:cNvGraphicFramePr>
+              <a:graphicFrameLocks xmlns:a="http://schemas.openxmlformats.org/drawingml/2006/main" noChangeAspect="1"/>
+            </wp:cNvGraphicFramePr>
+            <a:graphic xmlns:a="http://schemas.openxmlformats.org/drawingml/2006/main">
+              <a:graphicData uri="http://schemas.openxmlformats.org/drawingml/2006/picture">
+                <pic:pic xmlns:pic="http://schemas.openxmlformats.org/drawingml/2006/picture">
+                  <pic:nvPicPr>
+                    <pic:cNvPr id="295394182" name="Imagem 1" descr="Interface gráfica do usuário, Aplicativo&#10;&#10;Descrição gerada automaticamente"/>
+                    <pic:cNvPicPr/>
+                  </pic:nvPicPr>
+                  <pic:blipFill>
+                    <a:blip r:embed="rId16" cstate="print">
+                      <a:extLst>
+                        <a:ext uri="{28A0092B-C50C-407E-A947-70E740481C1C}">
+                          <a14:useLocalDpi xmlns:a14="http://schemas.microsoft.com/office/drawing/2010/main" val="0"/>
+                        </a:ext>
+                      </a:extLst>
+                    </a:blip>
+                    <a:stretch>
+                      <a:fillRect/>
+                    </a:stretch>
+                  </pic:blipFill>
+                  <pic:spPr>
+                    <a:xfrm>
+                      <a:off x="0" y="0"/>
+                      <a:ext cx="6184211" cy="1510540"/>
+                    </a:xfrm>
+                    <a:prstGeom prst="rect">
+                      <a:avLst/>
+                    </a:prstGeom>
+                  </pic:spPr>
+                </pic:pic>
+              </a:graphicData>
+            </a:graphic>
+          </wp:inline>
+        </w:drawing>
+      </w:r>
+    </w:p>
+    <w:p>
+      <w:pPr>
+        <w:spacing w:line="360" w:lineRule="auto"/>
+        <w:ind w:firstLine="708"/>
+        <w:jc w:val="both"/>
+        <w:rPr>
+          <w:rFonts w:ascii="Times New Roman" w:eastAsia="Times New Roman" w:hAnsi="Times New Roman" w:cs="Times New Roman"/>
+          <w:b/>
+          <w:bCs/>
+        </w:rPr>
+      </w:pPr>
+    </w:p>
+    <w:p>
+      <w:pPr>
+        <w:spacing w:line="360" w:lineRule="auto"/>
+        <w:ind w:firstLine="708"/>
+        <w:jc w:val="both"/>
+        <w:rPr>
+          <w:rFonts w:ascii="Times New Roman" w:eastAsia="Times New Roman" w:hAnsi="Times New Roman" w:cs="Times New Roman"/>
+          <w:b/>
+          <w:bCs/>
+        </w:rPr>
+      </w:pPr>
+    </w:p>
+    <w:p>
+      <w:pPr>
+        <w:spacing w:line="360" w:lineRule="auto"/>
+        <w:ind w:firstLine="708"/>
+        <w:jc w:val="both"/>
+        <w:rPr>
+          <w:rFonts w:ascii="Times New Roman" w:eastAsia="Times New Roman" w:hAnsi="Times New Roman" w:cs="Times New Roman"/>
+          <w:b/>
+          <w:bCs/>
+        </w:rPr>
+      </w:pPr>
+    </w:p>
+    <w:p>
+      <w:pPr>
+        <w:spacing w:line="360" w:lineRule="auto"/>
+        <w:ind w:firstLine="708"/>
+        <w:jc w:val="both"/>
+        <w:rPr>
+          <w:rFonts w:ascii="Times New Roman" w:eastAsia="Times New Roman" w:hAnsi="Times New Roman" w:cs="Times New Roman"/>
+          <w:b/>
+          <w:bCs/>
+        </w:rPr>
+      </w:pPr>
+    </w:p>
+    <w:p>
+      <w:pPr>
+        <w:spacing w:line="360" w:lineRule="auto"/>
+        <w:ind w:firstLine="708"/>
+        <w:jc w:val="center"/>
+        <w:rPr>
+          <w:rFonts w:ascii="Times New Roman" w:eastAsia="Times New Roman" w:hAnsi="Times New Roman" w:cs="Times New Roman"/>
+          <w:b/>
+          <w:bCs/>
+        </w:rPr>
+      </w:pPr>
+      <w:r>
+        <w:rPr>
+          <w:rFonts w:ascii="Times New Roman" w:eastAsia="Times New Roman" w:hAnsi="Times New Roman" w:cs="Times New Roman"/>
+          <w:b/>
+          <w:bCs/>
+        </w:rPr>
+        <w:t>INFOGRÁFICO</w:t>
+      </w:r>
+    </w:p>
+    <w:p>
+      <w:pPr>
+        <w:spacing w:line="360" w:lineRule="auto"/>
+        <w:ind w:firstLine="708"/>
+        <w:rPr>
+          <w:rFonts w:ascii="Times New Roman" w:eastAsia="Times New Roman" w:hAnsi="Times New Roman" w:cs="Times New Roman"/>
+          <w:b/>
+          <w:bCs/>
+        </w:rPr>
+      </w:pPr>
+      <w:r>
+        <w:rPr>
+          <w:rFonts w:ascii="Times New Roman" w:eastAsia="Times New Roman" w:hAnsi="Times New Roman" w:cs="Times New Roman"/>
+          <w:b/>
+          <w:bCs/>
+          <w:noProof/>
+        </w:rPr>
+        <w:drawing>
+          <wp:inline distT="0" distB="0" distL="0" distR="0" wp14:anchorId="19A322B1" wp14:editId="73269127">
+            <wp:extent cx="6192520" cy="4555490"/>
+            <wp:effectExtent l="0" t="0" r="0" b="0"/>
+            <wp:docPr id="1211953553" name="Imagem 3" descr="Gráfico, Gráfico de mapa de árvore&#10;&#10;Descrição gerada automaticamente"/>
+            <wp:cNvGraphicFramePr>
+              <a:graphicFrameLocks xmlns:a="http://schemas.openxmlformats.org/drawingml/2006/main" noChangeAspect="1"/>
+            </wp:cNvGraphicFramePr>
+            <a:graphic xmlns:a="http://schemas.openxmlformats.org/drawingml/2006/main">
+              <a:graphicData uri="http://schemas.openxmlformats.org/drawingml/2006/picture">
+                <pic:pic xmlns:pic="http://schemas.openxmlformats.org/drawingml/2006/picture">
+                  <pic:nvPicPr>
+                    <pic:cNvPr id="1211953553" name="Imagem 3" descr="Gráfico, Gráfico de mapa de árvore&#10;&#10;Descrição gerada automaticamente"/>
+                    <pic:cNvPicPr/>
+                  </pic:nvPicPr>
+                  <pic:blipFill>
+                    <a:blip r:embed="rId17">
+                      <a:extLst>
+                        <a:ext uri="{28A0092B-C50C-407E-A947-70E740481C1C}">
+                          <a14:useLocalDpi xmlns:a14="http://schemas.microsoft.com/office/drawing/2010/main" val="0"/>
+                        </a:ext>
+                      </a:extLst>
+                    </a:blip>
+                    <a:stretch>
+                      <a:fillRect/>
+                    </a:stretch>
+                  </pic:blipFill>
+                  <pic:spPr>
+                    <a:xfrm>
+                      <a:off x="0" y="0"/>
+                      <a:ext cx="6192520" cy="4555490"/>
+                    </a:xfrm>
+                    <a:prstGeom prst="rect">
+                      <a:avLst/>
+                    </a:prstGeom>
+                  </pic:spPr>
+                </pic:pic>
+              </a:graphicData>
+            </a:graphic>
+          </wp:inline>
+        </w:drawing>
+      </w:r>
+    </w:p>
+    <w:p>
+      <w:pPr>
+        <w:spacing w:line="360" w:lineRule="auto"/>
+        <w:ind w:firstLine="708"/>
+        <w:jc w:val="both"/>
+        <w:rPr>
+          <w:rFonts w:ascii="Times New Roman" w:eastAsia="Times New Roman" w:hAnsi="Times New Roman" w:cs="Times New Roman"/>
+          <w:b/>
+          <w:bCs/>
+        </w:rPr>
+      </w:pPr>
+    </w:p>
+    <w:p>
+      <w:pPr>
+        <w:spacing w:line="360" w:lineRule="auto"/>
+        <w:ind w:firstLine="708"/>
+        <w:jc w:val="both"/>
+        <w:rPr>
+          <w:rFonts w:ascii="Times New Roman" w:eastAsia="Times New Roman" w:hAnsi="Times New Roman" w:cs="Times New Roman"/>
+          <w:b/>
+          <w:bCs/>
+        </w:rPr>
+      </w:pPr>
+    </w:p>
+    <w:p>
+      <w:pPr>
+        <w:spacing w:line="360" w:lineRule="auto"/>
+        <w:ind w:firstLine="708"/>
+        <w:jc w:val="both"/>
+        <w:rPr>
+          <w:rFonts w:ascii="Times New Roman" w:eastAsia="Times New Roman" w:hAnsi="Times New Roman" w:cs="Times New Roman"/>
+          <w:b/>
+          <w:bCs/>
+        </w:rPr>
+      </w:pPr>
+    </w:p>
+    <w:p>
+      <w:pPr>
+        <w:spacing w:line="360" w:lineRule="auto"/>
+        <w:ind w:firstLine="708"/>
+        <w:jc w:val="both"/>
+        <w:rPr>
+          <w:rFonts w:ascii="Times New Roman" w:eastAsia="Times New Roman" w:hAnsi="Times New Roman" w:cs="Times New Roman"/>
+          <w:b/>
+          <w:bCs/>
+        </w:rPr>
+      </w:pPr>
+    </w:p>
+    <w:p>
+      <w:pPr>
+        <w:spacing w:line="360" w:lineRule="auto"/>
+        <w:ind w:firstLine="708"/>
+        <w:jc w:val="both"/>
+        <w:rPr>
+          <w:rFonts w:ascii="Times New Roman" w:eastAsia="Times New Roman" w:hAnsi="Times New Roman" w:cs="Times New Roman"/>
+          <w:b/>
+          <w:bCs/>
+        </w:rPr>
+      </w:pPr>
+    </w:p>
+    <w:p>
+      <w:pPr>
+        <w:spacing w:line="360" w:lineRule="auto"/>
+        <w:ind w:firstLine="708"/>
+        <w:jc w:val="both"/>
+        <w:rPr>
+          <w:rFonts w:ascii="Times New Roman" w:eastAsia="Times New Roman" w:hAnsi="Times New Roman" w:cs="Times New Roman"/>
+          <w:b/>
+          <w:bCs/>
+        </w:rPr>
+      </w:pPr>
+    </w:p>
+    <w:p>
+      <w:pPr>
+        <w:spacing w:line="360" w:lineRule="auto"/>
+        <w:ind w:firstLine="708"/>
+        <w:jc w:val="both"/>
+        <w:rPr>
+          <w:rFonts w:ascii="Times New Roman" w:eastAsia="Times New Roman" w:hAnsi="Times New Roman" w:cs="Times New Roman"/>
+          <w:b/>
+          <w:bCs/>
+        </w:rPr>
+      </w:pPr>
+    </w:p>
+    <w:p>
+      <w:pPr>
+        <w:spacing w:line="360" w:lineRule="auto"/>
+        <w:ind w:firstLine="708"/>
+        <w:jc w:val="both"/>
+        <w:rPr>
+          <w:rFonts w:ascii="Times New Roman" w:eastAsia="Times New Roman" w:hAnsi="Times New Roman" w:cs="Times New Roman"/>
+          <w:b/>
+          <w:bCs/>
+        </w:rPr>
+      </w:pPr>
+    </w:p>
+    <w:p>
+      <w:pPr>
+        <w:spacing w:line="360" w:lineRule="auto"/>
+        <w:ind w:firstLine="708"/>
+        <w:jc w:val="both"/>
+        <w:rPr>
+          <w:rFonts w:ascii="Times New Roman" w:eastAsia="Times New Roman" w:hAnsi="Times New Roman" w:cs="Times New Roman"/>
+          <w:b/>
+          <w:bCs/>
+        </w:rPr>
+      </w:pPr>
+    </w:p>
+    <w:p>
+      <w:pPr>
+        <w:spacing w:line="360" w:lineRule="auto"/>
+        <w:ind w:firstLine="708"/>
+        <w:jc w:val="both"/>
+        <w:rPr>
+          <w:rFonts w:ascii="Times New Roman" w:eastAsia="Times New Roman" w:hAnsi="Times New Roman" w:cs="Times New Roman"/>
+          <w:b/>
+          <w:bCs/>
+        </w:rPr>
+      </w:pPr>
+    </w:p>
+    <w:p>
+      <w:pPr>
+        <w:spacing w:line="360" w:lineRule="auto"/>
+        <w:ind w:firstLine="708"/>
+        <w:jc w:val="both"/>
+        <w:rPr>
+          <w:rFonts w:ascii="Times New Roman" w:eastAsia="Times New Roman" w:hAnsi="Times New Roman" w:cs="Times New Roman"/>
+          <w:b/>
+          <w:bCs/>
+        </w:rPr>
+      </w:pPr>
+      <w:r>
+        <w:rPr>
+          <w:rFonts w:ascii="Times New Roman" w:eastAsia="Times New Roman" w:hAnsi="Times New Roman" w:cs="Times New Roman"/>
+          <w:b/>
+          <w:bCs/>
+        </w:rPr>
+        <w:t>BIBLIOGRAFIA</w:t>
       </w:r>
       <w:r>
         <w:rPr>
@@ -2029,993 +3439,170 @@
         <w:rPr>
           <w:rFonts w:ascii="Times New Roman" w:eastAsia="Times New Roman" w:hAnsi="Times New Roman" w:cs="Times New Roman"/>
         </w:rPr>
-        <w:t>Desenvolvido apenas para silos de soja; </w:t>
-      </w:r>
-    </w:p>
-    <w:p>
-      <w:pPr>
-        <w:spacing w:line="360" w:lineRule="auto"/>
-        <w:jc w:val="both"/>
-        <w:rPr>
-          <w:rFonts w:ascii="Times New Roman" w:eastAsia="Times New Roman" w:hAnsi="Times New Roman" w:cs="Times New Roman"/>
-        </w:rPr>
-      </w:pPr>
-      <w:r>
-        <w:rPr>
-          <w:rFonts w:ascii="Times New Roman" w:eastAsia="Times New Roman" w:hAnsi="Times New Roman" w:cs="Times New Roman"/>
-        </w:rPr>
-        <w:t>Não deve utilizar em áreas externas ou com acesso à água</w:t>
-      </w:r>
-      <w:r>
-        <w:rPr>
-          <w:rFonts w:ascii="Times New Roman" w:eastAsia="Times New Roman" w:hAnsi="Times New Roman" w:cs="Times New Roman"/>
-        </w:rPr>
-        <w:t>;</w:t>
-      </w:r>
-    </w:p>
-    <w:p>
-      <w:pPr>
-        <w:spacing w:line="360" w:lineRule="auto"/>
-        <w:jc w:val="both"/>
-        <w:rPr>
-          <w:rFonts w:ascii="Times New Roman" w:eastAsia="Times New Roman" w:hAnsi="Times New Roman" w:cs="Times New Roman"/>
-        </w:rPr>
-      </w:pPr>
-      <w:r>
-        <w:rPr>
-          <w:rFonts w:ascii="Times New Roman" w:eastAsia="Times New Roman" w:hAnsi="Times New Roman" w:cs="Times New Roman"/>
-        </w:rPr>
-        <w:t>A instalação e eventuais manutenções devem ser feitas exclusivamente pela nossa empresa. </w:t>
-      </w:r>
-    </w:p>
-    <w:bookmarkEnd w:id="0"/>
-    <w:p>
-      <w:pPr>
-        <w:spacing w:line="360" w:lineRule="auto"/>
-        <w:jc w:val="both"/>
-        <w:rPr>
-          <w:rFonts w:ascii="Times New Roman" w:eastAsia="Times New Roman" w:hAnsi="Times New Roman" w:cs="Times New Roman"/>
-        </w:rPr>
-      </w:pPr>
-    </w:p>
-    <w:p>
-      <w:pPr>
-        <w:spacing w:line="360" w:lineRule="auto"/>
-        <w:jc w:val="both"/>
-        <w:rPr>
-          <w:rFonts w:ascii="Times New Roman" w:eastAsia="Times New Roman" w:hAnsi="Times New Roman" w:cs="Times New Roman"/>
-          <w:b/>
-          <w:bCs/>
-        </w:rPr>
-      </w:pPr>
-      <w:r>
-        <w:rPr>
-          <w:rFonts w:ascii="Times New Roman" w:eastAsia="Times New Roman" w:hAnsi="Times New Roman" w:cs="Times New Roman"/>
-          <w:b/>
-          <w:bCs/>
-        </w:rPr>
-        <w:t>Recursos necessários</w:t>
-      </w:r>
-    </w:p>
-    <w:p>
-      <w:pPr>
-        <w:spacing w:line="360" w:lineRule="auto"/>
-        <w:jc w:val="both"/>
-        <w:rPr>
-          <w:rFonts w:ascii="Times New Roman" w:eastAsia="Times New Roman" w:hAnsi="Times New Roman" w:cs="Times New Roman"/>
-        </w:rPr>
-      </w:pPr>
-      <w:r>
-        <w:rPr>
-          <w:rFonts w:ascii="Times New Roman" w:eastAsia="Times New Roman" w:hAnsi="Times New Roman" w:cs="Times New Roman"/>
-        </w:rPr>
-        <w:t>- Sensor de gás MQ-2; </w:t>
-      </w:r>
-    </w:p>
-    <w:p>
-      <w:pPr>
-        <w:spacing w:line="360" w:lineRule="auto"/>
-        <w:jc w:val="both"/>
-        <w:rPr>
-          <w:rFonts w:ascii="Times New Roman" w:eastAsia="Times New Roman" w:hAnsi="Times New Roman" w:cs="Times New Roman"/>
-        </w:rPr>
-      </w:pPr>
-      <w:r>
-        <w:rPr>
-          <w:rFonts w:ascii="Times New Roman" w:eastAsia="Times New Roman" w:hAnsi="Times New Roman" w:cs="Times New Roman"/>
-        </w:rPr>
-        <w:t>-  Computador local com acesso à internet; </w:t>
-      </w:r>
-    </w:p>
-    <w:p>
-      <w:pPr>
-        <w:spacing w:line="360" w:lineRule="auto"/>
-        <w:jc w:val="both"/>
-        <w:rPr>
-          <w:rFonts w:ascii="Times New Roman" w:eastAsia="Times New Roman" w:hAnsi="Times New Roman" w:cs="Times New Roman"/>
-        </w:rPr>
-      </w:pPr>
-      <w:r>
-        <w:rPr>
-          <w:rFonts w:ascii="Times New Roman" w:eastAsia="Times New Roman" w:hAnsi="Times New Roman" w:cs="Times New Roman"/>
-        </w:rPr>
-        <w:t>- Software de apoio à decisão; </w:t>
-      </w:r>
-    </w:p>
-    <w:p>
-      <w:pPr>
-        <w:spacing w:line="360" w:lineRule="auto"/>
-        <w:jc w:val="both"/>
-        <w:rPr>
-          <w:rFonts w:ascii="Times New Roman" w:eastAsia="Times New Roman" w:hAnsi="Times New Roman" w:cs="Times New Roman"/>
-        </w:rPr>
-      </w:pPr>
-      <w:r>
-        <w:rPr>
-          <w:rFonts w:ascii="Times New Roman" w:eastAsia="Times New Roman" w:hAnsi="Times New Roman" w:cs="Times New Roman"/>
-        </w:rPr>
-        <w:t>- Servidor de banco de dados; </w:t>
-      </w:r>
-    </w:p>
-    <w:p>
-      <w:pPr>
-        <w:spacing w:line="360" w:lineRule="auto"/>
-        <w:jc w:val="both"/>
-        <w:rPr>
-          <w:rFonts w:ascii="Times New Roman" w:eastAsia="Times New Roman" w:hAnsi="Times New Roman" w:cs="Times New Roman"/>
-        </w:rPr>
-      </w:pPr>
-      <w:r>
-        <w:rPr>
-          <w:rFonts w:ascii="Times New Roman" w:eastAsia="Times New Roman" w:hAnsi="Times New Roman" w:cs="Times New Roman"/>
-        </w:rPr>
-        <w:t>- Calculadora para instalação personalizada; </w:t>
-      </w:r>
-    </w:p>
-    <w:p>
-      <w:pPr>
-        <w:spacing w:line="360" w:lineRule="auto"/>
-        <w:jc w:val="both"/>
-        <w:rPr>
-          <w:rFonts w:ascii="Times New Roman" w:eastAsia="Times New Roman" w:hAnsi="Times New Roman" w:cs="Times New Roman"/>
-        </w:rPr>
-      </w:pPr>
-      <w:r>
-        <w:rPr>
-          <w:rFonts w:ascii="Times New Roman" w:eastAsia="Times New Roman" w:hAnsi="Times New Roman" w:cs="Times New Roman"/>
-        </w:rPr>
-        <w:t>- Site institucional; </w:t>
-      </w:r>
-    </w:p>
-    <w:p>
-      <w:pPr>
-        <w:spacing w:line="360" w:lineRule="auto"/>
-        <w:jc w:val="both"/>
-        <w:rPr>
-          <w:rFonts w:ascii="Times New Roman" w:eastAsia="Times New Roman" w:hAnsi="Times New Roman" w:cs="Times New Roman"/>
-        </w:rPr>
-      </w:pPr>
-      <w:r>
-        <w:rPr>
-          <w:rFonts w:ascii="Times New Roman" w:eastAsia="Times New Roman" w:hAnsi="Times New Roman" w:cs="Times New Roman"/>
-        </w:rPr>
-        <w:t>- 5 desenvolvedores (40 horas totais); </w:t>
-      </w:r>
-    </w:p>
-    <w:p>
-      <w:pPr>
-        <w:spacing w:line="360" w:lineRule="auto"/>
-        <w:jc w:val="both"/>
-        <w:rPr>
-          <w:rFonts w:ascii="Times New Roman" w:eastAsia="Times New Roman" w:hAnsi="Times New Roman" w:cs="Times New Roman"/>
-        </w:rPr>
-      </w:pPr>
-      <w:r>
-        <w:rPr>
-          <w:rFonts w:ascii="Times New Roman" w:eastAsia="Times New Roman" w:hAnsi="Times New Roman" w:cs="Times New Roman"/>
-        </w:rPr>
-        <w:t>- 1 PO (30 horas totais); </w:t>
-      </w:r>
-    </w:p>
-    <w:p>
-      <w:pPr>
-        <w:spacing w:line="360" w:lineRule="auto"/>
-        <w:jc w:val="both"/>
-        <w:rPr>
-          <w:rFonts w:ascii="Times New Roman" w:eastAsia="Times New Roman" w:hAnsi="Times New Roman" w:cs="Times New Roman"/>
-        </w:rPr>
-      </w:pPr>
-    </w:p>
-    <w:p>
-      <w:pPr>
-        <w:spacing w:line="360" w:lineRule="auto"/>
-        <w:jc w:val="both"/>
-        <w:rPr>
-          <w:rFonts w:ascii="Times New Roman" w:eastAsia="Times New Roman" w:hAnsi="Times New Roman" w:cs="Times New Roman"/>
-          <w:b/>
-          <w:bCs/>
-        </w:rPr>
-      </w:pPr>
-      <w:r>
-        <w:rPr>
-          <w:rFonts w:ascii="Times New Roman" w:eastAsia="Times New Roman" w:hAnsi="Times New Roman" w:cs="Times New Roman"/>
-          <w:b/>
-          <w:bCs/>
-        </w:rPr>
-        <w:t>Riscos e Restrições</w:t>
-      </w:r>
-    </w:p>
-    <w:p>
-      <w:pPr>
-        <w:spacing w:line="360" w:lineRule="auto"/>
-        <w:jc w:val="both"/>
-        <w:rPr>
-          <w:rFonts w:ascii="Times New Roman" w:eastAsia="Times New Roman" w:hAnsi="Times New Roman" w:cs="Times New Roman"/>
-        </w:rPr>
-      </w:pPr>
-      <w:r>
-        <w:rPr>
-          <w:rFonts w:ascii="Times New Roman" w:eastAsia="Times New Roman" w:hAnsi="Times New Roman" w:cs="Times New Roman"/>
-        </w:rPr>
-        <w:t>- Danificação do produto e possíveis falhas nos dados; </w:t>
-      </w:r>
-    </w:p>
-    <w:p>
-      <w:pPr>
-        <w:spacing w:line="360" w:lineRule="auto"/>
-        <w:jc w:val="both"/>
-        <w:rPr>
-          <w:rFonts w:ascii="Times New Roman" w:eastAsia="Times New Roman" w:hAnsi="Times New Roman" w:cs="Times New Roman"/>
-        </w:rPr>
-      </w:pPr>
-      <w:r>
-        <w:rPr>
-          <w:rFonts w:ascii="Times New Roman" w:eastAsia="Times New Roman" w:hAnsi="Times New Roman" w:cs="Times New Roman"/>
-        </w:rPr>
-        <w:t>- Não serão armazenados dados específicos com mais de 5 anos; </w:t>
-      </w:r>
-    </w:p>
-    <w:p>
-      <w:pPr>
-        <w:spacing w:line="360" w:lineRule="auto"/>
-        <w:jc w:val="both"/>
-        <w:rPr>
-          <w:rFonts w:ascii="Times New Roman" w:eastAsia="Times New Roman" w:hAnsi="Times New Roman" w:cs="Times New Roman"/>
-        </w:rPr>
-      </w:pPr>
-      <w:r>
-        <w:rPr>
-          <w:rFonts w:ascii="Times New Roman" w:eastAsia="Times New Roman" w:hAnsi="Times New Roman" w:cs="Times New Roman"/>
-        </w:rPr>
-        <w:t>- Não deve fazer alterações e manutenções por fora, pois o software é de nossa jurisdição e responsabilidade. </w:t>
-      </w:r>
-    </w:p>
-    <w:p>
-      <w:pPr>
-        <w:spacing w:line="360" w:lineRule="auto"/>
-        <w:jc w:val="both"/>
-        <w:rPr>
-          <w:rFonts w:ascii="Times New Roman" w:eastAsia="Times New Roman" w:hAnsi="Times New Roman" w:cs="Times New Roman"/>
-        </w:rPr>
-      </w:pPr>
-    </w:p>
-    <w:p>
-      <w:pPr>
-        <w:spacing w:line="360" w:lineRule="auto"/>
-        <w:jc w:val="both"/>
-        <w:rPr>
-          <w:rFonts w:ascii="Times New Roman" w:eastAsia="Times New Roman" w:hAnsi="Times New Roman" w:cs="Times New Roman"/>
-          <w:b/>
-          <w:bCs/>
-        </w:rPr>
-      </w:pPr>
-      <w:r>
-        <w:rPr>
-          <w:rFonts w:ascii="Times New Roman" w:eastAsia="Times New Roman" w:hAnsi="Times New Roman" w:cs="Times New Roman"/>
-          <w:b/>
-          <w:bCs/>
+        <w:t>https://www.voltacorreiatransportadora.com.br/blog/a-importancia-da-ventilacao-em-silos </w:t>
+      </w:r>
+    </w:p>
+    <w:p>
+      <w:pPr>
+        <w:spacing w:line="360" w:lineRule="auto"/>
+        <w:jc w:val="both"/>
+        <w:rPr>
+          <w:rFonts w:ascii="Times New Roman" w:eastAsia="Times New Roman" w:hAnsi="Times New Roman" w:cs="Times New Roman"/>
+        </w:rPr>
+      </w:pPr>
+      <w:r>
+        <w:rPr>
+          <w:rFonts w:ascii="Times New Roman" w:eastAsia="Times New Roman" w:hAnsi="Times New Roman" w:cs="Times New Roman"/>
+        </w:rPr>
+        <w:t>https://www.embrapa.br/web/portal/soja/cultivos/soja1/dados-economicos </w:t>
+      </w:r>
+    </w:p>
+    <w:p>
+      <w:pPr>
+        <w:spacing w:line="360" w:lineRule="auto"/>
+        <w:jc w:val="both"/>
+        <w:rPr>
+          <w:rFonts w:ascii="Times New Roman" w:eastAsia="Times New Roman" w:hAnsi="Times New Roman" w:cs="Times New Roman"/>
+        </w:rPr>
+      </w:pPr>
+      <w:r>
+        <w:rPr>
+          <w:rFonts w:ascii="Times New Roman" w:eastAsia="Times New Roman" w:hAnsi="Times New Roman" w:cs="Times New Roman"/>
+        </w:rPr>
+        <w:t>https://www.agrolink.com.br/noticias/kepler-weber-apresenta-silo-com-capacidade-para-35-mil-toneladas_188210.html </w:t>
+      </w:r>
+    </w:p>
+    <w:p>
+      <w:pPr>
+        <w:spacing w:line="360" w:lineRule="auto"/>
+        <w:jc w:val="both"/>
+        <w:rPr>
+          <w:rFonts w:ascii="Times New Roman" w:eastAsia="Times New Roman" w:hAnsi="Times New Roman" w:cs="Times New Roman"/>
+        </w:rPr>
+      </w:pPr>
+      <w:r>
+        <w:rPr>
+          <w:rFonts w:ascii="Times New Roman" w:eastAsia="Times New Roman" w:hAnsi="Times New Roman" w:cs="Times New Roman"/>
+        </w:rPr>
+        <w:t>https://www.melhorcambio.com/soja-hoje#:~:text=O%20valor%20da%20saca%20da,em%20R%24%20133%2C12</w:t>
+      </w:r>
+      <w:r>
+        <w:rPr>
+          <w:rFonts w:ascii="Times New Roman" w:eastAsia="Times New Roman" w:hAnsi="Times New Roman" w:cs="Times New Roman"/>
+          <w:u w:val="single"/>
+        </w:rPr>
+        <w:t>.</w:t>
+      </w:r>
+      <w:r>
+        <w:rPr>
+          <w:rFonts w:ascii="Times New Roman" w:eastAsia="Times New Roman" w:hAnsi="Times New Roman" w:cs="Times New Roman"/>
+        </w:rPr>
+        <w:t> </w:t>
+      </w:r>
+    </w:p>
+    <w:p>
+      <w:pPr>
+        <w:spacing w:line="360" w:lineRule="auto"/>
+        <w:jc w:val="both"/>
+        <w:rPr>
+          <w:rFonts w:ascii="Times New Roman" w:eastAsia="Times New Roman" w:hAnsi="Times New Roman" w:cs="Times New Roman"/>
+        </w:rPr>
+      </w:pPr>
+      <w:r>
+        <w:rPr>
+          <w:rFonts w:ascii="Times New Roman" w:eastAsia="Times New Roman" w:hAnsi="Times New Roman" w:cs="Times New Roman"/>
+        </w:rPr>
+        <w:t>https://www.embrapa.br/busca-de-noticias/-/noticia/46816126/publicacao-da-embrapa-mostra-que-soja-brasileira-tem-tecnologia-para-aumento-de-producao-sem-pressao-por-areas-de-florestas </w:t>
+      </w:r>
+    </w:p>
+    <w:p>
+      <w:pPr>
+        <w:spacing w:line="360" w:lineRule="auto"/>
+        <w:jc w:val="both"/>
+        <w:rPr>
+          <w:rFonts w:ascii="Times New Roman" w:eastAsia="Times New Roman" w:hAnsi="Times New Roman" w:cs="Times New Roman"/>
+        </w:rPr>
+      </w:pPr>
+      <w:r>
+        <w:rPr>
+          <w:rFonts w:ascii="Times New Roman" w:eastAsia="Times New Roman" w:hAnsi="Times New Roman" w:cs="Times New Roman"/>
+        </w:rPr>
+        <w:t>https://cycloar.ind.br/armazenamento-de-soja-conheca-o-passo-a-passo-para-uma-armazenagem-de-sucesso/ </w:t>
+      </w:r>
+    </w:p>
+    <w:p>
+      <w:pPr>
+        <w:spacing w:line="360" w:lineRule="auto"/>
+        <w:jc w:val="both"/>
+        <w:rPr>
+          <w:rFonts w:ascii="Times New Roman" w:eastAsia="Times New Roman" w:hAnsi="Times New Roman" w:cs="Times New Roman"/>
+        </w:rPr>
+      </w:pPr>
+      <w:r>
+        <w:rPr>
+          <w:rFonts w:ascii="Times New Roman" w:eastAsia="Times New Roman" w:hAnsi="Times New Roman" w:cs="Times New Roman"/>
+        </w:rPr>
+        <w:t>https://agro2.com.br/agricultura/armazenamento-soja-qualidade-preco/ </w:t>
+      </w:r>
+    </w:p>
+    <w:p>
+      <w:pPr>
+        <w:spacing w:line="360" w:lineRule="auto"/>
+        <w:jc w:val="both"/>
+        <w:rPr>
+          <w:rFonts w:ascii="Times New Roman" w:eastAsia="Times New Roman" w:hAnsi="Times New Roman" w:cs="Times New Roman"/>
+        </w:rPr>
+      </w:pPr>
+      <w:r>
+        <w:rPr>
+          <w:rFonts w:ascii="Times New Roman" w:eastAsia="Times New Roman" w:hAnsi="Times New Roman" w:cs="Times New Roman"/>
+        </w:rPr>
+        <w:t>https://conexled.com/prevencao-explosoes-guia-essencial/#:~:text=Decomposição%20dos%20grãos%3A%20A%20decomposição,com%20uma%20chama%2C%20causando%20explosões. </w:t>
+      </w:r>
+    </w:p>
+    <w:p>
+      <w:pPr>
+        <w:spacing w:line="360" w:lineRule="auto"/>
+        <w:jc w:val="both"/>
+        <w:rPr>
+          <w:rFonts w:ascii="Times New Roman" w:eastAsia="Times New Roman" w:hAnsi="Times New Roman" w:cs="Times New Roman"/>
+        </w:rPr>
+      </w:pPr>
+      <w:r>
+        <w:rPr>
+          <w:rFonts w:ascii="Times New Roman" w:eastAsia="Times New Roman" w:hAnsi="Times New Roman" w:cs="Times New Roman"/>
+        </w:rPr>
+        <w:t>http://www.ufrrj.br/institutos/it/de/acidentes/silo.htm </w:t>
+      </w:r>
+    </w:p>
+    <w:p>
+      <w:pPr>
+        <w:spacing w:line="360" w:lineRule="auto"/>
+        <w:jc w:val="both"/>
+        <w:rPr>
+          <w:rFonts w:ascii="Times New Roman" w:eastAsia="Times New Roman" w:hAnsi="Times New Roman" w:cs="Times New Roman"/>
+        </w:rPr>
+      </w:pPr>
+      <w:r>
+        <w:rPr>
+          <w:rFonts w:ascii="Times New Roman" w:eastAsia="Times New Roman" w:hAnsi="Times New Roman" w:cs="Times New Roman"/>
+        </w:rPr>
+        <w:t>https://g1.globo.com/fantastico/noticia/2023/07/30/tragedia-em-silo-no-interior-do-parana-imagens-exclusivas-mostram-explosao-em-armazem.ghtml </w:t>
+      </w:r>
+    </w:p>
+    <w:p>
+      <w:pPr>
+        <w:spacing w:line="360" w:lineRule="auto"/>
+        <w:jc w:val="both"/>
+        <w:rPr>
+          <w:rFonts w:ascii="Times New Roman" w:eastAsia="Times New Roman" w:hAnsi="Times New Roman" w:cs="Times New Roman"/>
+        </w:rPr>
+      </w:pPr>
+      <w:r>
+        <w:rPr>
+          <w:rFonts w:ascii="Times New Roman" w:eastAsia="Times New Roman" w:hAnsi="Times New Roman" w:cs="Times New Roman"/>
         </w:rPr>
         <w:lastRenderedPageBreak/>
-        <w:t>Partes interessadas</w:t>
-      </w:r>
-      <w:r>
-        <w:rPr>
-          <w:rFonts w:ascii="Times New Roman" w:eastAsia="Times New Roman" w:hAnsi="Times New Roman" w:cs="Times New Roman"/>
-          <w:b/>
-          <w:bCs/>
-        </w:rPr>
-        <w:t>:</w:t>
-      </w:r>
-    </w:p>
-    <w:p>
-      <w:pPr>
-        <w:spacing w:line="360" w:lineRule="auto"/>
-        <w:jc w:val="both"/>
-        <w:rPr>
-          <w:rFonts w:ascii="Times New Roman" w:eastAsia="Times New Roman" w:hAnsi="Times New Roman" w:cs="Times New Roman"/>
-        </w:rPr>
-      </w:pPr>
-      <w:r>
-        <w:rPr>
-          <w:rFonts w:ascii="Times New Roman" w:eastAsia="Times New Roman" w:hAnsi="Times New Roman" w:cs="Times New Roman"/>
-        </w:rPr>
-        <w:t xml:space="preserve">Clientes: </w:t>
-      </w:r>
-    </w:p>
-    <w:p>
-      <w:pPr>
-        <w:spacing w:line="360" w:lineRule="auto"/>
-        <w:jc w:val="both"/>
-        <w:rPr>
-          <w:rFonts w:ascii="Times New Roman" w:eastAsia="Times New Roman" w:hAnsi="Times New Roman" w:cs="Times New Roman"/>
-        </w:rPr>
-      </w:pPr>
-      <w:r>
-        <w:rPr>
-          <w:rFonts w:ascii="Times New Roman" w:eastAsia="Times New Roman" w:hAnsi="Times New Roman" w:cs="Times New Roman"/>
-        </w:rPr>
-        <w:t>-</w:t>
-      </w:r>
-      <w:r>
-        <w:rPr>
-          <w:rFonts w:ascii="Times New Roman" w:eastAsia="Times New Roman" w:hAnsi="Times New Roman" w:cs="Times New Roman"/>
-        </w:rPr>
-        <w:t xml:space="preserve"> </w:t>
-      </w:r>
-      <w:r>
-        <w:rPr>
-          <w:rFonts w:ascii="Times New Roman" w:eastAsia="Times New Roman" w:hAnsi="Times New Roman" w:cs="Times New Roman"/>
-        </w:rPr>
-        <w:t>Produtores de soja;</w:t>
-      </w:r>
-    </w:p>
-    <w:p>
-      <w:pPr>
-        <w:spacing w:line="360" w:lineRule="auto"/>
-        <w:jc w:val="both"/>
-        <w:rPr>
-          <w:rFonts w:ascii="Times New Roman" w:eastAsia="Times New Roman" w:hAnsi="Times New Roman" w:cs="Times New Roman"/>
-        </w:rPr>
-      </w:pPr>
-      <w:r>
-        <w:rPr>
-          <w:rFonts w:ascii="Times New Roman" w:eastAsia="Times New Roman" w:hAnsi="Times New Roman" w:cs="Times New Roman"/>
-        </w:rPr>
-        <w:t>-</w:t>
-      </w:r>
-      <w:r>
-        <w:rPr>
-          <w:rFonts w:ascii="Times New Roman" w:eastAsia="Times New Roman" w:hAnsi="Times New Roman" w:cs="Times New Roman"/>
-        </w:rPr>
-        <w:t xml:space="preserve"> </w:t>
-      </w:r>
-      <w:r>
-        <w:rPr>
-          <w:rFonts w:ascii="Times New Roman" w:eastAsia="Times New Roman" w:hAnsi="Times New Roman" w:cs="Times New Roman"/>
-        </w:rPr>
-        <w:t>Cooperativas agrícola;</w:t>
-      </w:r>
-    </w:p>
-    <w:p>
-      <w:pPr>
-        <w:spacing w:line="360" w:lineRule="auto"/>
-        <w:jc w:val="both"/>
-        <w:rPr>
-          <w:rFonts w:ascii="Times New Roman" w:eastAsia="Times New Roman" w:hAnsi="Times New Roman" w:cs="Times New Roman"/>
-        </w:rPr>
-      </w:pPr>
-      <w:r>
-        <w:rPr>
-          <w:rFonts w:ascii="Times New Roman" w:eastAsia="Times New Roman" w:hAnsi="Times New Roman" w:cs="Times New Roman"/>
-        </w:rPr>
-        <w:t>-</w:t>
-      </w:r>
-      <w:r>
-        <w:rPr>
-          <w:rFonts w:ascii="Times New Roman" w:eastAsia="Times New Roman" w:hAnsi="Times New Roman" w:cs="Times New Roman"/>
-        </w:rPr>
-        <w:t xml:space="preserve"> </w:t>
-      </w:r>
-      <w:r>
-        <w:rPr>
-          <w:rFonts w:ascii="Times New Roman" w:eastAsia="Times New Roman" w:hAnsi="Times New Roman" w:cs="Times New Roman"/>
-        </w:rPr>
-        <w:t>Indústrias de processamento de soja;</w:t>
-      </w:r>
-    </w:p>
-    <w:p>
-      <w:pPr>
-        <w:spacing w:line="360" w:lineRule="auto"/>
-        <w:jc w:val="both"/>
-        <w:rPr>
-          <w:rFonts w:ascii="Times New Roman" w:eastAsia="Times New Roman" w:hAnsi="Times New Roman" w:cs="Times New Roman"/>
-        </w:rPr>
-      </w:pPr>
-      <w:r>
-        <w:rPr>
-          <w:rFonts w:ascii="Times New Roman" w:eastAsia="Times New Roman" w:hAnsi="Times New Roman" w:cs="Times New Roman"/>
-        </w:rPr>
-        <w:t>-</w:t>
-      </w:r>
-      <w:r>
-        <w:rPr>
-          <w:rFonts w:ascii="Times New Roman" w:eastAsia="Times New Roman" w:hAnsi="Times New Roman" w:cs="Times New Roman"/>
-        </w:rPr>
-        <w:t xml:space="preserve"> </w:t>
-      </w:r>
-      <w:r>
-        <w:rPr>
-          <w:rFonts w:ascii="Times New Roman" w:eastAsia="Times New Roman" w:hAnsi="Times New Roman" w:cs="Times New Roman"/>
-        </w:rPr>
-        <w:t>Empresas de armazenagem de grãos;</w:t>
-      </w:r>
-    </w:p>
-    <w:p>
-      <w:pPr>
-        <w:spacing w:line="360" w:lineRule="auto"/>
-        <w:jc w:val="both"/>
-        <w:rPr>
-          <w:rFonts w:ascii="Times New Roman" w:eastAsia="Times New Roman" w:hAnsi="Times New Roman" w:cs="Times New Roman"/>
-        </w:rPr>
-      </w:pPr>
-      <w:r>
-        <w:rPr>
-          <w:rFonts w:ascii="Times New Roman" w:eastAsia="Times New Roman" w:hAnsi="Times New Roman" w:cs="Times New Roman"/>
-        </w:rPr>
-        <w:t>-</w:t>
-      </w:r>
-      <w:r>
-        <w:rPr>
-          <w:rFonts w:ascii="Times New Roman" w:eastAsia="Times New Roman" w:hAnsi="Times New Roman" w:cs="Times New Roman"/>
-        </w:rPr>
-        <w:t xml:space="preserve"> E</w:t>
-      </w:r>
-      <w:r>
-        <w:rPr>
-          <w:rFonts w:ascii="Times New Roman" w:eastAsia="Times New Roman" w:hAnsi="Times New Roman" w:cs="Times New Roman"/>
-        </w:rPr>
-        <w:t>xportadores de soja.</w:t>
-      </w:r>
-    </w:p>
-    <w:p>
-      <w:pPr>
-        <w:spacing w:line="360" w:lineRule="auto"/>
-        <w:jc w:val="both"/>
-        <w:rPr>
-          <w:rFonts w:ascii="Times New Roman" w:eastAsia="Times New Roman" w:hAnsi="Times New Roman" w:cs="Times New Roman"/>
-        </w:rPr>
-      </w:pPr>
-    </w:p>
-    <w:p>
-      <w:pPr>
-        <w:spacing w:line="360" w:lineRule="auto"/>
-        <w:jc w:val="both"/>
-        <w:rPr>
-          <w:rFonts w:ascii="Times New Roman" w:eastAsia="Times New Roman" w:hAnsi="Times New Roman" w:cs="Times New Roman"/>
-        </w:rPr>
-      </w:pPr>
-      <w:r>
-        <w:rPr>
-          <w:rFonts w:ascii="Times New Roman" w:eastAsia="Times New Roman" w:hAnsi="Times New Roman" w:cs="Times New Roman"/>
-        </w:rPr>
-        <w:t xml:space="preserve">Parceiros: </w:t>
-      </w:r>
-    </w:p>
-    <w:p>
-      <w:pPr>
-        <w:spacing w:line="360" w:lineRule="auto"/>
-        <w:jc w:val="both"/>
-        <w:rPr>
-          <w:rFonts w:ascii="Times New Roman" w:eastAsia="Times New Roman" w:hAnsi="Times New Roman" w:cs="Times New Roman"/>
-        </w:rPr>
-      </w:pPr>
-      <w:r>
-        <w:rPr>
-          <w:rFonts w:ascii="Times New Roman" w:eastAsia="Times New Roman" w:hAnsi="Times New Roman" w:cs="Times New Roman"/>
-        </w:rPr>
-        <w:t>-</w:t>
-      </w:r>
-      <w:r>
-        <w:rPr>
-          <w:rFonts w:ascii="Times New Roman" w:eastAsia="Times New Roman" w:hAnsi="Times New Roman" w:cs="Times New Roman"/>
-        </w:rPr>
-        <w:t xml:space="preserve"> </w:t>
-      </w:r>
-      <w:r>
-        <w:rPr>
-          <w:rFonts w:ascii="Times New Roman" w:eastAsia="Times New Roman" w:hAnsi="Times New Roman" w:cs="Times New Roman"/>
-        </w:rPr>
-        <w:t>Fabricante de sensores de gás;</w:t>
-      </w:r>
-    </w:p>
-    <w:p>
-      <w:pPr>
-        <w:spacing w:line="360" w:lineRule="auto"/>
-        <w:jc w:val="both"/>
-        <w:rPr>
-          <w:rFonts w:ascii="Times New Roman" w:eastAsia="Times New Roman" w:hAnsi="Times New Roman" w:cs="Times New Roman"/>
-        </w:rPr>
-      </w:pPr>
-      <w:r>
-        <w:rPr>
-          <w:rFonts w:ascii="Times New Roman" w:eastAsia="Times New Roman" w:hAnsi="Times New Roman" w:cs="Times New Roman"/>
-        </w:rPr>
-        <w:t>-</w:t>
-      </w:r>
-      <w:r>
-        <w:rPr>
-          <w:rFonts w:ascii="Times New Roman" w:eastAsia="Times New Roman" w:hAnsi="Times New Roman" w:cs="Times New Roman"/>
-        </w:rPr>
-        <w:t xml:space="preserve"> </w:t>
-      </w:r>
-      <w:r>
-        <w:rPr>
-          <w:rFonts w:ascii="Times New Roman" w:eastAsia="Times New Roman" w:hAnsi="Times New Roman" w:cs="Times New Roman"/>
-        </w:rPr>
-        <w:t xml:space="preserve">Provedores de serviços de cloud </w:t>
-      </w:r>
-      <w:proofErr w:type="spellStart"/>
-      <w:r>
-        <w:rPr>
-          <w:rFonts w:ascii="Times New Roman" w:eastAsia="Times New Roman" w:hAnsi="Times New Roman" w:cs="Times New Roman"/>
-        </w:rPr>
-        <w:t>computing</w:t>
-      </w:r>
-      <w:proofErr w:type="spellEnd"/>
-      <w:r>
-        <w:rPr>
-          <w:rFonts w:ascii="Times New Roman" w:eastAsia="Times New Roman" w:hAnsi="Times New Roman" w:cs="Times New Roman"/>
-        </w:rPr>
-        <w:t>;</w:t>
-      </w:r>
-    </w:p>
-    <w:p>
-      <w:pPr>
-        <w:spacing w:line="360" w:lineRule="auto"/>
-        <w:jc w:val="both"/>
-        <w:rPr>
-          <w:rFonts w:ascii="Times New Roman" w:eastAsia="Times New Roman" w:hAnsi="Times New Roman" w:cs="Times New Roman"/>
-        </w:rPr>
-      </w:pPr>
-      <w:r>
-        <w:rPr>
-          <w:rFonts w:ascii="Times New Roman" w:eastAsia="Times New Roman" w:hAnsi="Times New Roman" w:cs="Times New Roman"/>
-        </w:rPr>
-        <w:t>-</w:t>
-      </w:r>
-      <w:r>
-        <w:rPr>
-          <w:rFonts w:ascii="Times New Roman" w:eastAsia="Times New Roman" w:hAnsi="Times New Roman" w:cs="Times New Roman"/>
-        </w:rPr>
-        <w:t xml:space="preserve"> </w:t>
-      </w:r>
-      <w:r>
-        <w:rPr>
-          <w:rFonts w:ascii="Times New Roman" w:eastAsia="Times New Roman" w:hAnsi="Times New Roman" w:cs="Times New Roman"/>
-        </w:rPr>
-        <w:t>Instituições de pesquisa agrícola.</w:t>
-      </w:r>
-    </w:p>
-    <w:p>
-      <w:pPr>
-        <w:spacing w:line="360" w:lineRule="auto"/>
-        <w:jc w:val="both"/>
-        <w:rPr>
-          <w:rFonts w:ascii="Times New Roman" w:eastAsia="Times New Roman" w:hAnsi="Times New Roman" w:cs="Times New Roman"/>
-        </w:rPr>
-      </w:pPr>
-    </w:p>
-    <w:p>
-      <w:pPr>
-        <w:spacing w:line="360" w:lineRule="auto"/>
-        <w:jc w:val="both"/>
-        <w:rPr>
-          <w:rFonts w:ascii="Times New Roman" w:eastAsia="Times New Roman" w:hAnsi="Times New Roman" w:cs="Times New Roman"/>
-        </w:rPr>
-      </w:pPr>
-      <w:r>
-        <w:rPr>
-          <w:rFonts w:ascii="Times New Roman" w:eastAsia="Times New Roman" w:hAnsi="Times New Roman" w:cs="Times New Roman"/>
-        </w:rPr>
-        <w:t>Colaboradores:</w:t>
-      </w:r>
-    </w:p>
-    <w:p>
-      <w:pPr>
-        <w:spacing w:line="360" w:lineRule="auto"/>
-        <w:jc w:val="both"/>
-        <w:rPr>
-          <w:rFonts w:ascii="Times New Roman" w:eastAsia="Times New Roman" w:hAnsi="Times New Roman" w:cs="Times New Roman"/>
-        </w:rPr>
-      </w:pPr>
-      <w:r>
-        <w:rPr>
-          <w:rFonts w:ascii="Times New Roman" w:eastAsia="Times New Roman" w:hAnsi="Times New Roman" w:cs="Times New Roman"/>
-        </w:rPr>
-        <w:t>-</w:t>
-      </w:r>
-      <w:r>
-        <w:rPr>
-          <w:rFonts w:ascii="Times New Roman" w:eastAsia="Times New Roman" w:hAnsi="Times New Roman" w:cs="Times New Roman"/>
-        </w:rPr>
-        <w:t xml:space="preserve"> </w:t>
-      </w:r>
-      <w:r>
-        <w:rPr>
-          <w:rFonts w:ascii="Times New Roman" w:eastAsia="Times New Roman" w:hAnsi="Times New Roman" w:cs="Times New Roman"/>
-        </w:rPr>
-        <w:t>Engenheiros de software e desenvolvedores;</w:t>
-      </w:r>
-    </w:p>
-    <w:p>
-      <w:pPr>
-        <w:spacing w:line="360" w:lineRule="auto"/>
-        <w:jc w:val="both"/>
-        <w:rPr>
-          <w:rFonts w:ascii="Times New Roman" w:eastAsia="Times New Roman" w:hAnsi="Times New Roman" w:cs="Times New Roman"/>
-        </w:rPr>
-      </w:pPr>
-      <w:r>
-        <w:rPr>
-          <w:rFonts w:ascii="Times New Roman" w:eastAsia="Times New Roman" w:hAnsi="Times New Roman" w:cs="Times New Roman"/>
-        </w:rPr>
-        <w:t>-</w:t>
-      </w:r>
-      <w:r>
-        <w:rPr>
-          <w:rFonts w:ascii="Times New Roman" w:eastAsia="Times New Roman" w:hAnsi="Times New Roman" w:cs="Times New Roman"/>
-        </w:rPr>
-        <w:t xml:space="preserve"> </w:t>
-      </w:r>
-      <w:r>
-        <w:rPr>
-          <w:rFonts w:ascii="Times New Roman" w:eastAsia="Times New Roman" w:hAnsi="Times New Roman" w:cs="Times New Roman"/>
-        </w:rPr>
-        <w:t>Especialistas em IoT;</w:t>
-      </w:r>
-    </w:p>
-    <w:p>
-      <w:pPr>
-        <w:spacing w:line="360" w:lineRule="auto"/>
-        <w:jc w:val="both"/>
-        <w:rPr>
-          <w:rFonts w:ascii="Times New Roman" w:eastAsia="Times New Roman" w:hAnsi="Times New Roman" w:cs="Times New Roman"/>
-        </w:rPr>
-      </w:pPr>
-      <w:r>
-        <w:rPr>
-          <w:rFonts w:ascii="Times New Roman" w:eastAsia="Times New Roman" w:hAnsi="Times New Roman" w:cs="Times New Roman"/>
-        </w:rPr>
-        <w:t>-</w:t>
-      </w:r>
-      <w:r>
-        <w:rPr>
-          <w:rFonts w:ascii="Times New Roman" w:eastAsia="Times New Roman" w:hAnsi="Times New Roman" w:cs="Times New Roman"/>
-        </w:rPr>
-        <w:t xml:space="preserve"> </w:t>
-      </w:r>
-      <w:r>
-        <w:rPr>
-          <w:rFonts w:ascii="Times New Roman" w:eastAsia="Times New Roman" w:hAnsi="Times New Roman" w:cs="Times New Roman"/>
-        </w:rPr>
-        <w:t>Analistas de dados;</w:t>
-      </w:r>
-    </w:p>
-    <w:p>
-      <w:pPr>
-        <w:spacing w:line="360" w:lineRule="auto"/>
-        <w:jc w:val="both"/>
-        <w:rPr>
-          <w:rFonts w:ascii="Times New Roman" w:eastAsia="Times New Roman" w:hAnsi="Times New Roman" w:cs="Times New Roman"/>
-        </w:rPr>
-      </w:pPr>
-      <w:r>
-        <w:rPr>
-          <w:rFonts w:ascii="Times New Roman" w:eastAsia="Times New Roman" w:hAnsi="Times New Roman" w:cs="Times New Roman"/>
-        </w:rPr>
-        <w:t>-</w:t>
-      </w:r>
-      <w:r>
-        <w:rPr>
-          <w:rFonts w:ascii="Times New Roman" w:eastAsia="Times New Roman" w:hAnsi="Times New Roman" w:cs="Times New Roman"/>
-        </w:rPr>
-        <w:t xml:space="preserve"> </w:t>
-      </w:r>
-      <w:r>
-        <w:rPr>
-          <w:rFonts w:ascii="Times New Roman" w:eastAsia="Times New Roman" w:hAnsi="Times New Roman" w:cs="Times New Roman"/>
-        </w:rPr>
-        <w:t>Gestor de projetos;</w:t>
-      </w:r>
-    </w:p>
-    <w:p>
-      <w:pPr>
-        <w:spacing w:line="360" w:lineRule="auto"/>
-        <w:jc w:val="both"/>
-        <w:rPr>
-          <w:rFonts w:ascii="Times New Roman" w:eastAsia="Times New Roman" w:hAnsi="Times New Roman" w:cs="Times New Roman"/>
-        </w:rPr>
-      </w:pPr>
-      <w:r>
-        <w:rPr>
-          <w:rFonts w:ascii="Times New Roman" w:eastAsia="Times New Roman" w:hAnsi="Times New Roman" w:cs="Times New Roman"/>
-        </w:rPr>
-        <w:t>-</w:t>
-      </w:r>
-      <w:r>
-        <w:rPr>
-          <w:rFonts w:ascii="Times New Roman" w:eastAsia="Times New Roman" w:hAnsi="Times New Roman" w:cs="Times New Roman"/>
-        </w:rPr>
-        <w:t xml:space="preserve"> </w:t>
-      </w:r>
-      <w:r>
-        <w:rPr>
-          <w:rFonts w:ascii="Times New Roman" w:eastAsia="Times New Roman" w:hAnsi="Times New Roman" w:cs="Times New Roman"/>
-        </w:rPr>
-        <w:t>Especi</w:t>
-      </w:r>
-      <w:r>
-        <w:rPr>
-          <w:rFonts w:ascii="Times New Roman" w:eastAsia="Times New Roman" w:hAnsi="Times New Roman" w:cs="Times New Roman"/>
-        </w:rPr>
-        <w:t>alistas</w:t>
-      </w:r>
-      <w:r>
-        <w:rPr>
-          <w:rFonts w:ascii="Times New Roman" w:eastAsia="Times New Roman" w:hAnsi="Times New Roman" w:cs="Times New Roman"/>
-        </w:rPr>
-        <w:t xml:space="preserve"> agrônomos.</w:t>
-      </w:r>
-    </w:p>
-    <w:p>
-      <w:pPr>
-        <w:spacing w:line="360" w:lineRule="auto"/>
-        <w:jc w:val="both"/>
-        <w:rPr>
-          <w:rFonts w:ascii="Times New Roman" w:eastAsia="Times New Roman" w:hAnsi="Times New Roman" w:cs="Times New Roman"/>
-        </w:rPr>
-      </w:pPr>
-    </w:p>
-    <w:p>
-      <w:pPr>
-        <w:spacing w:line="360" w:lineRule="auto"/>
-        <w:jc w:val="both"/>
-        <w:rPr>
-          <w:rFonts w:ascii="Times New Roman" w:eastAsia="Times New Roman" w:hAnsi="Times New Roman" w:cs="Times New Roman"/>
-        </w:rPr>
-      </w:pPr>
-    </w:p>
-    <w:p>
-      <w:pPr>
-        <w:spacing w:line="360" w:lineRule="auto"/>
-        <w:jc w:val="both"/>
-        <w:rPr>
-          <w:rFonts w:ascii="Times New Roman" w:eastAsia="Times New Roman" w:hAnsi="Times New Roman" w:cs="Times New Roman"/>
-        </w:rPr>
-      </w:pPr>
-    </w:p>
-    <w:p>
-      <w:pPr>
-        <w:spacing w:line="360" w:lineRule="auto"/>
-        <w:jc w:val="both"/>
-        <w:rPr>
-          <w:rFonts w:ascii="Times New Roman" w:eastAsia="Times New Roman" w:hAnsi="Times New Roman" w:cs="Times New Roman"/>
-        </w:rPr>
-      </w:pPr>
-    </w:p>
-    <w:p>
-      <w:pPr>
-        <w:spacing w:line="360" w:lineRule="auto"/>
-        <w:jc w:val="both"/>
-        <w:rPr>
-          <w:rFonts w:ascii="Times New Roman" w:eastAsia="Times New Roman" w:hAnsi="Times New Roman" w:cs="Times New Roman"/>
-        </w:rPr>
-      </w:pPr>
-    </w:p>
-    <w:p>
-      <w:pPr>
-        <w:spacing w:line="360" w:lineRule="auto"/>
-        <w:ind w:firstLine="708"/>
-        <w:jc w:val="both"/>
-        <w:rPr>
-          <w:rFonts w:ascii="Times New Roman" w:eastAsia="Times New Roman" w:hAnsi="Times New Roman" w:cs="Times New Roman"/>
-          <w:b/>
-          <w:bCs/>
-        </w:rPr>
-      </w:pPr>
-      <w:r>
-        <w:rPr>
-          <w:rFonts w:ascii="Times New Roman" w:eastAsia="Times New Roman" w:hAnsi="Times New Roman" w:cs="Times New Roman"/>
-          <w:b/>
-          <w:bCs/>
-        </w:rPr>
-        <w:lastRenderedPageBreak/>
-        <w:t>BIBLIOGRAFIA</w:t>
-      </w:r>
-      <w:r>
-        <w:rPr>
-          <w:rFonts w:ascii="Times New Roman" w:eastAsia="Times New Roman" w:hAnsi="Times New Roman" w:cs="Times New Roman"/>
-          <w:b/>
-          <w:bCs/>
-        </w:rPr>
-        <w:t>:</w:t>
-      </w:r>
-    </w:p>
-    <w:p>
-      <w:pPr>
-        <w:spacing w:line="360" w:lineRule="auto"/>
-        <w:jc w:val="both"/>
-        <w:rPr>
-          <w:rFonts w:ascii="Times New Roman" w:eastAsia="Times New Roman" w:hAnsi="Times New Roman" w:cs="Times New Roman"/>
-        </w:rPr>
-      </w:pPr>
-      <w:r>
-        <w:rPr>
-          <w:rFonts w:ascii="Times New Roman" w:eastAsia="Times New Roman" w:hAnsi="Times New Roman" w:cs="Times New Roman"/>
-        </w:rPr>
-        <w:t>https://www.voltacorreiatransportadora.com.br/blog/a-importancia-da-ventilacao-em-silos </w:t>
-      </w:r>
-    </w:p>
-    <w:p>
-      <w:pPr>
-        <w:spacing w:line="360" w:lineRule="auto"/>
-        <w:jc w:val="both"/>
-        <w:rPr>
-          <w:rFonts w:ascii="Times New Roman" w:eastAsia="Times New Roman" w:hAnsi="Times New Roman" w:cs="Times New Roman"/>
-        </w:rPr>
-      </w:pPr>
-      <w:r>
-        <w:rPr>
-          <w:rFonts w:ascii="Times New Roman" w:eastAsia="Times New Roman" w:hAnsi="Times New Roman" w:cs="Times New Roman"/>
-        </w:rPr>
-        <w:t>https://www.embrapa.br/web/portal/soja/cultivos/soja1/dados-economicos </w:t>
-      </w:r>
-    </w:p>
-    <w:p>
-      <w:pPr>
-        <w:spacing w:line="360" w:lineRule="auto"/>
-        <w:jc w:val="both"/>
-        <w:rPr>
-          <w:rFonts w:ascii="Times New Roman" w:eastAsia="Times New Roman" w:hAnsi="Times New Roman" w:cs="Times New Roman"/>
-        </w:rPr>
-      </w:pPr>
-      <w:r>
-        <w:rPr>
-          <w:rFonts w:ascii="Times New Roman" w:eastAsia="Times New Roman" w:hAnsi="Times New Roman" w:cs="Times New Roman"/>
-        </w:rPr>
-        <w:t>https://www.agrolink.com.br/noticias/kepler-weber-apresenta-silo-com-capacidade-para-35-mil-toneladas_188210.html </w:t>
-      </w:r>
-    </w:p>
-    <w:p>
-      <w:pPr>
-        <w:spacing w:line="360" w:lineRule="auto"/>
-        <w:jc w:val="both"/>
-        <w:rPr>
-          <w:rFonts w:ascii="Times New Roman" w:eastAsia="Times New Roman" w:hAnsi="Times New Roman" w:cs="Times New Roman"/>
-        </w:rPr>
-      </w:pPr>
-      <w:r>
-        <w:rPr>
-          <w:rFonts w:ascii="Times New Roman" w:eastAsia="Times New Roman" w:hAnsi="Times New Roman" w:cs="Times New Roman"/>
-        </w:rPr>
-        <w:t>https://www.melhorcambio.com/soja-hoje#:~:text=O%20valor%20da%20saca%20da,em%20R%24%20133%2C12</w:t>
-      </w:r>
-      <w:r>
-        <w:rPr>
-          <w:rFonts w:ascii="Times New Roman" w:eastAsia="Times New Roman" w:hAnsi="Times New Roman" w:cs="Times New Roman"/>
-          <w:u w:val="single"/>
-        </w:rPr>
-        <w:t>.</w:t>
-      </w:r>
-      <w:r>
-        <w:rPr>
-          <w:rFonts w:ascii="Times New Roman" w:eastAsia="Times New Roman" w:hAnsi="Times New Roman" w:cs="Times New Roman"/>
-        </w:rPr>
-        <w:t> </w:t>
-      </w:r>
-    </w:p>
-    <w:p>
-      <w:pPr>
-        <w:spacing w:line="360" w:lineRule="auto"/>
-        <w:jc w:val="both"/>
-        <w:rPr>
-          <w:rFonts w:ascii="Times New Roman" w:eastAsia="Times New Roman" w:hAnsi="Times New Roman" w:cs="Times New Roman"/>
-        </w:rPr>
-      </w:pPr>
-      <w:r>
-        <w:rPr>
-          <w:rFonts w:ascii="Times New Roman" w:eastAsia="Times New Roman" w:hAnsi="Times New Roman" w:cs="Times New Roman"/>
-        </w:rPr>
-        <w:t>https://www.embrapa.br/busca-de-noticias/-/noticia/46816126/publicacao-da-embrapa-mostra-que-soja-brasileira-tem-tecnologia-para-aumento-de-producao-sem-pressao-por-areas-de-florestas </w:t>
-      </w:r>
-    </w:p>
-    <w:p>
-      <w:pPr>
-        <w:spacing w:line="360" w:lineRule="auto"/>
-        <w:jc w:val="both"/>
-        <w:rPr>
-          <w:rFonts w:ascii="Times New Roman" w:eastAsia="Times New Roman" w:hAnsi="Times New Roman" w:cs="Times New Roman"/>
-        </w:rPr>
-      </w:pPr>
-      <w:r>
-        <w:rPr>
-          <w:rFonts w:ascii="Times New Roman" w:eastAsia="Times New Roman" w:hAnsi="Times New Roman" w:cs="Times New Roman"/>
-        </w:rPr>
-        <w:t>https://cycloar.ind.br/armazenamento-de-soja-conheca-o-passo-a-passo-para-uma-armazenagem-de-sucesso/ </w:t>
-      </w:r>
-    </w:p>
-    <w:p>
-      <w:pPr>
-        <w:spacing w:line="360" w:lineRule="auto"/>
-        <w:jc w:val="both"/>
-        <w:rPr>
-          <w:rFonts w:ascii="Times New Roman" w:eastAsia="Times New Roman" w:hAnsi="Times New Roman" w:cs="Times New Roman"/>
-        </w:rPr>
-      </w:pPr>
-      <w:r>
-        <w:rPr>
-          <w:rFonts w:ascii="Times New Roman" w:eastAsia="Times New Roman" w:hAnsi="Times New Roman" w:cs="Times New Roman"/>
-        </w:rPr>
-        <w:t>https://agro2.com.br/agricultura/armazenamento-soja-qualidade-preco/ </w:t>
-      </w:r>
-    </w:p>
-    <w:p>
-      <w:pPr>
-        <w:spacing w:line="360" w:lineRule="auto"/>
-        <w:jc w:val="both"/>
-        <w:rPr>
-          <w:rFonts w:ascii="Times New Roman" w:eastAsia="Times New Roman" w:hAnsi="Times New Roman" w:cs="Times New Roman"/>
-        </w:rPr>
-      </w:pPr>
-      <w:r>
-        <w:rPr>
-          <w:rFonts w:ascii="Times New Roman" w:eastAsia="Times New Roman" w:hAnsi="Times New Roman" w:cs="Times New Roman"/>
-        </w:rPr>
-        <w:t>https://conexled.com/prevencao-explosoes-guia-essencial/#:~:text=Decomposição%20dos%20grãos%3A%20A%20decomposição,com%20uma%20chama%2C%20causando%20explosões. </w:t>
-      </w:r>
-    </w:p>
-    <w:p>
-      <w:pPr>
-        <w:spacing w:line="360" w:lineRule="auto"/>
-        <w:jc w:val="both"/>
-        <w:rPr>
-          <w:rFonts w:ascii="Times New Roman" w:eastAsia="Times New Roman" w:hAnsi="Times New Roman" w:cs="Times New Roman"/>
-        </w:rPr>
-      </w:pPr>
-      <w:r>
-        <w:rPr>
-          <w:rFonts w:ascii="Times New Roman" w:eastAsia="Times New Roman" w:hAnsi="Times New Roman" w:cs="Times New Roman"/>
-        </w:rPr>
-        <w:t>http://www.ufrrj.br/institutos/it/de/acidentes/silo.htm </w:t>
-      </w:r>
-    </w:p>
-    <w:p>
-      <w:pPr>
-        <w:spacing w:line="360" w:lineRule="auto"/>
-        <w:jc w:val="both"/>
-        <w:rPr>
-          <w:rFonts w:ascii="Times New Roman" w:eastAsia="Times New Roman" w:hAnsi="Times New Roman" w:cs="Times New Roman"/>
-        </w:rPr>
-      </w:pPr>
-      <w:r>
-        <w:rPr>
-          <w:rFonts w:ascii="Times New Roman" w:eastAsia="Times New Roman" w:hAnsi="Times New Roman" w:cs="Times New Roman"/>
-        </w:rPr>
-        <w:t>https://g1.globo.com/fantastico/noticia/2023/07/30/tragedia-em-silo-no-interior-do-parana-imagens-exclusivas-mostram-explosao-em-armazem.ghtml </w:t>
-      </w:r>
-    </w:p>
-    <w:p>
-      <w:pPr>
-        <w:spacing w:line="360" w:lineRule="auto"/>
-        <w:jc w:val="both"/>
-        <w:rPr>
-          <w:rFonts w:ascii="Times New Roman" w:eastAsia="Times New Roman" w:hAnsi="Times New Roman" w:cs="Times New Roman"/>
-        </w:rPr>
-      </w:pPr>
-      <w:r>
-        <w:rPr>
-          <w:rFonts w:ascii="Times New Roman" w:eastAsia="Times New Roman" w:hAnsi="Times New Roman" w:cs="Times New Roman"/>
-        </w:rPr>
         <w:t>https://agenciabrasil.ebc.com.br/geral/noticia/2024-03/excesso-de-poeira-de-graos-causou-explosao-em-silo-no-parana-em-julho </w:t>
       </w:r>
     </w:p>
@@ -3106,7 +3693,6 @@
         <w:rPr>
           <w:rFonts w:ascii="Times New Roman" w:eastAsia="Times New Roman" w:hAnsi="Times New Roman" w:cs="Times New Roman"/>
         </w:rPr>
-        <w:lastRenderedPageBreak/>
         <w:t>https://www.ams.usda.gov/sites/default/files/media/GTR03022023.pdf</w:t>
       </w:r>
     </w:p>
@@ -3135,10 +3721,10 @@
       </w:pPr>
     </w:p>
     <w:sectPr>
-      <w:headerReference w:type="default" r:id="rId13"/>
-      <w:footerReference w:type="default" r:id="rId14"/>
-      <w:headerReference w:type="first" r:id="rId15"/>
-      <w:footerReference w:type="first" r:id="rId16"/>
+      <w:headerReference w:type="default" r:id="rId18"/>
+      <w:footerReference w:type="default" r:id="rId19"/>
+      <w:headerReference w:type="first" r:id="rId20"/>
+      <w:footerReference w:type="first" r:id="rId21"/>
       <w:pgSz w:w="11906" w:h="16838"/>
       <w:pgMar w:top="1440" w:right="1077" w:bottom="1440" w:left="1077" w:header="709" w:footer="709" w:gutter="0"/>
       <w:cols w:space="708"/>
@@ -9222,6 +9808,7 @@
   <w:style w:type="character" w:default="1" w:styleId="Fontepargpadro">
     <w:name w:val="Default Paragraph Font"/>
     <w:uiPriority w:val="1"/>
+    <w:semiHidden/>
     <w:unhideWhenUsed/>
   </w:style>
   <w:style w:type="table" w:default="1" w:styleId="Tabelanormal">

</xml_diff>

<commit_message>
Alteração nas premissas. Correção de erros
</commit_message>
<xml_diff>
--- a/SPRINT 1/TI-Documentação-Grupo1.docx
+++ b/SPRINT 1/TI-Documentação-Grupo1.docx
@@ -167,25 +167,7 @@
           <w:b/>
           <w:bCs/>
         </w:rPr>
-        <w:t xml:space="preserve">Guilherme </w:t>
-      </w:r>
-      <w:proofErr w:type="spellStart"/>
-      <w:r>
-        <w:rPr>
-          <w:rFonts w:ascii="Times New Roman" w:eastAsia="Times New Roman" w:hAnsi="Times New Roman" w:cs="Times New Roman"/>
-          <w:b/>
-          <w:bCs/>
-        </w:rPr>
-        <w:t>Antonio</w:t>
-      </w:r>
-      <w:proofErr w:type="spellEnd"/>
-      <w:r>
-        <w:rPr>
-          <w:rFonts w:ascii="Times New Roman" w:eastAsia="Times New Roman" w:hAnsi="Times New Roman" w:cs="Times New Roman"/>
-          <w:b/>
-          <w:bCs/>
-        </w:rPr>
-        <w:t xml:space="preserve"> Souza</w:t>
+        <w:t>Guilherme Antonio Souza</w:t>
       </w:r>
       <w:r>
         <w:rPr>
@@ -223,23 +205,13 @@
           <w:rFonts w:ascii="Times New Roman" w:eastAsia="Times New Roman" w:hAnsi="Times New Roman" w:cs="Times New Roman"/>
         </w:rPr>
       </w:pPr>
-      <w:proofErr w:type="spellStart"/>
-      <w:r>
-        <w:rPr>
-          <w:rFonts w:ascii="Times New Roman" w:eastAsia="Times New Roman" w:hAnsi="Times New Roman" w:cs="Times New Roman"/>
-          <w:b/>
-          <w:bCs/>
-        </w:rPr>
-        <w:t>Linya</w:t>
-      </w:r>
-      <w:proofErr w:type="spellEnd"/>
-      <w:r>
-        <w:rPr>
-          <w:rFonts w:ascii="Times New Roman" w:eastAsia="Times New Roman" w:hAnsi="Times New Roman" w:cs="Times New Roman"/>
-          <w:b/>
-          <w:bCs/>
-        </w:rPr>
-        <w:t xml:space="preserve"> Mendonça</w:t>
+      <w:r>
+        <w:rPr>
+          <w:rFonts w:ascii="Times New Roman" w:eastAsia="Times New Roman" w:hAnsi="Times New Roman" w:cs="Times New Roman"/>
+          <w:b/>
+          <w:bCs/>
+        </w:rPr>
+        <w:t>Linya Mendonça</w:t>
       </w:r>
       <w:r>
         <w:rPr>
@@ -347,19 +319,11 @@
           <w:rFonts w:ascii="Times New Roman" w:eastAsia="Times New Roman" w:hAnsi="Times New Roman" w:cs="Times New Roman"/>
         </w:rPr>
       </w:pPr>
-      <w:proofErr w:type="spellStart"/>
-      <w:r>
-        <w:rPr>
-          <w:rFonts w:ascii="Times New Roman" w:eastAsia="Times New Roman" w:hAnsi="Times New Roman" w:cs="Times New Roman"/>
-        </w:rPr>
-        <w:t>SPTech</w:t>
-      </w:r>
-      <w:proofErr w:type="spellEnd"/>
-      <w:r>
-        <w:rPr>
-          <w:rFonts w:ascii="Times New Roman" w:eastAsia="Times New Roman" w:hAnsi="Times New Roman" w:cs="Times New Roman"/>
-        </w:rPr>
-        <w:t xml:space="preserve"> - </w:t>
+      <w:r>
+        <w:rPr>
+          <w:rFonts w:ascii="Times New Roman" w:eastAsia="Times New Roman" w:hAnsi="Times New Roman" w:cs="Times New Roman"/>
+        </w:rPr>
+        <w:t xml:space="preserve">SPTech - </w:t>
       </w:r>
       <w:r>
         <w:rPr>
@@ -925,77 +889,7 @@
         <w:rPr>
           <w:rFonts w:ascii="Times New Roman" w:eastAsia="Times New Roman" w:hAnsi="Times New Roman" w:cs="Times New Roman"/>
         </w:rPr>
-        <w:t>Um exemplo do perigo desse armazenamento é a explosão que aconteceu no Paraná na Cooperativa C. Vale em 2023, na qual segundo o G1 deixou 8 mortos e acarretou a perda dos grãos armazenados. Além disso, o risco se agrava devido à proximidade com áreas de trabalho e outros silos que podem reverberar a explosão. Somando-se a isso, segundo a OSHA (</w:t>
-      </w:r>
-      <w:proofErr w:type="spellStart"/>
-      <w:r>
-        <w:rPr>
-          <w:rFonts w:ascii="Times New Roman" w:eastAsia="Times New Roman" w:hAnsi="Times New Roman" w:cs="Times New Roman"/>
-        </w:rPr>
-        <w:t>Occupational</w:t>
-      </w:r>
-      <w:proofErr w:type="spellEnd"/>
-      <w:r>
-        <w:rPr>
-          <w:rFonts w:ascii="Times New Roman" w:eastAsia="Times New Roman" w:hAnsi="Times New Roman" w:cs="Times New Roman"/>
-        </w:rPr>
-        <w:t xml:space="preserve"> </w:t>
-      </w:r>
-      <w:proofErr w:type="spellStart"/>
-      <w:r>
-        <w:rPr>
-          <w:rFonts w:ascii="Times New Roman" w:eastAsia="Times New Roman" w:hAnsi="Times New Roman" w:cs="Times New Roman"/>
-        </w:rPr>
-        <w:t>Safety</w:t>
-      </w:r>
-      <w:proofErr w:type="spellEnd"/>
-      <w:r>
-        <w:rPr>
-          <w:rFonts w:ascii="Times New Roman" w:eastAsia="Times New Roman" w:hAnsi="Times New Roman" w:cs="Times New Roman"/>
-        </w:rPr>
-        <w:t xml:space="preserve"> </w:t>
-      </w:r>
-      <w:proofErr w:type="spellStart"/>
-      <w:r>
-        <w:rPr>
-          <w:rFonts w:ascii="Times New Roman" w:eastAsia="Times New Roman" w:hAnsi="Times New Roman" w:cs="Times New Roman"/>
-        </w:rPr>
-        <w:t>and</w:t>
-      </w:r>
-      <w:proofErr w:type="spellEnd"/>
-      <w:r>
-        <w:rPr>
-          <w:rFonts w:ascii="Times New Roman" w:eastAsia="Times New Roman" w:hAnsi="Times New Roman" w:cs="Times New Roman"/>
-        </w:rPr>
-        <w:t xml:space="preserve"> </w:t>
-      </w:r>
-      <w:proofErr w:type="spellStart"/>
-      <w:r>
-        <w:rPr>
-          <w:rFonts w:ascii="Times New Roman" w:eastAsia="Times New Roman" w:hAnsi="Times New Roman" w:cs="Times New Roman"/>
-        </w:rPr>
-        <w:t>Healt</w:t>
-      </w:r>
-      <w:proofErr w:type="spellEnd"/>
-      <w:r>
-        <w:rPr>
-          <w:rFonts w:ascii="Times New Roman" w:eastAsia="Times New Roman" w:hAnsi="Times New Roman" w:cs="Times New Roman"/>
-        </w:rPr>
-        <w:t xml:space="preserve"> </w:t>
-      </w:r>
-      <w:proofErr w:type="spellStart"/>
-      <w:r>
-        <w:rPr>
-          <w:rFonts w:ascii="Times New Roman" w:eastAsia="Times New Roman" w:hAnsi="Times New Roman" w:cs="Times New Roman"/>
-        </w:rPr>
-        <w:t>Admnistration</w:t>
-      </w:r>
-      <w:proofErr w:type="spellEnd"/>
-      <w:r>
-        <w:rPr>
-          <w:rFonts w:ascii="Times New Roman" w:eastAsia="Times New Roman" w:hAnsi="Times New Roman" w:cs="Times New Roman"/>
-        </w:rPr>
-        <w:t>), órgão americano, de 1976 a 2011 houve 503 explosões em silos, sendo 12 explosões ainda em 2010, as quais acarretaram à morte de 184 pessoas. Portanto, torna-se evidente o risco humano e financeiro. Ameaçando então os agricultores donos da safra e os funcionários que rondam perto desses silos. </w:t>
+        <w:t>Um exemplo do perigo desse armazenamento é a explosão que aconteceu no Paraná na Cooperativa C. Vale em 2023, na qual segundo o G1 deixou 8 mortos e acarretou a perda dos grãos armazenados. Além disso, o risco se agrava devido à proximidade com áreas de trabalho e outros silos que podem reverberar a explosão. Somando-se a isso, segundo a OSHA (Occupational Safety and Healt Admnistration), órgão americano, de 1976 a 2011 houve 503 explosões em silos, sendo 12 explosões ainda em 2010, as quais acarretaram à morte de 184 pessoas. Portanto, torna-se evidente o risco humano e financeiro. Ameaçando então os agricultores donos da safra e os funcionários que rondam perto desses silos. </w:t>
       </w:r>
     </w:p>
     <w:p>
@@ -1169,7 +1063,19 @@
         <w:rPr>
           <w:rFonts w:ascii="Times New Roman" w:eastAsia="Times New Roman" w:hAnsi="Times New Roman" w:cs="Times New Roman"/>
         </w:rPr>
-        <w:t>Garantiremos que 100% dos sensores instalados estejam funcionando corretamente e enviando alertas com uma taxa de precisão de pelo menos 95%, com tempo de resposta de menos de 20 segundos após a detecção de um risco. </w:t>
+        <w:t xml:space="preserve">Garantiremos que </w:t>
+      </w:r>
+      <w:r>
+        <w:rPr>
+          <w:rFonts w:ascii="Times New Roman" w:eastAsia="Times New Roman" w:hAnsi="Times New Roman" w:cs="Times New Roman"/>
+        </w:rPr>
+        <w:t xml:space="preserve">os </w:t>
+      </w:r>
+      <w:r>
+        <w:rPr>
+          <w:rFonts w:ascii="Times New Roman" w:eastAsia="Times New Roman" w:hAnsi="Times New Roman" w:cs="Times New Roman"/>
+        </w:rPr>
+        <w:t>sensores instalados estejam funcionando corretamente e enviando alertas com tempo de resposta de menos de 20 segundos após a detecção de um risco. </w:t>
       </w:r>
     </w:p>
     <w:p>
@@ -1354,23 +1260,23 @@
           <w:b/>
           <w:bCs/>
         </w:rPr>
+        <w:t>Eficiência Operacional</w:t>
+      </w:r>
+    </w:p>
+    <w:p>
+      <w:pPr>
+        <w:spacing w:line="360" w:lineRule="auto"/>
+        <w:ind w:firstLine="708"/>
+        <w:jc w:val="both"/>
+        <w:rPr>
+          <w:rFonts w:ascii="Times New Roman" w:eastAsia="Times New Roman" w:hAnsi="Times New Roman" w:cs="Times New Roman"/>
+        </w:rPr>
+      </w:pPr>
+      <w:r>
+        <w:rPr>
+          <w:rFonts w:ascii="Times New Roman" w:eastAsia="Times New Roman" w:hAnsi="Times New Roman" w:cs="Times New Roman"/>
+        </w:rPr>
         <w:lastRenderedPageBreak/>
-        <w:t>Eficiência Operacional</w:t>
-      </w:r>
-    </w:p>
-    <w:p>
-      <w:pPr>
-        <w:spacing w:line="360" w:lineRule="auto"/>
-        <w:ind w:firstLine="708"/>
-        <w:jc w:val="both"/>
-        <w:rPr>
-          <w:rFonts w:ascii="Times New Roman" w:eastAsia="Times New Roman" w:hAnsi="Times New Roman" w:cs="Times New Roman"/>
-        </w:rPr>
-      </w:pPr>
-      <w:r>
-        <w:rPr>
-          <w:rFonts w:ascii="Times New Roman" w:eastAsia="Times New Roman" w:hAnsi="Times New Roman" w:cs="Times New Roman"/>
-        </w:rPr>
         <w:t>Sensores de gás contribuem para a eficiência operacional ao fornecer dados em tempo real sobre as condições dentro do silo. Isso permite ajustes imediatos nas operações, como a otimização da ventilação e a gestão adequada da umidade, melhorando a qualidade do grão, reduzindo desperdícios e diminuindo riscos.</w:t>
       </w:r>
     </w:p>
@@ -1587,28 +1493,22 @@
         <w:rPr>
           <w:rFonts w:ascii="Times New Roman" w:eastAsia="Times New Roman" w:hAnsi="Times New Roman" w:cs="Times New Roman"/>
         </w:rPr>
-        <w:t xml:space="preserve">Os silos são grandes reservatórios para o armazenamento e conservação de produtos agrícolas, essas construções são destinadas a guardar essencialmente grãos secos, cereais, sementes e forragens verdes. No processo de armazenagem ou movimento dos grãos, há a formação de poeira. Essa poeira de grão </w:t>
-      </w:r>
+        <w:t>Os silos são grandes reservatórios para o armazenamento e conservação de produtos agrícolas, essas construções são destinadas a guardar essencialmente grãos secos, cereais, sementes e forragens verdes. No processo de armazenagem ou movimento dos grãos, há a formação de poeira. Essa poeira de grão quando aquecida gera gases inflamáveis como metanol, propanol e butanol, e quando há o auxílio de uma fonte de ignição com energia gera grandes explosões e incêndio no local. </w:t>
+      </w:r>
+    </w:p>
+    <w:p>
+      <w:pPr>
+        <w:spacing w:line="360" w:lineRule="auto"/>
+        <w:jc w:val="both"/>
+        <w:rPr>
+          <w:rFonts w:ascii="Times New Roman" w:eastAsia="Times New Roman" w:hAnsi="Times New Roman" w:cs="Times New Roman"/>
+        </w:rPr>
+      </w:pPr>
       <w:r>
         <w:rPr>
           <w:rFonts w:ascii="Times New Roman" w:eastAsia="Times New Roman" w:hAnsi="Times New Roman" w:cs="Times New Roman"/>
         </w:rPr>
         <w:lastRenderedPageBreak/>
-        <w:t>quando aquecida gera gases inflamáveis como metanol, propanol e butanol, e quando há o auxílio de uma fonte de ignição com energia gera grandes explosões e incêndio no local. </w:t>
-      </w:r>
-    </w:p>
-    <w:p>
-      <w:pPr>
-        <w:spacing w:line="360" w:lineRule="auto"/>
-        <w:jc w:val="both"/>
-        <w:rPr>
-          <w:rFonts w:ascii="Times New Roman" w:eastAsia="Times New Roman" w:hAnsi="Times New Roman" w:cs="Times New Roman"/>
-        </w:rPr>
-      </w:pPr>
-      <w:r>
-        <w:rPr>
-          <w:rFonts w:ascii="Times New Roman" w:eastAsia="Times New Roman" w:hAnsi="Times New Roman" w:cs="Times New Roman"/>
-        </w:rPr>
         <w:t xml:space="preserve"> A soja é um grão que comumente é armazenado em silos, sendo </w:t>
       </w:r>
       <w:r>
@@ -1927,8 +1827,353 @@
           <w:b/>
           <w:bCs/>
         </w:rPr>
+        <w:t>Limites e exclusões</w:t>
+      </w:r>
+      <w:r>
+        <w:rPr>
+          <w:rFonts w:ascii="Times New Roman" w:eastAsia="Times New Roman" w:hAnsi="Times New Roman" w:cs="Times New Roman"/>
+          <w:b/>
+          <w:bCs/>
+        </w:rPr>
+        <w:t>:</w:t>
+      </w:r>
+    </w:p>
+    <w:p>
+      <w:pPr>
+        <w:spacing w:line="360" w:lineRule="auto"/>
+        <w:jc w:val="both"/>
+        <w:rPr>
+          <w:rFonts w:ascii="Times New Roman" w:eastAsia="Times New Roman" w:hAnsi="Times New Roman" w:cs="Times New Roman"/>
+        </w:rPr>
+      </w:pPr>
+      <w:r>
+        <w:rPr>
+          <w:rFonts w:ascii="Times New Roman" w:eastAsia="Times New Roman" w:hAnsi="Times New Roman" w:cs="Times New Roman"/>
+        </w:rPr>
+        <w:t>Desenvolvido apenas para silos de soja; </w:t>
+      </w:r>
+    </w:p>
+    <w:p>
+      <w:pPr>
+        <w:spacing w:line="360" w:lineRule="auto"/>
+        <w:jc w:val="both"/>
+        <w:rPr>
+          <w:rFonts w:ascii="Times New Roman" w:eastAsia="Times New Roman" w:hAnsi="Times New Roman" w:cs="Times New Roman"/>
+        </w:rPr>
+      </w:pPr>
+      <w:r>
+        <w:rPr>
+          <w:rFonts w:ascii="Times New Roman" w:eastAsia="Times New Roman" w:hAnsi="Times New Roman" w:cs="Times New Roman"/>
+        </w:rPr>
         <w:lastRenderedPageBreak/>
-        <w:t>Limites e exclusões</w:t>
+        <w:t>Não deve utilizar em áreas externas ou com acesso à água</w:t>
+      </w:r>
+      <w:r>
+        <w:rPr>
+          <w:rFonts w:ascii="Times New Roman" w:eastAsia="Times New Roman" w:hAnsi="Times New Roman" w:cs="Times New Roman"/>
+        </w:rPr>
+        <w:t>;</w:t>
+      </w:r>
+    </w:p>
+    <w:p>
+      <w:pPr>
+        <w:spacing w:line="360" w:lineRule="auto"/>
+        <w:jc w:val="both"/>
+        <w:rPr>
+          <w:rFonts w:ascii="Times New Roman" w:eastAsia="Times New Roman" w:hAnsi="Times New Roman" w:cs="Times New Roman"/>
+        </w:rPr>
+      </w:pPr>
+      <w:r>
+        <w:rPr>
+          <w:rFonts w:ascii="Times New Roman" w:eastAsia="Times New Roman" w:hAnsi="Times New Roman" w:cs="Times New Roman"/>
+        </w:rPr>
+        <w:t>A instalação e eventuais manutenções devem ser feitas exclusivamente pela nossa empresa. </w:t>
+      </w:r>
+    </w:p>
+    <w:bookmarkEnd w:id="0"/>
+    <w:p>
+      <w:pPr>
+        <w:spacing w:line="360" w:lineRule="auto"/>
+        <w:jc w:val="both"/>
+        <w:rPr>
+          <w:rFonts w:ascii="Times New Roman" w:eastAsia="Times New Roman" w:hAnsi="Times New Roman" w:cs="Times New Roman"/>
+        </w:rPr>
+      </w:pPr>
+    </w:p>
+    <w:p>
+      <w:pPr>
+        <w:spacing w:line="360" w:lineRule="auto"/>
+        <w:jc w:val="both"/>
+        <w:rPr>
+          <w:rFonts w:ascii="Times New Roman" w:eastAsia="Times New Roman" w:hAnsi="Times New Roman" w:cs="Times New Roman"/>
+          <w:b/>
+          <w:bCs/>
+        </w:rPr>
+      </w:pPr>
+      <w:r>
+        <w:rPr>
+          <w:rFonts w:ascii="Times New Roman" w:eastAsia="Times New Roman" w:hAnsi="Times New Roman" w:cs="Times New Roman"/>
+          <w:b/>
+          <w:bCs/>
+        </w:rPr>
+        <w:t>Recursos necessários</w:t>
+      </w:r>
+    </w:p>
+    <w:p>
+      <w:pPr>
+        <w:spacing w:line="360" w:lineRule="auto"/>
+        <w:jc w:val="both"/>
+        <w:rPr>
+          <w:rFonts w:ascii="Times New Roman" w:eastAsia="Times New Roman" w:hAnsi="Times New Roman" w:cs="Times New Roman"/>
+        </w:rPr>
+      </w:pPr>
+      <w:r>
+        <w:rPr>
+          <w:rFonts w:ascii="Times New Roman" w:eastAsia="Times New Roman" w:hAnsi="Times New Roman" w:cs="Times New Roman"/>
+        </w:rPr>
+        <w:t>- Sensor de gás MQ-2; </w:t>
+      </w:r>
+    </w:p>
+    <w:p>
+      <w:pPr>
+        <w:spacing w:line="360" w:lineRule="auto"/>
+        <w:jc w:val="both"/>
+        <w:rPr>
+          <w:rFonts w:ascii="Times New Roman" w:eastAsia="Times New Roman" w:hAnsi="Times New Roman" w:cs="Times New Roman"/>
+        </w:rPr>
+      </w:pPr>
+      <w:r>
+        <w:rPr>
+          <w:rFonts w:ascii="Times New Roman" w:eastAsia="Times New Roman" w:hAnsi="Times New Roman" w:cs="Times New Roman"/>
+        </w:rPr>
+        <w:t>-  Computador local com acesso à internet; </w:t>
+      </w:r>
+    </w:p>
+    <w:p>
+      <w:pPr>
+        <w:spacing w:line="360" w:lineRule="auto"/>
+        <w:jc w:val="both"/>
+        <w:rPr>
+          <w:rFonts w:ascii="Times New Roman" w:eastAsia="Times New Roman" w:hAnsi="Times New Roman" w:cs="Times New Roman"/>
+        </w:rPr>
+      </w:pPr>
+      <w:r>
+        <w:rPr>
+          <w:rFonts w:ascii="Times New Roman" w:eastAsia="Times New Roman" w:hAnsi="Times New Roman" w:cs="Times New Roman"/>
+        </w:rPr>
+        <w:t>- Software de apoio à decisão; </w:t>
+      </w:r>
+    </w:p>
+    <w:p>
+      <w:pPr>
+        <w:spacing w:line="360" w:lineRule="auto"/>
+        <w:jc w:val="both"/>
+        <w:rPr>
+          <w:rFonts w:ascii="Times New Roman" w:eastAsia="Times New Roman" w:hAnsi="Times New Roman" w:cs="Times New Roman"/>
+        </w:rPr>
+      </w:pPr>
+      <w:r>
+        <w:rPr>
+          <w:rFonts w:ascii="Times New Roman" w:eastAsia="Times New Roman" w:hAnsi="Times New Roman" w:cs="Times New Roman"/>
+        </w:rPr>
+        <w:t>- Servidor de banco de dados; </w:t>
+      </w:r>
+    </w:p>
+    <w:p>
+      <w:pPr>
+        <w:spacing w:line="360" w:lineRule="auto"/>
+        <w:jc w:val="both"/>
+        <w:rPr>
+          <w:rFonts w:ascii="Times New Roman" w:eastAsia="Times New Roman" w:hAnsi="Times New Roman" w:cs="Times New Roman"/>
+        </w:rPr>
+      </w:pPr>
+      <w:r>
+        <w:rPr>
+          <w:rFonts w:ascii="Times New Roman" w:eastAsia="Times New Roman" w:hAnsi="Times New Roman" w:cs="Times New Roman"/>
+        </w:rPr>
+        <w:t>- Calculadora para instalação personalizada; </w:t>
+      </w:r>
+    </w:p>
+    <w:p>
+      <w:pPr>
+        <w:spacing w:line="360" w:lineRule="auto"/>
+        <w:jc w:val="both"/>
+        <w:rPr>
+          <w:rFonts w:ascii="Times New Roman" w:eastAsia="Times New Roman" w:hAnsi="Times New Roman" w:cs="Times New Roman"/>
+        </w:rPr>
+      </w:pPr>
+      <w:r>
+        <w:rPr>
+          <w:rFonts w:ascii="Times New Roman" w:eastAsia="Times New Roman" w:hAnsi="Times New Roman" w:cs="Times New Roman"/>
+        </w:rPr>
+        <w:t>- Site institucional; </w:t>
+      </w:r>
+    </w:p>
+    <w:p>
+      <w:pPr>
+        <w:spacing w:line="360" w:lineRule="auto"/>
+        <w:jc w:val="both"/>
+        <w:rPr>
+          <w:rFonts w:ascii="Times New Roman" w:eastAsia="Times New Roman" w:hAnsi="Times New Roman" w:cs="Times New Roman"/>
+        </w:rPr>
+      </w:pPr>
+      <w:r>
+        <w:rPr>
+          <w:rFonts w:ascii="Times New Roman" w:eastAsia="Times New Roman" w:hAnsi="Times New Roman" w:cs="Times New Roman"/>
+        </w:rPr>
+        <w:t>- 5 desenvolvedores (40 horas totais); </w:t>
+      </w:r>
+    </w:p>
+    <w:p>
+      <w:pPr>
+        <w:spacing w:line="360" w:lineRule="auto"/>
+        <w:jc w:val="both"/>
+        <w:rPr>
+          <w:rFonts w:ascii="Times New Roman" w:eastAsia="Times New Roman" w:hAnsi="Times New Roman" w:cs="Times New Roman"/>
+        </w:rPr>
+      </w:pPr>
+      <w:r>
+        <w:rPr>
+          <w:rFonts w:ascii="Times New Roman" w:eastAsia="Times New Roman" w:hAnsi="Times New Roman" w:cs="Times New Roman"/>
+        </w:rPr>
+        <w:t>- 1 PO (30 horas totais); </w:t>
+      </w:r>
+    </w:p>
+    <w:p>
+      <w:pPr>
+        <w:spacing w:line="360" w:lineRule="auto"/>
+        <w:jc w:val="both"/>
+        <w:rPr>
+          <w:rFonts w:ascii="Times New Roman" w:eastAsia="Times New Roman" w:hAnsi="Times New Roman" w:cs="Times New Roman"/>
+        </w:rPr>
+      </w:pPr>
+    </w:p>
+    <w:p>
+      <w:pPr>
+        <w:spacing w:line="360" w:lineRule="auto"/>
+        <w:jc w:val="both"/>
+        <w:rPr>
+          <w:rFonts w:ascii="Times New Roman" w:eastAsia="Times New Roman" w:hAnsi="Times New Roman" w:cs="Times New Roman"/>
+          <w:b/>
+          <w:bCs/>
+        </w:rPr>
+      </w:pPr>
+      <w:r>
+        <w:rPr>
+          <w:rFonts w:ascii="Times New Roman" w:eastAsia="Times New Roman" w:hAnsi="Times New Roman" w:cs="Times New Roman"/>
+          <w:b/>
+          <w:bCs/>
+        </w:rPr>
+        <w:t>Riscos e Restrições</w:t>
+      </w:r>
+    </w:p>
+    <w:p>
+      <w:pPr>
+        <w:spacing w:line="360" w:lineRule="auto"/>
+        <w:jc w:val="both"/>
+        <w:rPr>
+          <w:rFonts w:ascii="Times New Roman" w:eastAsia="Times New Roman" w:hAnsi="Times New Roman" w:cs="Times New Roman"/>
+        </w:rPr>
+      </w:pPr>
+      <w:r>
+        <w:rPr>
+          <w:rFonts w:ascii="Times New Roman" w:eastAsia="Times New Roman" w:hAnsi="Times New Roman" w:cs="Times New Roman"/>
+        </w:rPr>
+        <w:t>- Danificação do produto e possíveis falhas nos dados; </w:t>
+      </w:r>
+    </w:p>
+    <w:p>
+      <w:pPr>
+        <w:spacing w:line="360" w:lineRule="auto"/>
+        <w:jc w:val="both"/>
+        <w:rPr>
+          <w:rFonts w:ascii="Times New Roman" w:eastAsia="Times New Roman" w:hAnsi="Times New Roman" w:cs="Times New Roman"/>
+        </w:rPr>
+      </w:pPr>
+      <w:r>
+        <w:rPr>
+          <w:rFonts w:ascii="Times New Roman" w:eastAsia="Times New Roman" w:hAnsi="Times New Roman" w:cs="Times New Roman"/>
+        </w:rPr>
+        <w:t>- Não serão armazenados dados específicos com mais de 5 anos; </w:t>
+      </w:r>
+    </w:p>
+    <w:p>
+      <w:pPr>
+        <w:spacing w:line="360" w:lineRule="auto"/>
+        <w:jc w:val="both"/>
+        <w:rPr>
+          <w:rFonts w:ascii="Times New Roman" w:eastAsia="Times New Roman" w:hAnsi="Times New Roman" w:cs="Times New Roman"/>
+        </w:rPr>
+      </w:pPr>
+      <w:r>
+        <w:rPr>
+          <w:rFonts w:ascii="Times New Roman" w:eastAsia="Times New Roman" w:hAnsi="Times New Roman" w:cs="Times New Roman"/>
+        </w:rPr>
+        <w:t>- Não deve fazer alterações e manutenções por fora, pois o software é de nossa jurisdição e responsabilidade. </w:t>
+      </w:r>
+    </w:p>
+    <w:p>
+      <w:pPr>
+        <w:spacing w:line="360" w:lineRule="auto"/>
+        <w:jc w:val="both"/>
+        <w:rPr>
+          <w:rFonts w:ascii="Times New Roman" w:eastAsia="Times New Roman" w:hAnsi="Times New Roman" w:cs="Times New Roman"/>
+        </w:rPr>
+      </w:pPr>
+    </w:p>
+    <w:p>
+      <w:pPr>
+        <w:spacing w:line="360" w:lineRule="auto"/>
+        <w:jc w:val="both"/>
+        <w:rPr>
+          <w:rFonts w:ascii="Times New Roman" w:eastAsia="Times New Roman" w:hAnsi="Times New Roman" w:cs="Times New Roman"/>
+        </w:rPr>
+      </w:pPr>
+    </w:p>
+    <w:p>
+      <w:pPr>
+        <w:spacing w:line="360" w:lineRule="auto"/>
+        <w:jc w:val="both"/>
+        <w:rPr>
+          <w:rFonts w:ascii="Times New Roman" w:eastAsia="Times New Roman" w:hAnsi="Times New Roman" w:cs="Times New Roman"/>
+        </w:rPr>
+      </w:pPr>
+    </w:p>
+    <w:p>
+      <w:pPr>
+        <w:spacing w:line="360" w:lineRule="auto"/>
+        <w:jc w:val="both"/>
+        <w:rPr>
+          <w:rFonts w:ascii="Times New Roman" w:eastAsia="Times New Roman" w:hAnsi="Times New Roman" w:cs="Times New Roman"/>
+        </w:rPr>
+      </w:pPr>
+    </w:p>
+    <w:p>
+      <w:pPr>
+        <w:spacing w:line="360" w:lineRule="auto"/>
+        <w:jc w:val="both"/>
+        <w:rPr>
+          <w:rFonts w:ascii="Times New Roman" w:eastAsia="Times New Roman" w:hAnsi="Times New Roman" w:cs="Times New Roman"/>
+        </w:rPr>
+      </w:pPr>
+    </w:p>
+    <w:p>
+      <w:pPr>
+        <w:spacing w:line="360" w:lineRule="auto"/>
+        <w:jc w:val="both"/>
+        <w:rPr>
+          <w:rFonts w:ascii="Times New Roman" w:eastAsia="Times New Roman" w:hAnsi="Times New Roman" w:cs="Times New Roman"/>
+          <w:b/>
+          <w:bCs/>
+        </w:rPr>
+      </w:pPr>
+      <w:r>
+        <w:rPr>
+          <w:rFonts w:ascii="Times New Roman" w:eastAsia="Times New Roman" w:hAnsi="Times New Roman" w:cs="Times New Roman"/>
+          <w:b/>
+          <w:bCs/>
+        </w:rPr>
+        <w:t>Partes interessadas</w:t>
       </w:r>
       <w:r>
         <w:rPr>
@@ -1951,330 +2196,609 @@
         <w:rPr>
           <w:rFonts w:ascii="Times New Roman" w:eastAsia="Times New Roman" w:hAnsi="Times New Roman" w:cs="Times New Roman"/>
         </w:rPr>
-        <w:t>Desenvolvido apenas para silos de soja; </w:t>
-      </w:r>
-    </w:p>
-    <w:p>
-      <w:pPr>
-        <w:spacing w:line="360" w:lineRule="auto"/>
-        <w:jc w:val="both"/>
-        <w:rPr>
-          <w:rFonts w:ascii="Times New Roman" w:eastAsia="Times New Roman" w:hAnsi="Times New Roman" w:cs="Times New Roman"/>
-        </w:rPr>
-      </w:pPr>
-      <w:r>
-        <w:rPr>
-          <w:rFonts w:ascii="Times New Roman" w:eastAsia="Times New Roman" w:hAnsi="Times New Roman" w:cs="Times New Roman"/>
-        </w:rPr>
-        <w:t>Não deve utilizar em áreas externas ou com acesso à água</w:t>
-      </w:r>
-      <w:r>
-        <w:rPr>
-          <w:rFonts w:ascii="Times New Roman" w:eastAsia="Times New Roman" w:hAnsi="Times New Roman" w:cs="Times New Roman"/>
-        </w:rPr>
-        <w:t>;</w:t>
-      </w:r>
-    </w:p>
-    <w:p>
-      <w:pPr>
-        <w:spacing w:line="360" w:lineRule="auto"/>
-        <w:jc w:val="both"/>
-        <w:rPr>
-          <w:rFonts w:ascii="Times New Roman" w:eastAsia="Times New Roman" w:hAnsi="Times New Roman" w:cs="Times New Roman"/>
-        </w:rPr>
-      </w:pPr>
-      <w:r>
-        <w:rPr>
-          <w:rFonts w:ascii="Times New Roman" w:eastAsia="Times New Roman" w:hAnsi="Times New Roman" w:cs="Times New Roman"/>
-        </w:rPr>
-        <w:t>A instalação e eventuais manutenções devem ser feitas exclusivamente pela nossa empresa. </w:t>
-      </w:r>
-    </w:p>
-    <w:bookmarkEnd w:id="0"/>
-    <w:p>
-      <w:pPr>
-        <w:spacing w:line="360" w:lineRule="auto"/>
-        <w:jc w:val="both"/>
-        <w:rPr>
-          <w:rFonts w:ascii="Times New Roman" w:eastAsia="Times New Roman" w:hAnsi="Times New Roman" w:cs="Times New Roman"/>
-        </w:rPr>
-      </w:pPr>
-    </w:p>
-    <w:p>
-      <w:pPr>
-        <w:spacing w:line="360" w:lineRule="auto"/>
-        <w:jc w:val="both"/>
-        <w:rPr>
-          <w:rFonts w:ascii="Times New Roman" w:eastAsia="Times New Roman" w:hAnsi="Times New Roman" w:cs="Times New Roman"/>
-          <w:b/>
-          <w:bCs/>
-        </w:rPr>
-      </w:pPr>
-      <w:r>
-        <w:rPr>
-          <w:rFonts w:ascii="Times New Roman" w:eastAsia="Times New Roman" w:hAnsi="Times New Roman" w:cs="Times New Roman"/>
-          <w:b/>
-          <w:bCs/>
-        </w:rPr>
-        <w:t>Recursos necessários</w:t>
-      </w:r>
-    </w:p>
-    <w:p>
-      <w:pPr>
-        <w:spacing w:line="360" w:lineRule="auto"/>
-        <w:jc w:val="both"/>
-        <w:rPr>
-          <w:rFonts w:ascii="Times New Roman" w:eastAsia="Times New Roman" w:hAnsi="Times New Roman" w:cs="Times New Roman"/>
-        </w:rPr>
-      </w:pPr>
-      <w:r>
-        <w:rPr>
-          <w:rFonts w:ascii="Times New Roman" w:eastAsia="Times New Roman" w:hAnsi="Times New Roman" w:cs="Times New Roman"/>
-        </w:rPr>
-        <w:t>- Sensor de gás MQ-2; </w:t>
-      </w:r>
-    </w:p>
-    <w:p>
-      <w:pPr>
-        <w:spacing w:line="360" w:lineRule="auto"/>
-        <w:jc w:val="both"/>
-        <w:rPr>
-          <w:rFonts w:ascii="Times New Roman" w:eastAsia="Times New Roman" w:hAnsi="Times New Roman" w:cs="Times New Roman"/>
-        </w:rPr>
-      </w:pPr>
-      <w:r>
-        <w:rPr>
-          <w:rFonts w:ascii="Times New Roman" w:eastAsia="Times New Roman" w:hAnsi="Times New Roman" w:cs="Times New Roman"/>
-        </w:rPr>
-        <w:t>-  Computador local com acesso à internet; </w:t>
-      </w:r>
-    </w:p>
-    <w:p>
-      <w:pPr>
-        <w:spacing w:line="360" w:lineRule="auto"/>
-        <w:jc w:val="both"/>
-        <w:rPr>
-          <w:rFonts w:ascii="Times New Roman" w:eastAsia="Times New Roman" w:hAnsi="Times New Roman" w:cs="Times New Roman"/>
-        </w:rPr>
-      </w:pPr>
-      <w:r>
-        <w:rPr>
-          <w:rFonts w:ascii="Times New Roman" w:eastAsia="Times New Roman" w:hAnsi="Times New Roman" w:cs="Times New Roman"/>
-        </w:rPr>
-        <w:t>- Software de apoio à decisão; </w:t>
-      </w:r>
-    </w:p>
-    <w:p>
-      <w:pPr>
-        <w:spacing w:line="360" w:lineRule="auto"/>
-        <w:jc w:val="both"/>
-        <w:rPr>
-          <w:rFonts w:ascii="Times New Roman" w:eastAsia="Times New Roman" w:hAnsi="Times New Roman" w:cs="Times New Roman"/>
-        </w:rPr>
-      </w:pPr>
-      <w:r>
-        <w:rPr>
-          <w:rFonts w:ascii="Times New Roman" w:eastAsia="Times New Roman" w:hAnsi="Times New Roman" w:cs="Times New Roman"/>
-        </w:rPr>
-        <w:t>- Servidor de banco de dados; </w:t>
-      </w:r>
-    </w:p>
-    <w:p>
-      <w:pPr>
-        <w:spacing w:line="360" w:lineRule="auto"/>
-        <w:jc w:val="both"/>
-        <w:rPr>
-          <w:rFonts w:ascii="Times New Roman" w:eastAsia="Times New Roman" w:hAnsi="Times New Roman" w:cs="Times New Roman"/>
-        </w:rPr>
-      </w:pPr>
-      <w:r>
-        <w:rPr>
-          <w:rFonts w:ascii="Times New Roman" w:eastAsia="Times New Roman" w:hAnsi="Times New Roman" w:cs="Times New Roman"/>
-        </w:rPr>
-        <w:t>- Calculadora para instalação personalizada; </w:t>
-      </w:r>
-    </w:p>
-    <w:p>
-      <w:pPr>
-        <w:spacing w:line="360" w:lineRule="auto"/>
-        <w:jc w:val="both"/>
-        <w:rPr>
-          <w:rFonts w:ascii="Times New Roman" w:eastAsia="Times New Roman" w:hAnsi="Times New Roman" w:cs="Times New Roman"/>
-        </w:rPr>
-      </w:pPr>
-      <w:r>
-        <w:rPr>
-          <w:rFonts w:ascii="Times New Roman" w:eastAsia="Times New Roman" w:hAnsi="Times New Roman" w:cs="Times New Roman"/>
-        </w:rPr>
-        <w:t>- Site institucional; </w:t>
-      </w:r>
-    </w:p>
-    <w:p>
-      <w:pPr>
-        <w:spacing w:line="360" w:lineRule="auto"/>
-        <w:jc w:val="both"/>
-        <w:rPr>
-          <w:rFonts w:ascii="Times New Roman" w:eastAsia="Times New Roman" w:hAnsi="Times New Roman" w:cs="Times New Roman"/>
-        </w:rPr>
-      </w:pPr>
-      <w:r>
-        <w:rPr>
-          <w:rFonts w:ascii="Times New Roman" w:eastAsia="Times New Roman" w:hAnsi="Times New Roman" w:cs="Times New Roman"/>
-        </w:rPr>
-        <w:t>- 5 desenvolvedores (40 horas totais); </w:t>
-      </w:r>
-    </w:p>
-    <w:p>
-      <w:pPr>
-        <w:spacing w:line="360" w:lineRule="auto"/>
-        <w:jc w:val="both"/>
-        <w:rPr>
-          <w:rFonts w:ascii="Times New Roman" w:eastAsia="Times New Roman" w:hAnsi="Times New Roman" w:cs="Times New Roman"/>
-        </w:rPr>
-      </w:pPr>
-      <w:r>
-        <w:rPr>
-          <w:rFonts w:ascii="Times New Roman" w:eastAsia="Times New Roman" w:hAnsi="Times New Roman" w:cs="Times New Roman"/>
-        </w:rPr>
-        <w:t>- 1 PO (30 horas totais); </w:t>
-      </w:r>
-    </w:p>
-    <w:p>
-      <w:pPr>
-        <w:spacing w:line="360" w:lineRule="auto"/>
-        <w:jc w:val="both"/>
-        <w:rPr>
-          <w:rFonts w:ascii="Times New Roman" w:eastAsia="Times New Roman" w:hAnsi="Times New Roman" w:cs="Times New Roman"/>
-        </w:rPr>
-      </w:pPr>
-    </w:p>
-    <w:p>
-      <w:pPr>
-        <w:spacing w:line="360" w:lineRule="auto"/>
-        <w:jc w:val="both"/>
-        <w:rPr>
-          <w:rFonts w:ascii="Times New Roman" w:eastAsia="Times New Roman" w:hAnsi="Times New Roman" w:cs="Times New Roman"/>
-          <w:b/>
-          <w:bCs/>
-        </w:rPr>
-      </w:pPr>
-      <w:r>
-        <w:rPr>
-          <w:rFonts w:ascii="Times New Roman" w:eastAsia="Times New Roman" w:hAnsi="Times New Roman" w:cs="Times New Roman"/>
-          <w:b/>
-          <w:bCs/>
-        </w:rPr>
-        <w:t>Riscos e Restrições</w:t>
-      </w:r>
-    </w:p>
-    <w:p>
-      <w:pPr>
-        <w:spacing w:line="360" w:lineRule="auto"/>
-        <w:jc w:val="both"/>
-        <w:rPr>
-          <w:rFonts w:ascii="Times New Roman" w:eastAsia="Times New Roman" w:hAnsi="Times New Roman" w:cs="Times New Roman"/>
-        </w:rPr>
-      </w:pPr>
-      <w:r>
-        <w:rPr>
-          <w:rFonts w:ascii="Times New Roman" w:eastAsia="Times New Roman" w:hAnsi="Times New Roman" w:cs="Times New Roman"/>
-        </w:rPr>
-        <w:t>- Danificação do produto e possíveis falhas nos dados; </w:t>
-      </w:r>
-    </w:p>
-    <w:p>
-      <w:pPr>
-        <w:spacing w:line="360" w:lineRule="auto"/>
-        <w:jc w:val="both"/>
-        <w:rPr>
-          <w:rFonts w:ascii="Times New Roman" w:eastAsia="Times New Roman" w:hAnsi="Times New Roman" w:cs="Times New Roman"/>
-        </w:rPr>
-      </w:pPr>
-      <w:r>
-        <w:rPr>
-          <w:rFonts w:ascii="Times New Roman" w:eastAsia="Times New Roman" w:hAnsi="Times New Roman" w:cs="Times New Roman"/>
-        </w:rPr>
-        <w:t>- Não serão armazenados dados específicos com mais de 5 anos; </w:t>
-      </w:r>
-    </w:p>
-    <w:p>
-      <w:pPr>
-        <w:spacing w:line="360" w:lineRule="auto"/>
-        <w:jc w:val="both"/>
-        <w:rPr>
-          <w:rFonts w:ascii="Times New Roman" w:eastAsia="Times New Roman" w:hAnsi="Times New Roman" w:cs="Times New Roman"/>
-        </w:rPr>
-      </w:pPr>
-      <w:r>
-        <w:rPr>
-          <w:rFonts w:ascii="Times New Roman" w:eastAsia="Times New Roman" w:hAnsi="Times New Roman" w:cs="Times New Roman"/>
-        </w:rPr>
-        <w:t>- Não deve fazer alterações e manutenções por fora, pois o software é de nossa jurisdição e responsabilidade. </w:t>
-      </w:r>
-    </w:p>
-    <w:p>
-      <w:pPr>
-        <w:spacing w:line="360" w:lineRule="auto"/>
-        <w:jc w:val="both"/>
-        <w:rPr>
-          <w:rFonts w:ascii="Times New Roman" w:eastAsia="Times New Roman" w:hAnsi="Times New Roman" w:cs="Times New Roman"/>
-        </w:rPr>
-      </w:pPr>
-    </w:p>
-    <w:p>
-      <w:pPr>
-        <w:spacing w:line="360" w:lineRule="auto"/>
-        <w:jc w:val="both"/>
-        <w:rPr>
-          <w:rFonts w:ascii="Times New Roman" w:eastAsia="Times New Roman" w:hAnsi="Times New Roman" w:cs="Times New Roman"/>
-        </w:rPr>
-      </w:pPr>
-    </w:p>
-    <w:p>
-      <w:pPr>
-        <w:spacing w:line="360" w:lineRule="auto"/>
-        <w:jc w:val="both"/>
-        <w:rPr>
-          <w:rFonts w:ascii="Times New Roman" w:eastAsia="Times New Roman" w:hAnsi="Times New Roman" w:cs="Times New Roman"/>
-        </w:rPr>
-      </w:pPr>
-    </w:p>
-    <w:p>
-      <w:pPr>
-        <w:spacing w:line="360" w:lineRule="auto"/>
-        <w:jc w:val="both"/>
-        <w:rPr>
-          <w:rFonts w:ascii="Times New Roman" w:eastAsia="Times New Roman" w:hAnsi="Times New Roman" w:cs="Times New Roman"/>
-        </w:rPr>
-      </w:pPr>
-    </w:p>
-    <w:p>
-      <w:pPr>
-        <w:spacing w:line="360" w:lineRule="auto"/>
-        <w:jc w:val="both"/>
-        <w:rPr>
-          <w:rFonts w:ascii="Times New Roman" w:eastAsia="Times New Roman" w:hAnsi="Times New Roman" w:cs="Times New Roman"/>
-        </w:rPr>
-      </w:pPr>
-    </w:p>
-    <w:p>
-      <w:pPr>
-        <w:spacing w:line="360" w:lineRule="auto"/>
-        <w:jc w:val="both"/>
-        <w:rPr>
-          <w:rFonts w:ascii="Times New Roman" w:eastAsia="Times New Roman" w:hAnsi="Times New Roman" w:cs="Times New Roman"/>
-          <w:b/>
-          <w:bCs/>
-        </w:rPr>
-      </w:pPr>
-      <w:r>
-        <w:rPr>
-          <w:rFonts w:ascii="Times New Roman" w:eastAsia="Times New Roman" w:hAnsi="Times New Roman" w:cs="Times New Roman"/>
-          <w:b/>
-          <w:bCs/>
+        <w:t xml:space="preserve">Clientes: </w:t>
+      </w:r>
+    </w:p>
+    <w:p>
+      <w:pPr>
+        <w:spacing w:line="360" w:lineRule="auto"/>
+        <w:jc w:val="both"/>
+        <w:rPr>
+          <w:rFonts w:ascii="Times New Roman" w:eastAsia="Times New Roman" w:hAnsi="Times New Roman" w:cs="Times New Roman"/>
+        </w:rPr>
+      </w:pPr>
+      <w:r>
+        <w:rPr>
+          <w:rFonts w:ascii="Times New Roman" w:eastAsia="Times New Roman" w:hAnsi="Times New Roman" w:cs="Times New Roman"/>
         </w:rPr>
         <w:lastRenderedPageBreak/>
-        <w:t>Partes interessadas</w:t>
+        <w:t>-</w:t>
+      </w:r>
+      <w:r>
+        <w:rPr>
+          <w:rFonts w:ascii="Times New Roman" w:eastAsia="Times New Roman" w:hAnsi="Times New Roman" w:cs="Times New Roman"/>
+        </w:rPr>
+        <w:t xml:space="preserve"> </w:t>
+      </w:r>
+      <w:r>
+        <w:rPr>
+          <w:rFonts w:ascii="Times New Roman" w:eastAsia="Times New Roman" w:hAnsi="Times New Roman" w:cs="Times New Roman"/>
+        </w:rPr>
+        <w:t>Produtores de soja;</w:t>
+      </w:r>
+    </w:p>
+    <w:p>
+      <w:pPr>
+        <w:spacing w:line="360" w:lineRule="auto"/>
+        <w:jc w:val="both"/>
+        <w:rPr>
+          <w:rFonts w:ascii="Times New Roman" w:eastAsia="Times New Roman" w:hAnsi="Times New Roman" w:cs="Times New Roman"/>
+        </w:rPr>
+      </w:pPr>
+      <w:r>
+        <w:rPr>
+          <w:rFonts w:ascii="Times New Roman" w:eastAsia="Times New Roman" w:hAnsi="Times New Roman" w:cs="Times New Roman"/>
+        </w:rPr>
+        <w:t>-</w:t>
+      </w:r>
+      <w:r>
+        <w:rPr>
+          <w:rFonts w:ascii="Times New Roman" w:eastAsia="Times New Roman" w:hAnsi="Times New Roman" w:cs="Times New Roman"/>
+        </w:rPr>
+        <w:t xml:space="preserve"> </w:t>
+      </w:r>
+      <w:r>
+        <w:rPr>
+          <w:rFonts w:ascii="Times New Roman" w:eastAsia="Times New Roman" w:hAnsi="Times New Roman" w:cs="Times New Roman"/>
+        </w:rPr>
+        <w:t>Cooperativas agrícola;</w:t>
+      </w:r>
+    </w:p>
+    <w:p>
+      <w:pPr>
+        <w:spacing w:line="360" w:lineRule="auto"/>
+        <w:jc w:val="both"/>
+        <w:rPr>
+          <w:rFonts w:ascii="Times New Roman" w:eastAsia="Times New Roman" w:hAnsi="Times New Roman" w:cs="Times New Roman"/>
+        </w:rPr>
+      </w:pPr>
+      <w:r>
+        <w:rPr>
+          <w:rFonts w:ascii="Times New Roman" w:eastAsia="Times New Roman" w:hAnsi="Times New Roman" w:cs="Times New Roman"/>
+        </w:rPr>
+        <w:t>-</w:t>
+      </w:r>
+      <w:r>
+        <w:rPr>
+          <w:rFonts w:ascii="Times New Roman" w:eastAsia="Times New Roman" w:hAnsi="Times New Roman" w:cs="Times New Roman"/>
+        </w:rPr>
+        <w:t xml:space="preserve"> </w:t>
+      </w:r>
+      <w:r>
+        <w:rPr>
+          <w:rFonts w:ascii="Times New Roman" w:eastAsia="Times New Roman" w:hAnsi="Times New Roman" w:cs="Times New Roman"/>
+        </w:rPr>
+        <w:t>Indústrias de processamento de soja;</w:t>
+      </w:r>
+    </w:p>
+    <w:p>
+      <w:pPr>
+        <w:spacing w:line="360" w:lineRule="auto"/>
+        <w:jc w:val="both"/>
+        <w:rPr>
+          <w:rFonts w:ascii="Times New Roman" w:eastAsia="Times New Roman" w:hAnsi="Times New Roman" w:cs="Times New Roman"/>
+        </w:rPr>
+      </w:pPr>
+      <w:r>
+        <w:rPr>
+          <w:rFonts w:ascii="Times New Roman" w:eastAsia="Times New Roman" w:hAnsi="Times New Roman" w:cs="Times New Roman"/>
+        </w:rPr>
+        <w:t>-</w:t>
+      </w:r>
+      <w:r>
+        <w:rPr>
+          <w:rFonts w:ascii="Times New Roman" w:eastAsia="Times New Roman" w:hAnsi="Times New Roman" w:cs="Times New Roman"/>
+        </w:rPr>
+        <w:t xml:space="preserve"> </w:t>
+      </w:r>
+      <w:r>
+        <w:rPr>
+          <w:rFonts w:ascii="Times New Roman" w:eastAsia="Times New Roman" w:hAnsi="Times New Roman" w:cs="Times New Roman"/>
+        </w:rPr>
+        <w:t>Empresas de armazenagem de grãos;</w:t>
+      </w:r>
+    </w:p>
+    <w:p>
+      <w:pPr>
+        <w:spacing w:line="360" w:lineRule="auto"/>
+        <w:jc w:val="both"/>
+        <w:rPr>
+          <w:rFonts w:ascii="Times New Roman" w:eastAsia="Times New Roman" w:hAnsi="Times New Roman" w:cs="Times New Roman"/>
+        </w:rPr>
+      </w:pPr>
+      <w:r>
+        <w:rPr>
+          <w:rFonts w:ascii="Times New Roman" w:eastAsia="Times New Roman" w:hAnsi="Times New Roman" w:cs="Times New Roman"/>
+        </w:rPr>
+        <w:t>-</w:t>
+      </w:r>
+      <w:r>
+        <w:rPr>
+          <w:rFonts w:ascii="Times New Roman" w:eastAsia="Times New Roman" w:hAnsi="Times New Roman" w:cs="Times New Roman"/>
+        </w:rPr>
+        <w:t xml:space="preserve"> E</w:t>
+      </w:r>
+      <w:r>
+        <w:rPr>
+          <w:rFonts w:ascii="Times New Roman" w:eastAsia="Times New Roman" w:hAnsi="Times New Roman" w:cs="Times New Roman"/>
+        </w:rPr>
+        <w:t>xportadores de soja.</w:t>
+      </w:r>
+    </w:p>
+    <w:p>
+      <w:pPr>
+        <w:spacing w:line="360" w:lineRule="auto"/>
+        <w:jc w:val="both"/>
+        <w:rPr>
+          <w:rFonts w:ascii="Times New Roman" w:eastAsia="Times New Roman" w:hAnsi="Times New Roman" w:cs="Times New Roman"/>
+        </w:rPr>
+      </w:pPr>
+    </w:p>
+    <w:p>
+      <w:pPr>
+        <w:spacing w:line="360" w:lineRule="auto"/>
+        <w:jc w:val="both"/>
+        <w:rPr>
+          <w:rFonts w:ascii="Times New Roman" w:eastAsia="Times New Roman" w:hAnsi="Times New Roman" w:cs="Times New Roman"/>
+        </w:rPr>
+      </w:pPr>
+      <w:r>
+        <w:rPr>
+          <w:rFonts w:ascii="Times New Roman" w:eastAsia="Times New Roman" w:hAnsi="Times New Roman" w:cs="Times New Roman"/>
+        </w:rPr>
+        <w:t xml:space="preserve">Parceiros: </w:t>
+      </w:r>
+    </w:p>
+    <w:p>
+      <w:pPr>
+        <w:spacing w:line="360" w:lineRule="auto"/>
+        <w:jc w:val="both"/>
+        <w:rPr>
+          <w:rFonts w:ascii="Times New Roman" w:eastAsia="Times New Roman" w:hAnsi="Times New Roman" w:cs="Times New Roman"/>
+        </w:rPr>
+      </w:pPr>
+      <w:r>
+        <w:rPr>
+          <w:rFonts w:ascii="Times New Roman" w:eastAsia="Times New Roman" w:hAnsi="Times New Roman" w:cs="Times New Roman"/>
+        </w:rPr>
+        <w:t>-</w:t>
+      </w:r>
+      <w:r>
+        <w:rPr>
+          <w:rFonts w:ascii="Times New Roman" w:eastAsia="Times New Roman" w:hAnsi="Times New Roman" w:cs="Times New Roman"/>
+        </w:rPr>
+        <w:t xml:space="preserve"> </w:t>
+      </w:r>
+      <w:r>
+        <w:rPr>
+          <w:rFonts w:ascii="Times New Roman" w:eastAsia="Times New Roman" w:hAnsi="Times New Roman" w:cs="Times New Roman"/>
+        </w:rPr>
+        <w:t>Fabricante de sensores de gás;</w:t>
+      </w:r>
+    </w:p>
+    <w:p>
+      <w:pPr>
+        <w:spacing w:line="360" w:lineRule="auto"/>
+        <w:jc w:val="both"/>
+        <w:rPr>
+          <w:rFonts w:ascii="Times New Roman" w:eastAsia="Times New Roman" w:hAnsi="Times New Roman" w:cs="Times New Roman"/>
+        </w:rPr>
+      </w:pPr>
+      <w:r>
+        <w:rPr>
+          <w:rFonts w:ascii="Times New Roman" w:eastAsia="Times New Roman" w:hAnsi="Times New Roman" w:cs="Times New Roman"/>
+        </w:rPr>
+        <w:t>-</w:t>
+      </w:r>
+      <w:r>
+        <w:rPr>
+          <w:rFonts w:ascii="Times New Roman" w:eastAsia="Times New Roman" w:hAnsi="Times New Roman" w:cs="Times New Roman"/>
+        </w:rPr>
+        <w:t xml:space="preserve"> </w:t>
+      </w:r>
+      <w:r>
+        <w:rPr>
+          <w:rFonts w:ascii="Times New Roman" w:eastAsia="Times New Roman" w:hAnsi="Times New Roman" w:cs="Times New Roman"/>
+        </w:rPr>
+        <w:t>Provedores de serviços de cloud computing;</w:t>
+      </w:r>
+    </w:p>
+    <w:p>
+      <w:pPr>
+        <w:spacing w:line="360" w:lineRule="auto"/>
+        <w:jc w:val="both"/>
+        <w:rPr>
+          <w:rFonts w:ascii="Times New Roman" w:eastAsia="Times New Roman" w:hAnsi="Times New Roman" w:cs="Times New Roman"/>
+        </w:rPr>
+      </w:pPr>
+      <w:r>
+        <w:rPr>
+          <w:rFonts w:ascii="Times New Roman" w:eastAsia="Times New Roman" w:hAnsi="Times New Roman" w:cs="Times New Roman"/>
+        </w:rPr>
+        <w:t>-</w:t>
+      </w:r>
+      <w:r>
+        <w:rPr>
+          <w:rFonts w:ascii="Times New Roman" w:eastAsia="Times New Roman" w:hAnsi="Times New Roman" w:cs="Times New Roman"/>
+        </w:rPr>
+        <w:t xml:space="preserve"> </w:t>
+      </w:r>
+      <w:r>
+        <w:rPr>
+          <w:rFonts w:ascii="Times New Roman" w:eastAsia="Times New Roman" w:hAnsi="Times New Roman" w:cs="Times New Roman"/>
+        </w:rPr>
+        <w:t>Instituições de pesquisa agrícola.</w:t>
+      </w:r>
+    </w:p>
+    <w:p>
+      <w:pPr>
+        <w:spacing w:line="360" w:lineRule="auto"/>
+        <w:jc w:val="both"/>
+        <w:rPr>
+          <w:rFonts w:ascii="Times New Roman" w:eastAsia="Times New Roman" w:hAnsi="Times New Roman" w:cs="Times New Roman"/>
+        </w:rPr>
+      </w:pPr>
+    </w:p>
+    <w:p>
+      <w:pPr>
+        <w:spacing w:line="360" w:lineRule="auto"/>
+        <w:jc w:val="both"/>
+        <w:rPr>
+          <w:rFonts w:ascii="Times New Roman" w:eastAsia="Times New Roman" w:hAnsi="Times New Roman" w:cs="Times New Roman"/>
+        </w:rPr>
+      </w:pPr>
+      <w:r>
+        <w:rPr>
+          <w:rFonts w:ascii="Times New Roman" w:eastAsia="Times New Roman" w:hAnsi="Times New Roman" w:cs="Times New Roman"/>
+        </w:rPr>
+        <w:t>Colaboradores:</w:t>
+      </w:r>
+    </w:p>
+    <w:p>
+      <w:pPr>
+        <w:spacing w:line="360" w:lineRule="auto"/>
+        <w:jc w:val="both"/>
+        <w:rPr>
+          <w:rFonts w:ascii="Times New Roman" w:eastAsia="Times New Roman" w:hAnsi="Times New Roman" w:cs="Times New Roman"/>
+        </w:rPr>
+      </w:pPr>
+      <w:r>
+        <w:rPr>
+          <w:rFonts w:ascii="Times New Roman" w:eastAsia="Times New Roman" w:hAnsi="Times New Roman" w:cs="Times New Roman"/>
+        </w:rPr>
+        <w:t>-</w:t>
+      </w:r>
+      <w:r>
+        <w:rPr>
+          <w:rFonts w:ascii="Times New Roman" w:eastAsia="Times New Roman" w:hAnsi="Times New Roman" w:cs="Times New Roman"/>
+        </w:rPr>
+        <w:t xml:space="preserve"> </w:t>
+      </w:r>
+      <w:r>
+        <w:rPr>
+          <w:rFonts w:ascii="Times New Roman" w:eastAsia="Times New Roman" w:hAnsi="Times New Roman" w:cs="Times New Roman"/>
+        </w:rPr>
+        <w:t>Engenheiros de software e desenvolvedores;</w:t>
+      </w:r>
+    </w:p>
+    <w:p>
+      <w:pPr>
+        <w:spacing w:line="360" w:lineRule="auto"/>
+        <w:jc w:val="both"/>
+        <w:rPr>
+          <w:rFonts w:ascii="Times New Roman" w:eastAsia="Times New Roman" w:hAnsi="Times New Roman" w:cs="Times New Roman"/>
+        </w:rPr>
+      </w:pPr>
+      <w:r>
+        <w:rPr>
+          <w:rFonts w:ascii="Times New Roman" w:eastAsia="Times New Roman" w:hAnsi="Times New Roman" w:cs="Times New Roman"/>
+        </w:rPr>
+        <w:t>-</w:t>
+      </w:r>
+      <w:r>
+        <w:rPr>
+          <w:rFonts w:ascii="Times New Roman" w:eastAsia="Times New Roman" w:hAnsi="Times New Roman" w:cs="Times New Roman"/>
+        </w:rPr>
+        <w:t xml:space="preserve"> </w:t>
+      </w:r>
+      <w:r>
+        <w:rPr>
+          <w:rFonts w:ascii="Times New Roman" w:eastAsia="Times New Roman" w:hAnsi="Times New Roman" w:cs="Times New Roman"/>
+        </w:rPr>
+        <w:t>Especialistas em IoT;</w:t>
+      </w:r>
+    </w:p>
+    <w:p>
+      <w:pPr>
+        <w:spacing w:line="360" w:lineRule="auto"/>
+        <w:jc w:val="both"/>
+        <w:rPr>
+          <w:rFonts w:ascii="Times New Roman" w:eastAsia="Times New Roman" w:hAnsi="Times New Roman" w:cs="Times New Roman"/>
+        </w:rPr>
+      </w:pPr>
+      <w:r>
+        <w:rPr>
+          <w:rFonts w:ascii="Times New Roman" w:eastAsia="Times New Roman" w:hAnsi="Times New Roman" w:cs="Times New Roman"/>
+        </w:rPr>
+        <w:t>-</w:t>
+      </w:r>
+      <w:r>
+        <w:rPr>
+          <w:rFonts w:ascii="Times New Roman" w:eastAsia="Times New Roman" w:hAnsi="Times New Roman" w:cs="Times New Roman"/>
+        </w:rPr>
+        <w:t xml:space="preserve"> </w:t>
+      </w:r>
+      <w:r>
+        <w:rPr>
+          <w:rFonts w:ascii="Times New Roman" w:eastAsia="Times New Roman" w:hAnsi="Times New Roman" w:cs="Times New Roman"/>
+        </w:rPr>
+        <w:t>Analistas de dados;</w:t>
+      </w:r>
+    </w:p>
+    <w:p>
+      <w:pPr>
+        <w:spacing w:line="360" w:lineRule="auto"/>
+        <w:jc w:val="both"/>
+        <w:rPr>
+          <w:rFonts w:ascii="Times New Roman" w:eastAsia="Times New Roman" w:hAnsi="Times New Roman" w:cs="Times New Roman"/>
+        </w:rPr>
+      </w:pPr>
+      <w:r>
+        <w:rPr>
+          <w:rFonts w:ascii="Times New Roman" w:eastAsia="Times New Roman" w:hAnsi="Times New Roman" w:cs="Times New Roman"/>
+        </w:rPr>
+        <w:t>-</w:t>
+      </w:r>
+      <w:r>
+        <w:rPr>
+          <w:rFonts w:ascii="Times New Roman" w:eastAsia="Times New Roman" w:hAnsi="Times New Roman" w:cs="Times New Roman"/>
+        </w:rPr>
+        <w:t xml:space="preserve"> </w:t>
+      </w:r>
+      <w:r>
+        <w:rPr>
+          <w:rFonts w:ascii="Times New Roman" w:eastAsia="Times New Roman" w:hAnsi="Times New Roman" w:cs="Times New Roman"/>
+        </w:rPr>
+        <w:t>Gestor de projetos;</w:t>
+      </w:r>
+    </w:p>
+    <w:p>
+      <w:pPr>
+        <w:spacing w:line="360" w:lineRule="auto"/>
+        <w:jc w:val="both"/>
+        <w:rPr>
+          <w:rFonts w:ascii="Times New Roman" w:eastAsia="Times New Roman" w:hAnsi="Times New Roman" w:cs="Times New Roman"/>
+        </w:rPr>
+      </w:pPr>
+      <w:r>
+        <w:rPr>
+          <w:rFonts w:ascii="Times New Roman" w:eastAsia="Times New Roman" w:hAnsi="Times New Roman" w:cs="Times New Roman"/>
+        </w:rPr>
+        <w:t>-</w:t>
+      </w:r>
+      <w:r>
+        <w:rPr>
+          <w:rFonts w:ascii="Times New Roman" w:eastAsia="Times New Roman" w:hAnsi="Times New Roman" w:cs="Times New Roman"/>
+        </w:rPr>
+        <w:t xml:space="preserve"> </w:t>
+      </w:r>
+      <w:r>
+        <w:rPr>
+          <w:rFonts w:ascii="Times New Roman" w:eastAsia="Times New Roman" w:hAnsi="Times New Roman" w:cs="Times New Roman"/>
+        </w:rPr>
+        <w:t>Especi</w:t>
+      </w:r>
+      <w:r>
+        <w:rPr>
+          <w:rFonts w:ascii="Times New Roman" w:eastAsia="Times New Roman" w:hAnsi="Times New Roman" w:cs="Times New Roman"/>
+        </w:rPr>
+        <w:t>alistas</w:t>
+      </w:r>
+      <w:r>
+        <w:rPr>
+          <w:rFonts w:ascii="Times New Roman" w:eastAsia="Times New Roman" w:hAnsi="Times New Roman" w:cs="Times New Roman"/>
+        </w:rPr>
+        <w:t xml:space="preserve"> agrônomos.</w:t>
+      </w:r>
+    </w:p>
+    <w:p>
+      <w:pPr>
+        <w:spacing w:line="360" w:lineRule="auto"/>
+        <w:jc w:val="both"/>
+        <w:rPr>
+          <w:rFonts w:ascii="Times New Roman" w:eastAsia="Times New Roman" w:hAnsi="Times New Roman" w:cs="Times New Roman"/>
+        </w:rPr>
+      </w:pPr>
+    </w:p>
+    <w:p>
+      <w:pPr>
+        <w:spacing w:line="360" w:lineRule="auto"/>
+        <w:jc w:val="both"/>
+        <w:rPr>
+          <w:rFonts w:ascii="Times New Roman" w:eastAsia="Times New Roman" w:hAnsi="Times New Roman" w:cs="Times New Roman"/>
+          <w:b/>
+          <w:bCs/>
+        </w:rPr>
+      </w:pPr>
+      <w:r>
+        <w:rPr>
+          <w:rFonts w:ascii="Times New Roman" w:eastAsia="Times New Roman" w:hAnsi="Times New Roman" w:cs="Times New Roman"/>
+          <w:b/>
+          <w:bCs/>
+        </w:rPr>
+        <w:t>PREMISSAS</w:t>
+      </w:r>
+    </w:p>
+    <w:p>
+      <w:pPr>
+        <w:spacing w:line="360" w:lineRule="auto"/>
+        <w:jc w:val="both"/>
+        <w:rPr>
+          <w:rFonts w:ascii="Times New Roman" w:eastAsia="Times New Roman" w:hAnsi="Times New Roman" w:cs="Times New Roman"/>
+        </w:rPr>
+      </w:pPr>
+      <w:r>
+        <w:rPr>
+          <w:rFonts w:ascii="Times New Roman" w:eastAsia="Times New Roman" w:hAnsi="Times New Roman" w:cs="Times New Roman"/>
+          <w:b/>
+          <w:bCs/>
+        </w:rPr>
+        <w:t>Tipo de Gás:</w:t>
+      </w:r>
+      <w:r>
+        <w:rPr>
+          <w:rFonts w:ascii="Times New Roman" w:eastAsia="Times New Roman" w:hAnsi="Times New Roman" w:cs="Times New Roman"/>
+        </w:rPr>
+        <w:t xml:space="preserve"> Assume-se que os principais gases inflamáveis a serem monitorados são metano, propano e </w:t>
+      </w:r>
+      <w:r>
+        <w:rPr>
+          <w:rFonts w:ascii="Times New Roman" w:eastAsia="Times New Roman" w:hAnsi="Times New Roman" w:cs="Times New Roman"/>
+        </w:rPr>
+        <w:t>propano.</w:t>
+      </w:r>
+    </w:p>
+    <w:p>
+      <w:pPr>
+        <w:spacing w:line="360" w:lineRule="auto"/>
+        <w:jc w:val="both"/>
+        <w:rPr>
+          <w:rFonts w:ascii="Times New Roman" w:eastAsia="Times New Roman" w:hAnsi="Times New Roman" w:cs="Times New Roman"/>
+        </w:rPr>
+      </w:pPr>
+      <w:r>
+        <w:rPr>
+          <w:rFonts w:ascii="Times New Roman" w:eastAsia="Times New Roman" w:hAnsi="Times New Roman" w:cs="Times New Roman"/>
+          <w:b/>
+          <w:bCs/>
+        </w:rPr>
+        <w:t>Ambiente de Armazenamento:</w:t>
+      </w:r>
+      <w:r>
+        <w:rPr>
+          <w:rFonts w:ascii="Times New Roman" w:eastAsia="Times New Roman" w:hAnsi="Times New Roman" w:cs="Times New Roman"/>
+        </w:rPr>
+        <w:t xml:space="preserve"> Assume-se que os silos são construídos de acordo com as normas de segurança e seguem o padrão necessário para instalação. </w:t>
+      </w:r>
+    </w:p>
+    <w:p>
+      <w:pPr>
+        <w:spacing w:line="360" w:lineRule="auto"/>
+        <w:jc w:val="both"/>
+        <w:rPr>
+          <w:rFonts w:ascii="Times New Roman" w:eastAsia="Times New Roman" w:hAnsi="Times New Roman" w:cs="Times New Roman"/>
+        </w:rPr>
+      </w:pPr>
+      <w:r>
+        <w:rPr>
+          <w:rFonts w:ascii="Times New Roman" w:eastAsia="Times New Roman" w:hAnsi="Times New Roman" w:cs="Times New Roman"/>
+          <w:b/>
+          <w:bCs/>
+        </w:rPr>
+        <w:t>Manutenção dos Sensores:</w:t>
+      </w:r>
+      <w:r>
+        <w:rPr>
+          <w:rFonts w:ascii="Times New Roman" w:eastAsia="Times New Roman" w:hAnsi="Times New Roman" w:cs="Times New Roman"/>
+        </w:rPr>
+        <w:t xml:space="preserve"> Assume-se que os sensores serão calibrados regularmente. </w:t>
+      </w:r>
+    </w:p>
+    <w:p>
+      <w:pPr>
+        <w:spacing w:line="360" w:lineRule="auto"/>
+        <w:jc w:val="both"/>
+        <w:rPr>
+          <w:rFonts w:ascii="Times New Roman" w:eastAsia="Times New Roman" w:hAnsi="Times New Roman" w:cs="Times New Roman"/>
+        </w:rPr>
+      </w:pPr>
+      <w:r>
+        <w:rPr>
+          <w:rFonts w:ascii="Times New Roman" w:eastAsia="Times New Roman" w:hAnsi="Times New Roman" w:cs="Times New Roman"/>
+          <w:b/>
+          <w:bCs/>
+        </w:rPr>
+        <w:lastRenderedPageBreak/>
+        <w:t>Sistema de Alerta:</w:t>
+      </w:r>
+      <w:r>
+        <w:rPr>
+          <w:rFonts w:ascii="Times New Roman" w:eastAsia="Times New Roman" w:hAnsi="Times New Roman" w:cs="Times New Roman"/>
+        </w:rPr>
+        <w:t xml:space="preserve"> Assume-se que a infraestrutura elétrica e de comunicação wi-fi do local é adequada para suportar o sistema e enviar dados para o usuário. </w:t>
+      </w:r>
+    </w:p>
+    <w:p>
+      <w:pPr>
+        <w:spacing w:line="360" w:lineRule="auto"/>
+        <w:jc w:val="both"/>
+        <w:rPr>
+          <w:rFonts w:ascii="Times New Roman" w:eastAsia="Times New Roman" w:hAnsi="Times New Roman" w:cs="Times New Roman"/>
+        </w:rPr>
+      </w:pPr>
+      <w:r>
+        <w:rPr>
+          <w:rFonts w:ascii="Times New Roman" w:eastAsia="Times New Roman" w:hAnsi="Times New Roman" w:cs="Times New Roman"/>
+          <w:b/>
+          <w:bCs/>
+        </w:rPr>
+        <w:t>Regulamentações:</w:t>
+      </w:r>
+      <w:r>
+        <w:rPr>
+          <w:rFonts w:ascii="Times New Roman" w:eastAsia="Times New Roman" w:hAnsi="Times New Roman" w:cs="Times New Roman"/>
+        </w:rPr>
+        <w:t xml:space="preserve"> Assume-se que o projeto estará em conformidade com as regulamentações locais e internacionais sobre segurança industrial e controle de gases inflamáveis. </w:t>
+      </w:r>
+    </w:p>
+    <w:p>
+      <w:pPr>
+        <w:spacing w:line="360" w:lineRule="auto"/>
+        <w:jc w:val="both"/>
+        <w:rPr>
+          <w:rFonts w:ascii="Times New Roman" w:eastAsia="Times New Roman" w:hAnsi="Times New Roman" w:cs="Times New Roman"/>
+        </w:rPr>
+      </w:pPr>
+      <w:r>
+        <w:rPr>
+          <w:rFonts w:ascii="Times New Roman" w:eastAsia="Times New Roman" w:hAnsi="Times New Roman" w:cs="Times New Roman"/>
+          <w:b/>
+          <w:bCs/>
+        </w:rPr>
+        <w:t>Posição:</w:t>
+      </w:r>
+      <w:r>
+        <w:rPr>
+          <w:rFonts w:ascii="Times New Roman" w:eastAsia="Times New Roman" w:hAnsi="Times New Roman" w:cs="Times New Roman"/>
+        </w:rPr>
+        <w:t xml:space="preserve"> Assume-se que o sensor deve estar localizado na parte interna do silo para uma melhor detecção de gases. </w:t>
+      </w:r>
+    </w:p>
+    <w:p>
+      <w:pPr>
+        <w:spacing w:line="360" w:lineRule="auto"/>
+        <w:jc w:val="both"/>
+        <w:rPr>
+          <w:rFonts w:ascii="Times New Roman" w:eastAsia="Times New Roman" w:hAnsi="Times New Roman" w:cs="Times New Roman"/>
+        </w:rPr>
+      </w:pPr>
+      <w:r>
+        <w:rPr>
+          <w:rFonts w:ascii="Times New Roman" w:eastAsia="Times New Roman" w:hAnsi="Times New Roman" w:cs="Times New Roman"/>
+          <w:b/>
+          <w:bCs/>
+        </w:rPr>
+        <w:t>Quantidade de sensores</w:t>
       </w:r>
       <w:r>
         <w:rPr>
@@ -2284,649 +2808,17 @@
         </w:rPr>
         <w:t>:</w:t>
       </w:r>
-    </w:p>
-    <w:p>
-      <w:pPr>
-        <w:spacing w:line="360" w:lineRule="auto"/>
-        <w:jc w:val="both"/>
-        <w:rPr>
-          <w:rFonts w:ascii="Times New Roman" w:eastAsia="Times New Roman" w:hAnsi="Times New Roman" w:cs="Times New Roman"/>
-        </w:rPr>
-      </w:pPr>
-      <w:r>
-        <w:rPr>
-          <w:rFonts w:ascii="Times New Roman" w:eastAsia="Times New Roman" w:hAnsi="Times New Roman" w:cs="Times New Roman"/>
-        </w:rPr>
-        <w:t xml:space="preserve">Clientes: </w:t>
-      </w:r>
-    </w:p>
-    <w:p>
-      <w:pPr>
-        <w:spacing w:line="360" w:lineRule="auto"/>
-        <w:jc w:val="both"/>
-        <w:rPr>
-          <w:rFonts w:ascii="Times New Roman" w:eastAsia="Times New Roman" w:hAnsi="Times New Roman" w:cs="Times New Roman"/>
-        </w:rPr>
-      </w:pPr>
-      <w:r>
-        <w:rPr>
-          <w:rFonts w:ascii="Times New Roman" w:eastAsia="Times New Roman" w:hAnsi="Times New Roman" w:cs="Times New Roman"/>
-        </w:rPr>
-        <w:t>-</w:t>
-      </w:r>
-      <w:r>
-        <w:rPr>
-          <w:rFonts w:ascii="Times New Roman" w:eastAsia="Times New Roman" w:hAnsi="Times New Roman" w:cs="Times New Roman"/>
-        </w:rPr>
-        <w:t xml:space="preserve"> </w:t>
-      </w:r>
-      <w:r>
-        <w:rPr>
-          <w:rFonts w:ascii="Times New Roman" w:eastAsia="Times New Roman" w:hAnsi="Times New Roman" w:cs="Times New Roman"/>
-        </w:rPr>
-        <w:t>Produtores de soja;</w:t>
-      </w:r>
-    </w:p>
-    <w:p>
-      <w:pPr>
-        <w:spacing w:line="360" w:lineRule="auto"/>
-        <w:jc w:val="both"/>
-        <w:rPr>
-          <w:rFonts w:ascii="Times New Roman" w:eastAsia="Times New Roman" w:hAnsi="Times New Roman" w:cs="Times New Roman"/>
-        </w:rPr>
-      </w:pPr>
-      <w:r>
-        <w:rPr>
-          <w:rFonts w:ascii="Times New Roman" w:eastAsia="Times New Roman" w:hAnsi="Times New Roman" w:cs="Times New Roman"/>
-        </w:rPr>
-        <w:t>-</w:t>
-      </w:r>
-      <w:r>
-        <w:rPr>
-          <w:rFonts w:ascii="Times New Roman" w:eastAsia="Times New Roman" w:hAnsi="Times New Roman" w:cs="Times New Roman"/>
-        </w:rPr>
-        <w:t xml:space="preserve"> </w:t>
-      </w:r>
-      <w:r>
-        <w:rPr>
-          <w:rFonts w:ascii="Times New Roman" w:eastAsia="Times New Roman" w:hAnsi="Times New Roman" w:cs="Times New Roman"/>
-        </w:rPr>
-        <w:t>Cooperativas agrícola;</w:t>
-      </w:r>
-    </w:p>
-    <w:p>
-      <w:pPr>
-        <w:spacing w:line="360" w:lineRule="auto"/>
-        <w:jc w:val="both"/>
-        <w:rPr>
-          <w:rFonts w:ascii="Times New Roman" w:eastAsia="Times New Roman" w:hAnsi="Times New Roman" w:cs="Times New Roman"/>
-        </w:rPr>
-      </w:pPr>
-      <w:r>
-        <w:rPr>
-          <w:rFonts w:ascii="Times New Roman" w:eastAsia="Times New Roman" w:hAnsi="Times New Roman" w:cs="Times New Roman"/>
-        </w:rPr>
-        <w:t>-</w:t>
-      </w:r>
-      <w:r>
-        <w:rPr>
-          <w:rFonts w:ascii="Times New Roman" w:eastAsia="Times New Roman" w:hAnsi="Times New Roman" w:cs="Times New Roman"/>
-        </w:rPr>
-        <w:t xml:space="preserve"> </w:t>
-      </w:r>
-      <w:r>
-        <w:rPr>
-          <w:rFonts w:ascii="Times New Roman" w:eastAsia="Times New Roman" w:hAnsi="Times New Roman" w:cs="Times New Roman"/>
-        </w:rPr>
-        <w:t>Indústrias de processamento de soja;</w:t>
-      </w:r>
-    </w:p>
-    <w:p>
-      <w:pPr>
-        <w:spacing w:line="360" w:lineRule="auto"/>
-        <w:jc w:val="both"/>
-        <w:rPr>
-          <w:rFonts w:ascii="Times New Roman" w:eastAsia="Times New Roman" w:hAnsi="Times New Roman" w:cs="Times New Roman"/>
-        </w:rPr>
-      </w:pPr>
-      <w:r>
-        <w:rPr>
-          <w:rFonts w:ascii="Times New Roman" w:eastAsia="Times New Roman" w:hAnsi="Times New Roman" w:cs="Times New Roman"/>
-        </w:rPr>
-        <w:t>-</w:t>
-      </w:r>
-      <w:r>
-        <w:rPr>
-          <w:rFonts w:ascii="Times New Roman" w:eastAsia="Times New Roman" w:hAnsi="Times New Roman" w:cs="Times New Roman"/>
-        </w:rPr>
-        <w:t xml:space="preserve"> </w:t>
-      </w:r>
-      <w:r>
-        <w:rPr>
-          <w:rFonts w:ascii="Times New Roman" w:eastAsia="Times New Roman" w:hAnsi="Times New Roman" w:cs="Times New Roman"/>
-        </w:rPr>
-        <w:t>Empresas de armazenagem de grãos;</w:t>
-      </w:r>
-    </w:p>
-    <w:p>
-      <w:pPr>
-        <w:spacing w:line="360" w:lineRule="auto"/>
-        <w:jc w:val="both"/>
-        <w:rPr>
-          <w:rFonts w:ascii="Times New Roman" w:eastAsia="Times New Roman" w:hAnsi="Times New Roman" w:cs="Times New Roman"/>
-        </w:rPr>
-      </w:pPr>
-      <w:r>
-        <w:rPr>
-          <w:rFonts w:ascii="Times New Roman" w:eastAsia="Times New Roman" w:hAnsi="Times New Roman" w:cs="Times New Roman"/>
-        </w:rPr>
-        <w:t>-</w:t>
-      </w:r>
-      <w:r>
-        <w:rPr>
-          <w:rFonts w:ascii="Times New Roman" w:eastAsia="Times New Roman" w:hAnsi="Times New Roman" w:cs="Times New Roman"/>
-        </w:rPr>
-        <w:t xml:space="preserve"> E</w:t>
-      </w:r>
-      <w:r>
-        <w:rPr>
-          <w:rFonts w:ascii="Times New Roman" w:eastAsia="Times New Roman" w:hAnsi="Times New Roman" w:cs="Times New Roman"/>
-        </w:rPr>
-        <w:t>xportadores de soja.</w:t>
-      </w:r>
-    </w:p>
-    <w:p>
-      <w:pPr>
-        <w:spacing w:line="360" w:lineRule="auto"/>
-        <w:jc w:val="both"/>
-        <w:rPr>
-          <w:rFonts w:ascii="Times New Roman" w:eastAsia="Times New Roman" w:hAnsi="Times New Roman" w:cs="Times New Roman"/>
-        </w:rPr>
-      </w:pPr>
-    </w:p>
-    <w:p>
-      <w:pPr>
-        <w:spacing w:line="360" w:lineRule="auto"/>
-        <w:jc w:val="both"/>
-        <w:rPr>
-          <w:rFonts w:ascii="Times New Roman" w:eastAsia="Times New Roman" w:hAnsi="Times New Roman" w:cs="Times New Roman"/>
-        </w:rPr>
-      </w:pPr>
-      <w:r>
-        <w:rPr>
-          <w:rFonts w:ascii="Times New Roman" w:eastAsia="Times New Roman" w:hAnsi="Times New Roman" w:cs="Times New Roman"/>
-        </w:rPr>
-        <w:t xml:space="preserve">Parceiros: </w:t>
-      </w:r>
-    </w:p>
-    <w:p>
-      <w:pPr>
-        <w:spacing w:line="360" w:lineRule="auto"/>
-        <w:jc w:val="both"/>
-        <w:rPr>
-          <w:rFonts w:ascii="Times New Roman" w:eastAsia="Times New Roman" w:hAnsi="Times New Roman" w:cs="Times New Roman"/>
-        </w:rPr>
-      </w:pPr>
-      <w:r>
-        <w:rPr>
-          <w:rFonts w:ascii="Times New Roman" w:eastAsia="Times New Roman" w:hAnsi="Times New Roman" w:cs="Times New Roman"/>
-        </w:rPr>
-        <w:t>-</w:t>
-      </w:r>
-      <w:r>
-        <w:rPr>
-          <w:rFonts w:ascii="Times New Roman" w:eastAsia="Times New Roman" w:hAnsi="Times New Roman" w:cs="Times New Roman"/>
-        </w:rPr>
-        <w:t xml:space="preserve"> </w:t>
-      </w:r>
-      <w:r>
-        <w:rPr>
-          <w:rFonts w:ascii="Times New Roman" w:eastAsia="Times New Roman" w:hAnsi="Times New Roman" w:cs="Times New Roman"/>
-        </w:rPr>
-        <w:t>Fabricante de sensores de gás;</w:t>
-      </w:r>
-    </w:p>
-    <w:p>
-      <w:pPr>
-        <w:spacing w:line="360" w:lineRule="auto"/>
-        <w:jc w:val="both"/>
-        <w:rPr>
-          <w:rFonts w:ascii="Times New Roman" w:eastAsia="Times New Roman" w:hAnsi="Times New Roman" w:cs="Times New Roman"/>
-        </w:rPr>
-      </w:pPr>
-      <w:r>
-        <w:rPr>
-          <w:rFonts w:ascii="Times New Roman" w:eastAsia="Times New Roman" w:hAnsi="Times New Roman" w:cs="Times New Roman"/>
-        </w:rPr>
-        <w:t>-</w:t>
-      </w:r>
-      <w:r>
-        <w:rPr>
-          <w:rFonts w:ascii="Times New Roman" w:eastAsia="Times New Roman" w:hAnsi="Times New Roman" w:cs="Times New Roman"/>
-        </w:rPr>
-        <w:t xml:space="preserve"> </w:t>
-      </w:r>
-      <w:r>
-        <w:rPr>
-          <w:rFonts w:ascii="Times New Roman" w:eastAsia="Times New Roman" w:hAnsi="Times New Roman" w:cs="Times New Roman"/>
-        </w:rPr>
-        <w:t xml:space="preserve">Provedores de serviços de cloud </w:t>
-      </w:r>
-      <w:proofErr w:type="spellStart"/>
-      <w:r>
-        <w:rPr>
-          <w:rFonts w:ascii="Times New Roman" w:eastAsia="Times New Roman" w:hAnsi="Times New Roman" w:cs="Times New Roman"/>
-        </w:rPr>
-        <w:t>computing</w:t>
-      </w:r>
-      <w:proofErr w:type="spellEnd"/>
-      <w:r>
-        <w:rPr>
-          <w:rFonts w:ascii="Times New Roman" w:eastAsia="Times New Roman" w:hAnsi="Times New Roman" w:cs="Times New Roman"/>
-        </w:rPr>
-        <w:t>;</w:t>
-      </w:r>
-    </w:p>
-    <w:p>
-      <w:pPr>
-        <w:spacing w:line="360" w:lineRule="auto"/>
-        <w:jc w:val="both"/>
-        <w:rPr>
-          <w:rFonts w:ascii="Times New Roman" w:eastAsia="Times New Roman" w:hAnsi="Times New Roman" w:cs="Times New Roman"/>
-        </w:rPr>
-      </w:pPr>
-      <w:r>
-        <w:rPr>
-          <w:rFonts w:ascii="Times New Roman" w:eastAsia="Times New Roman" w:hAnsi="Times New Roman" w:cs="Times New Roman"/>
-        </w:rPr>
-        <w:t>-</w:t>
-      </w:r>
-      <w:r>
-        <w:rPr>
-          <w:rFonts w:ascii="Times New Roman" w:eastAsia="Times New Roman" w:hAnsi="Times New Roman" w:cs="Times New Roman"/>
-        </w:rPr>
-        <w:t xml:space="preserve"> </w:t>
-      </w:r>
-      <w:r>
-        <w:rPr>
-          <w:rFonts w:ascii="Times New Roman" w:eastAsia="Times New Roman" w:hAnsi="Times New Roman" w:cs="Times New Roman"/>
-        </w:rPr>
-        <w:t>Instituições de pesquisa agrícola.</w:t>
-      </w:r>
-    </w:p>
-    <w:p>
-      <w:pPr>
-        <w:spacing w:line="360" w:lineRule="auto"/>
-        <w:jc w:val="both"/>
-        <w:rPr>
-          <w:rFonts w:ascii="Times New Roman" w:eastAsia="Times New Roman" w:hAnsi="Times New Roman" w:cs="Times New Roman"/>
-        </w:rPr>
-      </w:pPr>
-    </w:p>
-    <w:p>
-      <w:pPr>
-        <w:spacing w:line="360" w:lineRule="auto"/>
-        <w:jc w:val="both"/>
-        <w:rPr>
-          <w:rFonts w:ascii="Times New Roman" w:eastAsia="Times New Roman" w:hAnsi="Times New Roman" w:cs="Times New Roman"/>
-        </w:rPr>
-      </w:pPr>
-      <w:r>
-        <w:rPr>
-          <w:rFonts w:ascii="Times New Roman" w:eastAsia="Times New Roman" w:hAnsi="Times New Roman" w:cs="Times New Roman"/>
-        </w:rPr>
-        <w:t>Colaboradores:</w:t>
-      </w:r>
-    </w:p>
-    <w:p>
-      <w:pPr>
-        <w:spacing w:line="360" w:lineRule="auto"/>
-        <w:jc w:val="both"/>
-        <w:rPr>
-          <w:rFonts w:ascii="Times New Roman" w:eastAsia="Times New Roman" w:hAnsi="Times New Roman" w:cs="Times New Roman"/>
-        </w:rPr>
-      </w:pPr>
-      <w:r>
-        <w:rPr>
-          <w:rFonts w:ascii="Times New Roman" w:eastAsia="Times New Roman" w:hAnsi="Times New Roman" w:cs="Times New Roman"/>
-        </w:rPr>
-        <w:t>-</w:t>
-      </w:r>
-      <w:r>
-        <w:rPr>
-          <w:rFonts w:ascii="Times New Roman" w:eastAsia="Times New Roman" w:hAnsi="Times New Roman" w:cs="Times New Roman"/>
-        </w:rPr>
-        <w:t xml:space="preserve"> </w:t>
-      </w:r>
-      <w:r>
-        <w:rPr>
-          <w:rFonts w:ascii="Times New Roman" w:eastAsia="Times New Roman" w:hAnsi="Times New Roman" w:cs="Times New Roman"/>
-        </w:rPr>
-        <w:t>Engenheiros de software e desenvolvedores;</w:t>
-      </w:r>
-    </w:p>
-    <w:p>
-      <w:pPr>
-        <w:spacing w:line="360" w:lineRule="auto"/>
-        <w:jc w:val="both"/>
-        <w:rPr>
-          <w:rFonts w:ascii="Times New Roman" w:eastAsia="Times New Roman" w:hAnsi="Times New Roman" w:cs="Times New Roman"/>
-        </w:rPr>
-      </w:pPr>
-      <w:r>
-        <w:rPr>
-          <w:rFonts w:ascii="Times New Roman" w:eastAsia="Times New Roman" w:hAnsi="Times New Roman" w:cs="Times New Roman"/>
-        </w:rPr>
-        <w:t>-</w:t>
-      </w:r>
-      <w:r>
-        <w:rPr>
-          <w:rFonts w:ascii="Times New Roman" w:eastAsia="Times New Roman" w:hAnsi="Times New Roman" w:cs="Times New Roman"/>
-        </w:rPr>
-        <w:t xml:space="preserve"> </w:t>
-      </w:r>
-      <w:r>
-        <w:rPr>
-          <w:rFonts w:ascii="Times New Roman" w:eastAsia="Times New Roman" w:hAnsi="Times New Roman" w:cs="Times New Roman"/>
-        </w:rPr>
-        <w:t>Especialistas em IoT;</w:t>
-      </w:r>
-    </w:p>
-    <w:p>
-      <w:pPr>
-        <w:spacing w:line="360" w:lineRule="auto"/>
-        <w:jc w:val="both"/>
-        <w:rPr>
-          <w:rFonts w:ascii="Times New Roman" w:eastAsia="Times New Roman" w:hAnsi="Times New Roman" w:cs="Times New Roman"/>
-        </w:rPr>
-      </w:pPr>
-      <w:r>
-        <w:rPr>
-          <w:rFonts w:ascii="Times New Roman" w:eastAsia="Times New Roman" w:hAnsi="Times New Roman" w:cs="Times New Roman"/>
-        </w:rPr>
-        <w:t>-</w:t>
-      </w:r>
-      <w:r>
-        <w:rPr>
-          <w:rFonts w:ascii="Times New Roman" w:eastAsia="Times New Roman" w:hAnsi="Times New Roman" w:cs="Times New Roman"/>
-        </w:rPr>
-        <w:t xml:space="preserve"> </w:t>
-      </w:r>
-      <w:r>
-        <w:rPr>
-          <w:rFonts w:ascii="Times New Roman" w:eastAsia="Times New Roman" w:hAnsi="Times New Roman" w:cs="Times New Roman"/>
-        </w:rPr>
-        <w:t>Analistas de dados;</w:t>
-      </w:r>
-    </w:p>
-    <w:p>
-      <w:pPr>
-        <w:spacing w:line="360" w:lineRule="auto"/>
-        <w:jc w:val="both"/>
-        <w:rPr>
-          <w:rFonts w:ascii="Times New Roman" w:eastAsia="Times New Roman" w:hAnsi="Times New Roman" w:cs="Times New Roman"/>
-        </w:rPr>
-      </w:pPr>
-      <w:r>
-        <w:rPr>
-          <w:rFonts w:ascii="Times New Roman" w:eastAsia="Times New Roman" w:hAnsi="Times New Roman" w:cs="Times New Roman"/>
-        </w:rPr>
-        <w:t>-</w:t>
-      </w:r>
-      <w:r>
-        <w:rPr>
-          <w:rFonts w:ascii="Times New Roman" w:eastAsia="Times New Roman" w:hAnsi="Times New Roman" w:cs="Times New Roman"/>
-        </w:rPr>
-        <w:t xml:space="preserve"> </w:t>
-      </w:r>
-      <w:r>
-        <w:rPr>
-          <w:rFonts w:ascii="Times New Roman" w:eastAsia="Times New Roman" w:hAnsi="Times New Roman" w:cs="Times New Roman"/>
-        </w:rPr>
-        <w:t>Gestor de projetos;</w:t>
-      </w:r>
-    </w:p>
-    <w:p>
-      <w:pPr>
-        <w:spacing w:line="360" w:lineRule="auto"/>
-        <w:jc w:val="both"/>
-        <w:rPr>
-          <w:rFonts w:ascii="Times New Roman" w:eastAsia="Times New Roman" w:hAnsi="Times New Roman" w:cs="Times New Roman"/>
-        </w:rPr>
-      </w:pPr>
-      <w:r>
-        <w:rPr>
-          <w:rFonts w:ascii="Times New Roman" w:eastAsia="Times New Roman" w:hAnsi="Times New Roman" w:cs="Times New Roman"/>
-        </w:rPr>
-        <w:t>-</w:t>
-      </w:r>
-      <w:r>
-        <w:rPr>
-          <w:rFonts w:ascii="Times New Roman" w:eastAsia="Times New Roman" w:hAnsi="Times New Roman" w:cs="Times New Roman"/>
-        </w:rPr>
-        <w:t xml:space="preserve"> </w:t>
-      </w:r>
-      <w:r>
-        <w:rPr>
-          <w:rFonts w:ascii="Times New Roman" w:eastAsia="Times New Roman" w:hAnsi="Times New Roman" w:cs="Times New Roman"/>
-        </w:rPr>
-        <w:t>Especi</w:t>
-      </w:r>
-      <w:r>
-        <w:rPr>
-          <w:rFonts w:ascii="Times New Roman" w:eastAsia="Times New Roman" w:hAnsi="Times New Roman" w:cs="Times New Roman"/>
-        </w:rPr>
-        <w:t>alistas</w:t>
-      </w:r>
-      <w:r>
-        <w:rPr>
-          <w:rFonts w:ascii="Times New Roman" w:eastAsia="Times New Roman" w:hAnsi="Times New Roman" w:cs="Times New Roman"/>
-        </w:rPr>
-        <w:t xml:space="preserve"> agrônomos.</w:t>
-      </w:r>
-    </w:p>
-    <w:p>
-      <w:pPr>
-        <w:spacing w:line="360" w:lineRule="auto"/>
-        <w:jc w:val="both"/>
-        <w:rPr>
-          <w:rFonts w:ascii="Times New Roman" w:eastAsia="Times New Roman" w:hAnsi="Times New Roman" w:cs="Times New Roman"/>
-        </w:rPr>
-      </w:pPr>
-    </w:p>
-    <w:p>
-      <w:pPr>
-        <w:spacing w:line="360" w:lineRule="auto"/>
-        <w:jc w:val="both"/>
-        <w:rPr>
-          <w:rFonts w:ascii="Times New Roman" w:eastAsia="Times New Roman" w:hAnsi="Times New Roman" w:cs="Times New Roman"/>
-          <w:b/>
-          <w:bCs/>
-        </w:rPr>
-      </w:pPr>
-      <w:r>
-        <w:rPr>
-          <w:rFonts w:ascii="Times New Roman" w:eastAsia="Times New Roman" w:hAnsi="Times New Roman" w:cs="Times New Roman"/>
-          <w:b/>
-          <w:bCs/>
-        </w:rPr>
-        <w:t>PREMISSAS</w:t>
-      </w:r>
-    </w:p>
-    <w:p>
-      <w:pPr>
-        <w:spacing w:line="360" w:lineRule="auto"/>
-        <w:jc w:val="both"/>
-        <w:rPr>
-          <w:rFonts w:ascii="Times New Roman" w:eastAsia="Times New Roman" w:hAnsi="Times New Roman" w:cs="Times New Roman"/>
-        </w:rPr>
-      </w:pPr>
-      <w:r>
-        <w:rPr>
-          <w:rFonts w:ascii="Times New Roman" w:eastAsia="Times New Roman" w:hAnsi="Times New Roman" w:cs="Times New Roman"/>
-          <w:b/>
-          <w:bCs/>
-        </w:rPr>
-        <w:t>Tipo de Gás:</w:t>
-      </w:r>
-      <w:r>
-        <w:rPr>
-          <w:rFonts w:ascii="Times New Roman" w:eastAsia="Times New Roman" w:hAnsi="Times New Roman" w:cs="Times New Roman"/>
-        </w:rPr>
-        <w:t xml:space="preserve"> Assume-se que os principais gases inflamáveis a serem monitorados são metano, propano e outros gases relacionados à degradação da soja. </w:t>
-      </w:r>
-    </w:p>
-    <w:p>
-      <w:pPr>
-        <w:spacing w:line="360" w:lineRule="auto"/>
-        <w:jc w:val="both"/>
-        <w:rPr>
-          <w:rFonts w:ascii="Times New Roman" w:eastAsia="Times New Roman" w:hAnsi="Times New Roman" w:cs="Times New Roman"/>
-        </w:rPr>
-      </w:pPr>
-      <w:r>
-        <w:rPr>
-          <w:rFonts w:ascii="Times New Roman" w:eastAsia="Times New Roman" w:hAnsi="Times New Roman" w:cs="Times New Roman"/>
-          <w:b/>
-          <w:bCs/>
-        </w:rPr>
-        <w:t>Ambiente de Armazenamento:</w:t>
-      </w:r>
-      <w:r>
-        <w:rPr>
-          <w:rFonts w:ascii="Times New Roman" w:eastAsia="Times New Roman" w:hAnsi="Times New Roman" w:cs="Times New Roman"/>
-        </w:rPr>
-        <w:t xml:space="preserve"> Assume-se que os silos são construídos de acordo com as normas de segurança e seguem o padrão necessário para instalação. </w:t>
-      </w:r>
-    </w:p>
-    <w:p>
-      <w:pPr>
-        <w:spacing w:line="360" w:lineRule="auto"/>
-        <w:jc w:val="both"/>
-        <w:rPr>
-          <w:rFonts w:ascii="Times New Roman" w:eastAsia="Times New Roman" w:hAnsi="Times New Roman" w:cs="Times New Roman"/>
-        </w:rPr>
-      </w:pPr>
-      <w:r>
-        <w:rPr>
-          <w:rFonts w:ascii="Times New Roman" w:eastAsia="Times New Roman" w:hAnsi="Times New Roman" w:cs="Times New Roman"/>
-          <w:b/>
-          <w:bCs/>
-        </w:rPr>
-        <w:lastRenderedPageBreak/>
-        <w:t>Manutenção dos Sensores:</w:t>
-      </w:r>
-      <w:r>
-        <w:rPr>
-          <w:rFonts w:ascii="Times New Roman" w:eastAsia="Times New Roman" w:hAnsi="Times New Roman" w:cs="Times New Roman"/>
-        </w:rPr>
-        <w:t xml:space="preserve"> Assume-se que os sensores serão calibrados regularmente. </w:t>
-      </w:r>
-    </w:p>
-    <w:p>
-      <w:pPr>
-        <w:spacing w:line="360" w:lineRule="auto"/>
-        <w:jc w:val="both"/>
-        <w:rPr>
-          <w:rFonts w:ascii="Times New Roman" w:eastAsia="Times New Roman" w:hAnsi="Times New Roman" w:cs="Times New Roman"/>
-        </w:rPr>
-      </w:pPr>
-      <w:r>
-        <w:rPr>
-          <w:rFonts w:ascii="Times New Roman" w:eastAsia="Times New Roman" w:hAnsi="Times New Roman" w:cs="Times New Roman"/>
-          <w:b/>
-          <w:bCs/>
-        </w:rPr>
-        <w:t>Sistema de Alerta:</w:t>
-      </w:r>
-      <w:r>
-        <w:rPr>
-          <w:rFonts w:ascii="Times New Roman" w:eastAsia="Times New Roman" w:hAnsi="Times New Roman" w:cs="Times New Roman"/>
-        </w:rPr>
-        <w:t xml:space="preserve"> Assume-se que a infraestrutura elétrica e de comunicação </w:t>
-      </w:r>
-      <w:proofErr w:type="spellStart"/>
-      <w:r>
-        <w:rPr>
-          <w:rFonts w:ascii="Times New Roman" w:eastAsia="Times New Roman" w:hAnsi="Times New Roman" w:cs="Times New Roman"/>
-        </w:rPr>
-        <w:t>wi-fi</w:t>
-      </w:r>
-      <w:proofErr w:type="spellEnd"/>
-      <w:r>
-        <w:rPr>
-          <w:rFonts w:ascii="Times New Roman" w:eastAsia="Times New Roman" w:hAnsi="Times New Roman" w:cs="Times New Roman"/>
-        </w:rPr>
-        <w:t xml:space="preserve"> do local é adequada para suportar o sistema e enviar dados para o usuário. </w:t>
-      </w:r>
-    </w:p>
-    <w:p>
-      <w:pPr>
-        <w:spacing w:line="360" w:lineRule="auto"/>
-        <w:jc w:val="both"/>
-        <w:rPr>
-          <w:rFonts w:ascii="Times New Roman" w:eastAsia="Times New Roman" w:hAnsi="Times New Roman" w:cs="Times New Roman"/>
-        </w:rPr>
-      </w:pPr>
-      <w:r>
-        <w:rPr>
-          <w:rFonts w:ascii="Times New Roman" w:eastAsia="Times New Roman" w:hAnsi="Times New Roman" w:cs="Times New Roman"/>
-          <w:b/>
-          <w:bCs/>
-        </w:rPr>
-        <w:t>Regulamentações:</w:t>
-      </w:r>
-      <w:r>
-        <w:rPr>
-          <w:rFonts w:ascii="Times New Roman" w:eastAsia="Times New Roman" w:hAnsi="Times New Roman" w:cs="Times New Roman"/>
-        </w:rPr>
-        <w:t xml:space="preserve"> Assume-se que o projeto estará em conformidade com as regulamentações locais e internacionais sobre segurança industrial e controle de gases inflamáveis. </w:t>
-      </w:r>
-    </w:p>
-    <w:p>
-      <w:pPr>
-        <w:spacing w:line="360" w:lineRule="auto"/>
-        <w:jc w:val="both"/>
-        <w:rPr>
-          <w:rFonts w:ascii="Times New Roman" w:eastAsia="Times New Roman" w:hAnsi="Times New Roman" w:cs="Times New Roman"/>
-        </w:rPr>
-      </w:pPr>
-      <w:r>
-        <w:rPr>
-          <w:rFonts w:ascii="Times New Roman" w:eastAsia="Times New Roman" w:hAnsi="Times New Roman" w:cs="Times New Roman"/>
-          <w:b/>
-          <w:bCs/>
-        </w:rPr>
-        <w:t>Posição:</w:t>
-      </w:r>
-      <w:r>
-        <w:rPr>
-          <w:rFonts w:ascii="Times New Roman" w:eastAsia="Times New Roman" w:hAnsi="Times New Roman" w:cs="Times New Roman"/>
-        </w:rPr>
-        <w:t xml:space="preserve"> Assume-se que o sensor deve estar localizado na parte interna do silo para uma melhor detecção de gases. </w:t>
-      </w:r>
-    </w:p>
-    <w:p>
-      <w:pPr>
-        <w:spacing w:line="360" w:lineRule="auto"/>
-        <w:jc w:val="both"/>
-        <w:rPr>
-          <w:rFonts w:ascii="Times New Roman" w:eastAsia="Times New Roman" w:hAnsi="Times New Roman" w:cs="Times New Roman"/>
-        </w:rPr>
-      </w:pPr>
-      <w:r>
-        <w:rPr>
-          <w:rFonts w:ascii="Times New Roman" w:eastAsia="Times New Roman" w:hAnsi="Times New Roman" w:cs="Times New Roman"/>
-          <w:b/>
-          <w:bCs/>
-        </w:rPr>
-        <w:t>Espaço no Silo:</w:t>
-      </w:r>
-      <w:r>
-        <w:rPr>
-          <w:rFonts w:ascii="Times New Roman" w:eastAsia="Times New Roman" w:hAnsi="Times New Roman" w:cs="Times New Roman"/>
-        </w:rPr>
-        <w:t xml:space="preserve"> Assume-se que a instalação dos sensores deve ser realizada podendo comprometer o espaço útil dentro do silo. </w:t>
+      <w:r>
+        <w:rPr>
+          <w:rFonts w:ascii="Times New Roman" w:eastAsia="Times New Roman" w:hAnsi="Times New Roman" w:cs="Times New Roman"/>
+        </w:rPr>
+        <w:t xml:space="preserve"> Assume-se</w:t>
+      </w:r>
+      <w:r>
+        <w:rPr>
+          <w:rFonts w:ascii="Times New Roman" w:eastAsia="Times New Roman" w:hAnsi="Times New Roman" w:cs="Times New Roman"/>
+        </w:rPr>
+        <w:t xml:space="preserve"> que a quantidade de sensores será limitada a um por silo.</w:t>
       </w:r>
     </w:p>
     <w:p>
@@ -3238,7 +3130,7 @@
           <w:noProof/>
         </w:rPr>
         <w:drawing>
-          <wp:inline distT="0" distB="0" distL="0" distR="0" wp14:anchorId="1F3EEC83" wp14:editId="47C93FEC">
+          <wp:inline distT="0" distB="0" distL="0" distR="0" wp14:anchorId="1F3EEC83" wp14:editId="6EE3391E">
             <wp:extent cx="6418885" cy="3321998"/>
             <wp:effectExtent l="0" t="0" r="1270" b="0"/>
             <wp:docPr id="2015303014" name="Imagem 3" descr="Gráfico, Gráfico de linhas&#10;&#10;Descrição gerada automaticamente"/>
@@ -3669,22 +3561,22 @@
         <w:rPr>
           <w:rFonts w:ascii="Times New Roman" w:eastAsia="Times New Roman" w:hAnsi="Times New Roman" w:cs="Times New Roman"/>
         </w:rPr>
+        <w:t>https://globorural.globo.com/negocios/noticia/2023/07/prejuizo-material-com-explosao-de-armazem-pode-ultrapassar-r-50-milhoes.ghtml</w:t>
+      </w:r>
+    </w:p>
+    <w:p>
+      <w:pPr>
+        <w:spacing w:line="360" w:lineRule="auto"/>
+        <w:jc w:val="both"/>
+        <w:rPr>
+          <w:rFonts w:ascii="Times New Roman" w:eastAsia="Times New Roman" w:hAnsi="Times New Roman" w:cs="Times New Roman"/>
+        </w:rPr>
+      </w:pPr>
+      <w:r>
+        <w:rPr>
+          <w:rFonts w:ascii="Times New Roman" w:eastAsia="Times New Roman" w:hAnsi="Times New Roman" w:cs="Times New Roman"/>
+        </w:rPr>
         <w:lastRenderedPageBreak/>
-        <w:t>https://globorural.globo.com/negocios/noticia/2023/07/prejuizo-material-com-explosao-de-armazem-pode-ultrapassar-r-50-milhoes.ghtml</w:t>
-      </w:r>
-    </w:p>
-    <w:p>
-      <w:pPr>
-        <w:spacing w:line="360" w:lineRule="auto"/>
-        <w:jc w:val="both"/>
-        <w:rPr>
-          <w:rFonts w:ascii="Times New Roman" w:eastAsia="Times New Roman" w:hAnsi="Times New Roman" w:cs="Times New Roman"/>
-        </w:rPr>
-      </w:pPr>
-      <w:r>
-        <w:rPr>
-          <w:rFonts w:ascii="Times New Roman" w:eastAsia="Times New Roman" w:hAnsi="Times New Roman" w:cs="Times New Roman"/>
-        </w:rPr>
         <w:t>https://editoraessentia.iff.edu.br/index.php/BolsistaDeValor/article/view/1845/1023 </w:t>
       </w:r>
     </w:p>
@@ -9845,6 +9737,7 @@
   <w:style w:type="character" w:default="1" w:styleId="Fontepargpadro">
     <w:name w:val="Default Paragraph Font"/>
     <w:uiPriority w:val="1"/>
+    <w:semiHidden/>
     <w:unhideWhenUsed/>
   </w:style>
   <w:style w:type="table" w:default="1" w:styleId="Tabelanormal">

</xml_diff>